<commit_message>
Doku Teil Michel angefangen
</commit_message>
<xml_diff>
--- a/Projektdokumentation/Projektdoku/Projektdokumentation.docx
+++ b/Projektdokumentation/Projektdoku/Projektdokumentation.docx
@@ -1,10 +1,10 @@
 
 <file path=word/document.xml><?xml version="1.0" encoding="utf-8"?>
-<w:document xmlns:wpc="http://schemas.microsoft.com/office/word/2010/wordprocessingCanvas" xmlns:mo="http://schemas.microsoft.com/office/mac/office/2008/main" xmlns:mc="http://schemas.openxmlformats.org/markup-compatibility/2006" xmlns:mv="urn:schemas-microsoft-com:mac:vml" xmlns:o="urn:schemas-microsoft-com:office:office" xmlns:r="http://schemas.openxmlformats.org/officeDocument/2006/relationships" xmlns:m="http://schemas.openxmlformats.org/officeDocument/2006/math" xmlns:v="urn:schemas-microsoft-com:vml" xmlns:wp14="http://schemas.microsoft.com/office/word/2010/wordprocessingDrawing" xmlns:wp="http://schemas.openxmlformats.org/drawingml/2006/wordprocessingDrawing" xmlns:w10="urn:schemas-microsoft-com:office:word" xmlns:w="http://schemas.openxmlformats.org/wordprocessingml/2006/main" xmlns:w14="http://schemas.microsoft.com/office/word/2010/wordml" xmlns:w15="http://schemas.microsoft.com/office/word/2012/wordml" xmlns:wpg="http://schemas.microsoft.com/office/word/2010/wordprocessingGroup" xmlns:wpi="http://schemas.microsoft.com/office/word/2010/wordprocessingInk" xmlns:wne="http://schemas.microsoft.com/office/word/2006/wordml" xmlns:wps="http://schemas.microsoft.com/office/word/2010/wordprocessingShape" mc:Ignorable="w14 w15 wp14">
+<w:document xmlns:wpc="http://schemas.microsoft.com/office/word/2010/wordprocessingCanvas" xmlns:mc="http://schemas.openxmlformats.org/markup-compatibility/2006" xmlns:o="urn:schemas-microsoft-com:office:office" xmlns:r="http://schemas.openxmlformats.org/officeDocument/2006/relationships" xmlns:m="http://schemas.openxmlformats.org/officeDocument/2006/math" xmlns:v="urn:schemas-microsoft-com:vml" xmlns:wp14="http://schemas.microsoft.com/office/word/2010/wordprocessingDrawing" xmlns:wp="http://schemas.openxmlformats.org/drawingml/2006/wordprocessingDrawing" xmlns:w10="urn:schemas-microsoft-com:office:word" xmlns:w="http://schemas.openxmlformats.org/wordprocessingml/2006/main" xmlns:w14="http://schemas.microsoft.com/office/word/2010/wordml" xmlns:w15="http://schemas.microsoft.com/office/word/2012/wordml" xmlns:wpg="http://schemas.microsoft.com/office/word/2010/wordprocessingGroup" xmlns:wpi="http://schemas.microsoft.com/office/word/2010/wordprocessingInk" xmlns:wne="http://schemas.microsoft.com/office/word/2006/wordml" xmlns:wps="http://schemas.microsoft.com/office/word/2010/wordprocessingShape" mc:Ignorable="w14 w15 wp14">
   <w:body>
     <w:p>
       <w:pPr>
-        <w:pStyle w:val="Heading1"/>
+        <w:pStyle w:val="berschrift1"/>
         <w:numPr>
           <w:ilvl w:val="0"/>
           <w:numId w:val="2"/>
@@ -23,7 +23,7 @@
     </w:p>
     <w:p>
       <w:pPr>
-        <w:pStyle w:val="Heading1"/>
+        <w:pStyle w:val="berschrift1"/>
         <w:numPr>
           <w:ilvl w:val="0"/>
           <w:numId w:val="2"/>
@@ -42,7 +42,7 @@
     </w:p>
     <w:p>
       <w:pPr>
-        <w:pStyle w:val="Heading1"/>
+        <w:pStyle w:val="berschrift1"/>
         <w:numPr>
           <w:ilvl w:val="0"/>
           <w:numId w:val="2"/>
@@ -280,27 +280,7 @@
           <w:szCs w:val="26"/>
           <w:lang w:val="de-CH"/>
         </w:rPr>
-        <w:t xml:space="preserve"> </w:t>
-      </w:r>
-      <w:proofErr w:type="spellStart"/>
-      <w:r>
-        <w:rPr>
-          <w:rFonts w:ascii="Times New Roman" w:hAnsi="Times New Roman" w:cs="Times New Roman"/>
-          <w:sz w:val="26"/>
-          <w:szCs w:val="26"/>
-          <w:lang w:val="de-CH"/>
-        </w:rPr>
-        <w:t>Unity</w:t>
-      </w:r>
-      <w:proofErr w:type="spellEnd"/>
-      <w:r>
-        <w:rPr>
-          <w:rFonts w:ascii="Times New Roman" w:hAnsi="Times New Roman" w:cs="Times New Roman"/>
-          <w:sz w:val="26"/>
-          <w:szCs w:val="26"/>
-          <w:lang w:val="de-CH"/>
-        </w:rPr>
-        <w:t>-Entwicklung</w:t>
+        <w:t xml:space="preserve"> Unity-Entwicklung</w:t>
       </w:r>
       <w:r>
         <w:rPr>
@@ -329,45 +309,14 @@
         </w:rPr>
         <w:t xml:space="preserve"> gezeigt, dass </w:t>
       </w:r>
-      <w:proofErr w:type="spellStart"/>
-      <w:r>
-        <w:rPr>
-          <w:rFonts w:ascii="Times New Roman" w:hAnsi="Times New Roman" w:cs="Times New Roman"/>
-          <w:sz w:val="26"/>
-          <w:szCs w:val="26"/>
-          <w:lang w:val="de-CH"/>
-        </w:rPr>
-        <w:t>Unity</w:t>
-      </w:r>
-      <w:proofErr w:type="spellEnd"/>
-      <w:r>
-        <w:rPr>
-          <w:rFonts w:ascii="Times New Roman" w:hAnsi="Times New Roman" w:cs="Times New Roman"/>
-          <w:sz w:val="26"/>
-          <w:szCs w:val="26"/>
-          <w:lang w:val="de-CH"/>
-        </w:rPr>
-        <w:t xml:space="preserve"> noch mehr Funktionalitäten und Möglichkeiten bietet als angenommen; die Einarbeitungsphase liesse sich noch einige Monate verlängern. Somit blieb es bei der anfänglich </w:t>
-      </w:r>
-      <w:proofErr w:type="spellStart"/>
-      <w:r>
-        <w:rPr>
-          <w:rFonts w:ascii="Times New Roman" w:hAnsi="Times New Roman" w:cs="Times New Roman"/>
-          <w:sz w:val="26"/>
-          <w:szCs w:val="26"/>
-          <w:lang w:val="de-CH"/>
-        </w:rPr>
-        <w:t>gesketchten</w:t>
-      </w:r>
-      <w:proofErr w:type="spellEnd"/>
-      <w:r>
-        <w:rPr>
-          <w:rFonts w:ascii="Times New Roman" w:hAnsi="Times New Roman" w:cs="Times New Roman"/>
-          <w:sz w:val="26"/>
-          <w:szCs w:val="26"/>
-          <w:lang w:val="de-CH"/>
-        </w:rPr>
-        <w:t xml:space="preserve"> Story und sie wurde nicht weiter ausgebaut, sondern um ein mögliches Ende gekürzt.</w:t>
+      <w:r>
+        <w:rPr>
+          <w:rFonts w:ascii="Times New Roman" w:hAnsi="Times New Roman" w:cs="Times New Roman"/>
+          <w:sz w:val="26"/>
+          <w:szCs w:val="26"/>
+          <w:lang w:val="de-CH"/>
+        </w:rPr>
+        <w:t>Unity noch mehr Funktionalitäten und Möglichkeiten bietet als angenommen; die Einarbeitungsphase liesse sich noch einige Monate verlängern. Somit blieb es bei der anfänglich gesketchten Story und sie wurde nicht weiter ausgebaut, sondern um ein mögliches Ende gekürzt.</w:t>
       </w:r>
       <w:r>
         <w:rPr>
@@ -432,27 +381,7 @@
           <w:szCs w:val="26"/>
           <w:lang w:val="de-CH"/>
         </w:rPr>
-        <w:t xml:space="preserve">Dies wurde aus zwei Gründen nicht umgesetzt: erstens gibt es im </w:t>
-      </w:r>
-      <w:proofErr w:type="spellStart"/>
-      <w:r>
-        <w:rPr>
-          <w:rFonts w:ascii="Times New Roman" w:hAnsi="Times New Roman" w:cs="Times New Roman"/>
-          <w:sz w:val="26"/>
-          <w:szCs w:val="26"/>
-          <w:lang w:val="de-CH"/>
-        </w:rPr>
-        <w:t>Unity</w:t>
-      </w:r>
-      <w:proofErr w:type="spellEnd"/>
-      <w:r>
-        <w:rPr>
-          <w:rFonts w:ascii="Times New Roman" w:hAnsi="Times New Roman" w:cs="Times New Roman"/>
-          <w:sz w:val="26"/>
-          <w:szCs w:val="26"/>
-          <w:lang w:val="de-CH"/>
-        </w:rPr>
-        <w:t xml:space="preserve"> Asset Store allgemein nicht viele Spielfiguren und </w:t>
+        <w:t xml:space="preserve">Dies wurde aus zwei Gründen nicht umgesetzt: erstens gibt es im Unity Asset Store allgemein nicht viele Spielfiguren und </w:t>
       </w:r>
       <w:r>
         <w:rPr>
@@ -498,56 +427,16 @@
           <w:szCs w:val="26"/>
           <w:lang w:val="de-CH"/>
         </w:rPr>
-        <w:t xml:space="preserve">weitens ist es sehr aufwändig, eine eigene zu erstellen. Für eine graphisch und </w:t>
-      </w:r>
-      <w:proofErr w:type="spellStart"/>
-      <w:r>
-        <w:rPr>
-          <w:rFonts w:ascii="Times New Roman" w:hAnsi="Times New Roman" w:cs="Times New Roman"/>
-          <w:sz w:val="26"/>
-          <w:szCs w:val="26"/>
-          <w:lang w:val="de-CH"/>
-        </w:rPr>
-        <w:t>designerisch</w:t>
-      </w:r>
-      <w:proofErr w:type="spellEnd"/>
-      <w:r>
-        <w:rPr>
-          <w:rFonts w:ascii="Times New Roman" w:hAnsi="Times New Roman" w:cs="Times New Roman"/>
-          <w:sz w:val="26"/>
-          <w:szCs w:val="26"/>
-          <w:lang w:val="de-CH"/>
-        </w:rPr>
-        <w:t xml:space="preserve"> begabte Person wäre es eine Herausforderung ge</w:t>
-      </w:r>
-      <w:r>
-        <w:rPr>
-          <w:rFonts w:ascii="Times New Roman" w:hAnsi="Times New Roman" w:cs="Times New Roman"/>
-          <w:sz w:val="26"/>
-          <w:szCs w:val="26"/>
-          <w:lang w:val="de-CH"/>
-        </w:rPr>
-        <w:t xml:space="preserve">wesen, für das Projektteam eine ganz andere Kunst und ein ganz anderes Gebiet. Ein Teammitglied hat dann auch einige Zeit investiert und beschlossen, dass in diesem Projekt darauf verzichtet werden muss. Es schien, dass Monate investiert werden müssten, damit etwas Gutes dabei herauskommen würde. Jedoch konnte eine eigene Animation umgesetzt werden und so wurde zumindest ein im </w:t>
-      </w:r>
-      <w:proofErr w:type="spellStart"/>
-      <w:r>
-        <w:rPr>
-          <w:rFonts w:ascii="Times New Roman" w:hAnsi="Times New Roman" w:cs="Times New Roman"/>
-          <w:sz w:val="26"/>
-          <w:szCs w:val="26"/>
-          <w:lang w:val="de-CH"/>
-        </w:rPr>
-        <w:t>Unity</w:t>
-      </w:r>
-      <w:proofErr w:type="spellEnd"/>
-      <w:r>
-        <w:rPr>
-          <w:rFonts w:ascii="Times New Roman" w:hAnsi="Times New Roman" w:cs="Times New Roman"/>
-          <w:sz w:val="26"/>
-          <w:szCs w:val="26"/>
-          <w:lang w:val="de-CH"/>
-        </w:rPr>
-        <w:t xml:space="preserve"> Asset Store gratis herunterladbarer Charakter mit eigenen Bewegungen belebt.</w:t>
+        <w:t>weitens ist es sehr aufwändig, eine eigene zu erstellen. Für eine graphisch und designerisch begabte Person wäre es eine Herausforderung ge</w:t>
+      </w:r>
+      <w:r>
+        <w:rPr>
+          <w:rFonts w:ascii="Times New Roman" w:hAnsi="Times New Roman" w:cs="Times New Roman"/>
+          <w:sz w:val="26"/>
+          <w:szCs w:val="26"/>
+          <w:lang w:val="de-CH"/>
+        </w:rPr>
+        <w:t>wesen, für das Projektteam eine ganz andere Kunst und ein ganz anderes Gebiet. Ein Teammitglied hat dann auch einige Zeit investiert und beschlossen, dass in diesem Projekt darauf verzichtet werden muss. Es schien, dass Monate investiert werden müssten, damit etwas Gutes dabei herauskommen würde. Jedoch konnte eine eigene Animation umgesetzt werden und so wurde zumindest ein im Unity Asset Store gratis herunterladbarer Charakter mit eigenen Bewegungen belebt.</w:t>
       </w:r>
     </w:p>
     <w:p>
@@ -567,27 +456,7 @@
           <w:szCs w:val="26"/>
           <w:lang w:val="de-CH"/>
         </w:rPr>
-        <w:t xml:space="preserve">Ein weiterer Punkt, der während der Entwicklung einige Änderungen erfahren hat, war die globale Einrichtung einer State </w:t>
-      </w:r>
-      <w:proofErr w:type="spellStart"/>
-      <w:r>
-        <w:rPr>
-          <w:rFonts w:ascii="Times New Roman" w:hAnsi="Times New Roman" w:cs="Times New Roman"/>
-          <w:sz w:val="26"/>
-          <w:szCs w:val="26"/>
-          <w:lang w:val="de-CH"/>
-        </w:rPr>
-        <w:t>Machine</w:t>
-      </w:r>
-      <w:proofErr w:type="spellEnd"/>
-      <w:r>
-        <w:rPr>
-          <w:rFonts w:ascii="Times New Roman" w:hAnsi="Times New Roman" w:cs="Times New Roman"/>
-          <w:sz w:val="26"/>
-          <w:szCs w:val="26"/>
-          <w:lang w:val="de-CH"/>
-        </w:rPr>
-        <w:t>.</w:t>
+        <w:t>Ein weiterer Punkt, der während der Entwicklung einige Änderungen erfahren hat, war die globale Einrichtung einer State Machine.</w:t>
       </w:r>
       <w:r>
         <w:rPr>
@@ -614,27 +483,7 @@
           <w:szCs w:val="26"/>
           <w:lang w:val="de-CH"/>
         </w:rPr>
-        <w:t xml:space="preserve">jedem </w:t>
-      </w:r>
-      <w:proofErr w:type="spellStart"/>
-      <w:r>
-        <w:rPr>
-          <w:rFonts w:ascii="Times New Roman" w:hAnsi="Times New Roman" w:cs="Times New Roman"/>
-          <w:sz w:val="26"/>
-          <w:szCs w:val="26"/>
-          <w:lang w:val="de-CH"/>
-        </w:rPr>
-        <w:t>Komplexheitsgrade</w:t>
-      </w:r>
-      <w:proofErr w:type="spellEnd"/>
-      <w:r>
-        <w:rPr>
-          <w:rFonts w:ascii="Times New Roman" w:hAnsi="Times New Roman" w:cs="Times New Roman"/>
-          <w:sz w:val="26"/>
-          <w:szCs w:val="26"/>
-          <w:lang w:val="de-CH"/>
-        </w:rPr>
-        <w:t xml:space="preserve"> diskutiert, wurde beschlossen, diese einfach zu halten und erst einmal ein paar Räume zu gestalten, bevor man diverse Abhängigkeiten berücksichtigt. Angedacht war nämlich ein flexibles Spiel, bei dem der Spieler sich frei bewegen könnte und mehrere Räumen parallel gelöst hätte. Beim Erreichen eines Check Points, zum Beispiel beim Umlegen eines Schalters, hätte der a</w:t>
+        <w:t>jedem Komplexheitsgrade diskutiert, wurde beschlossen, diese einfach zu halten und erst einmal ein paar Räume zu gestalten, bevor man diverse Abhängigkeiten berücksichtigt. Angedacht war nämlich ein flexibles Spiel, bei dem der Spieler sich frei bewegen könnte und mehrere Räumen parallel gelöst hätte. Beim Erreichen eines Check Points, zum Beispiel beim Umlegen eines Schalters, hätte der a</w:t>
       </w:r>
       <w:r>
         <w:rPr>
@@ -704,7 +553,26 @@
     </w:p>
     <w:p>
       <w:pPr>
-        <w:pStyle w:val="Heading1"/>
+        <w:rPr>
+          <w:rFonts w:ascii="Times New Roman" w:hAnsi="Times New Roman" w:cs="Times New Roman"/>
+          <w:sz w:val="26"/>
+          <w:szCs w:val="26"/>
+          <w:lang w:val="de-CH"/>
+        </w:rPr>
+      </w:pPr>
+      <w:r>
+        <w:rPr>
+          <w:rFonts w:ascii="Times New Roman" w:hAnsi="Times New Roman" w:cs="Times New Roman"/>
+          <w:sz w:val="26"/>
+          <w:szCs w:val="26"/>
+          <w:lang w:val="de-CH"/>
+        </w:rPr>
+        <w:br w:type="page"/>
+      </w:r>
+    </w:p>
+    <w:p>
+      <w:pPr>
+        <w:pStyle w:val="berschrift1"/>
         <w:numPr>
           <w:ilvl w:val="0"/>
           <w:numId w:val="2"/>
@@ -718,11 +586,387 @@
         <w:rPr>
           <w:lang w:val="de-CH"/>
         </w:rPr>
+        <w:lastRenderedPageBreak/>
         <w:t>Globale Designs</w:t>
       </w:r>
     </w:p>
     <w:p>
       <w:pPr>
+        <w:pStyle w:val="berschrift2"/>
+        <w:rPr>
+          <w:lang w:val="de-CH"/>
+        </w:rPr>
+      </w:pPr>
+      <w:r>
+        <w:rPr>
+          <w:lang w:val="de-CH"/>
+        </w:rPr>
+        <w:t>4.1 Animation mit State-Pattern</w:t>
+      </w:r>
+    </w:p>
+    <w:p>
+      <w:pPr>
+        <w:rPr>
+          <w:lang w:val="de-CH"/>
+        </w:rPr>
+      </w:pPr>
+      <w:r>
+        <w:rPr>
+          <w:lang w:val="de-CH"/>
+        </w:rPr>
+        <w:t xml:space="preserve">Animationen in Unity funktionieren mit </w:t>
+      </w:r>
+      <w:r>
+        <w:rPr>
+          <w:lang w:val="de-CH"/>
+        </w:rPr>
+        <w:t>Hilfe von</w:t>
+      </w:r>
+      <w:r>
+        <w:rPr>
+          <w:lang w:val="de-CH"/>
+        </w:rPr>
+        <w:t xml:space="preserve"> State-Pattern. </w:t>
+      </w:r>
+      <w:r>
+        <w:rPr>
+          <w:lang w:val="de-CH"/>
+        </w:rPr>
+        <w:t>Man</w:t>
+      </w:r>
+      <w:r>
+        <w:rPr>
+          <w:lang w:val="de-CH"/>
+        </w:rPr>
+        <w:t xml:space="preserve"> kann Animationen erstellen, welche für sich alleine stehen können. Möchte man jedoch, dass ein Objekt je nach seinem Zustand anders animiert wird, muss man vom „Animator-Tab“ in der Unity-Entwicklungsumgebung Gebrauch machen. Dort kann man seine Animationen hinzufügen und mit Status-Übergängen verbinden.</w:t>
+      </w:r>
+      <w:r>
+        <w:rPr>
+          <w:lang w:val="de-CH"/>
+        </w:rPr>
+        <w:t xml:space="preserve"> Angestossen wird ein Übergang</w:t>
+      </w:r>
+      <w:r>
+        <w:rPr>
+          <w:lang w:val="de-CH"/>
+        </w:rPr>
+        <w:t xml:space="preserve"> jeweils</w:t>
+      </w:r>
+      <w:r>
+        <w:rPr>
+          <w:lang w:val="de-CH"/>
+        </w:rPr>
+        <w:t xml:space="preserve"> durch eine sogenannte „Condition“ (Voraussetzung).</w:t>
+      </w:r>
+    </w:p>
+    <w:p>
+      <w:pPr>
+        <w:keepNext/>
+        <w:rPr>
+          <w:lang w:val="de-CH"/>
+        </w:rPr>
+      </w:pPr>
+      <w:r>
+        <w:rPr>
+          <w:noProof/>
+          <w:lang w:val="de-CH" w:eastAsia="de-CH"/>
+        </w:rPr>
+        <w:drawing>
+          <wp:inline distT="0" distB="0" distL="0" distR="0" wp14:anchorId="0EE7EDF8" wp14:editId="19F1732C">
+            <wp:extent cx="2944091" cy="2615984"/>
+            <wp:effectExtent l="0" t="0" r="8890" b="0"/>
+            <wp:docPr id="1" name="Grafik 1"/>
+            <wp:cNvGraphicFramePr>
+              <a:graphicFrameLocks xmlns:a="http://schemas.openxmlformats.org/drawingml/2006/main" noChangeAspect="1"/>
+            </wp:cNvGraphicFramePr>
+            <a:graphic xmlns:a="http://schemas.openxmlformats.org/drawingml/2006/main">
+              <a:graphicData uri="http://schemas.openxmlformats.org/drawingml/2006/picture">
+                <pic:pic xmlns:pic="http://schemas.openxmlformats.org/drawingml/2006/picture">
+                  <pic:nvPicPr>
+                    <pic:cNvPr id="1" name=""/>
+                    <pic:cNvPicPr/>
+                  </pic:nvPicPr>
+                  <pic:blipFill>
+                    <a:blip r:embed="rId5"/>
+                    <a:stretch>
+                      <a:fillRect/>
+                    </a:stretch>
+                  </pic:blipFill>
+                  <pic:spPr>
+                    <a:xfrm>
+                      <a:off x="0" y="0"/>
+                      <a:ext cx="2948176" cy="2619614"/>
+                    </a:xfrm>
+                    <a:prstGeom prst="rect">
+                      <a:avLst/>
+                    </a:prstGeom>
+                  </pic:spPr>
+                </pic:pic>
+              </a:graphicData>
+            </a:graphic>
+          </wp:inline>
+        </w:drawing>
+      </w:r>
+    </w:p>
+    <w:p>
+      <w:pPr>
+        <w:pStyle w:val="Beschriftung"/>
+        <w:rPr>
+          <w:lang w:val="de-CH"/>
+        </w:rPr>
+      </w:pPr>
+      <w:r>
+        <w:rPr>
+          <w:lang w:val="de-CH"/>
+        </w:rPr>
+        <w:t xml:space="preserve">Abbildung </w:t>
+      </w:r>
+      <w:r>
+        <w:rPr>
+          <w:lang w:val="de-CH"/>
+        </w:rPr>
+        <w:fldChar w:fldCharType="begin"/>
+      </w:r>
+      <w:r>
+        <w:rPr>
+          <w:lang w:val="de-CH"/>
+        </w:rPr>
+        <w:instrText xml:space="preserve"> SEQ Abbildung \* ARABIC </w:instrText>
+      </w:r>
+      <w:r>
+        <w:rPr>
+          <w:lang w:val="de-CH"/>
+        </w:rPr>
+        <w:fldChar w:fldCharType="separate"/>
+      </w:r>
+      <w:r>
+        <w:rPr>
+          <w:noProof/>
+          <w:lang w:val="de-CH"/>
+        </w:rPr>
+        <w:t>1</w:t>
+      </w:r>
+      <w:r>
+        <w:rPr>
+          <w:lang w:val="de-CH"/>
+        </w:rPr>
+        <w:fldChar w:fldCharType="end"/>
+      </w:r>
+      <w:r>
+        <w:rPr>
+          <w:lang w:val="de-CH"/>
+        </w:rPr>
+        <w:t xml:space="preserve"> Beispiel eines State-Patterns in Unity für die Animation des Protagonisten</w:t>
+      </w:r>
+    </w:p>
+    <w:p>
+      <w:pPr>
+        <w:rPr>
+          <w:lang w:val="de-CH"/>
+        </w:rPr>
+      </w:pPr>
+      <w:r>
+        <w:rPr>
+          <w:lang w:val="de-CH"/>
+        </w:rPr>
+        <w:t>Conditions verwenden Parameter, welche wiederum fix einem State-Diagramm zugeordnet sind. Diese Parameter sind dann von überall her änderbar.</w:t>
+      </w:r>
+      <w:r>
+        <w:rPr>
+          <w:lang w:val="de-CH"/>
+        </w:rPr>
+        <w:t xml:space="preserve"> So kann mit der Änderung eines Parameters ein Zustandsübergang angestossen werden.</w:t>
+      </w:r>
+    </w:p>
+    <w:p>
+      <w:pPr>
+        <w:rPr>
+          <w:lang w:val="de-CH"/>
+        </w:rPr>
+      </w:pPr>
+      <w:r>
+        <w:rPr>
+          <w:lang w:val="de-CH"/>
+        </w:rPr>
+        <w:t xml:space="preserve">Ein konkretes Beispiel ist die Geh- und Stillstandanimation einer Spielfigur. Bewegt sich der Spieler, soll die Figur auch gehend aussehen. Steht sie still, soll </w:t>
+      </w:r>
+      <w:r>
+        <w:rPr>
+          <w:lang w:val="de-CH"/>
+        </w:rPr>
+        <w:t>sie nicht laufen, sondern stehen</w:t>
+      </w:r>
+      <w:r>
+        <w:rPr>
+          <w:lang w:val="de-CH"/>
+        </w:rPr>
+        <w:t>.</w:t>
+      </w:r>
+    </w:p>
+    <w:p>
+      <w:pPr>
+        <w:rPr>
+          <w:lang w:val="de-CH"/>
+        </w:rPr>
+      </w:pPr>
+      <w:r>
+        <w:rPr>
+          <w:lang w:val="de-CH"/>
+        </w:rPr>
+        <w:t xml:space="preserve">Dafür macht man also eine IDLE- und eine Gehend-Animation und fügt diese </w:t>
+      </w:r>
+      <w:r>
+        <w:rPr>
+          <w:lang w:val="de-CH"/>
+        </w:rPr>
+        <w:t>einem State-Di</w:t>
+      </w:r>
+      <w:r>
+        <w:rPr>
+          <w:lang w:val="de-CH"/>
+        </w:rPr>
+        <w:t xml:space="preserve">agramm hinzu. </w:t>
+      </w:r>
+      <w:r>
+        <w:rPr>
+          <w:lang w:val="de-CH"/>
+        </w:rPr>
+        <w:t>Anschliessend wird ein Parameter “Walking” definiert, welcher kontrolliert, in welchem Status sich das Diagramm befindet.</w:t>
+      </w:r>
+      <w:r>
+        <w:rPr>
+          <w:lang w:val="de-CH"/>
+        </w:rPr>
+        <w:t xml:space="preserve"> Standardmässig hat walking den Wert „false“. Wir definieren nun den Zustand „idle_bad“ als Standardzustand und erstellen zwei Übergänge: Einer von idle_bad nach walking2 und einer, der den umgekehrten Weg geht. Beide Übergänge haben eine entsprechende Condition, welche sicherstellt, dass, wenn der Spieler anhält oder losläuft, der Übergang eingeleitet wird.</w:t>
+      </w:r>
+    </w:p>
+    <w:p>
+      <w:pPr>
+        <w:keepNext/>
+        <w:rPr>
+          <w:lang w:val="de-CH"/>
+        </w:rPr>
+      </w:pPr>
+      <w:r>
+        <w:rPr>
+          <w:noProof/>
+          <w:lang w:val="de-CH" w:eastAsia="de-CH"/>
+        </w:rPr>
+        <w:drawing>
+          <wp:inline distT="0" distB="0" distL="0" distR="0" wp14:anchorId="43ABD367" wp14:editId="31D9DCA1">
+            <wp:extent cx="3438525" cy="695325"/>
+            <wp:effectExtent l="0" t="0" r="9525" b="9525"/>
+            <wp:docPr id="2" name="Grafik 2"/>
+            <wp:cNvGraphicFramePr>
+              <a:graphicFrameLocks xmlns:a="http://schemas.openxmlformats.org/drawingml/2006/main" noChangeAspect="1"/>
+            </wp:cNvGraphicFramePr>
+            <a:graphic xmlns:a="http://schemas.openxmlformats.org/drawingml/2006/main">
+              <a:graphicData uri="http://schemas.openxmlformats.org/drawingml/2006/picture">
+                <pic:pic xmlns:pic="http://schemas.openxmlformats.org/drawingml/2006/picture">
+                  <pic:nvPicPr>
+                    <pic:cNvPr id="1" name=""/>
+                    <pic:cNvPicPr/>
+                  </pic:nvPicPr>
+                  <pic:blipFill>
+                    <a:blip r:embed="rId6"/>
+                    <a:stretch>
+                      <a:fillRect/>
+                    </a:stretch>
+                  </pic:blipFill>
+                  <pic:spPr>
+                    <a:xfrm>
+                      <a:off x="0" y="0"/>
+                      <a:ext cx="3438525" cy="695325"/>
+                    </a:xfrm>
+                    <a:prstGeom prst="rect">
+                      <a:avLst/>
+                    </a:prstGeom>
+                  </pic:spPr>
+                </pic:pic>
+              </a:graphicData>
+            </a:graphic>
+          </wp:inline>
+        </w:drawing>
+      </w:r>
+    </w:p>
+    <w:p>
+      <w:pPr>
+        <w:pStyle w:val="Beschriftung"/>
+        <w:rPr>
+          <w:lang w:val="de-CH"/>
+        </w:rPr>
+      </w:pPr>
+      <w:r>
+        <w:rPr>
+          <w:lang w:val="de-CH"/>
+        </w:rPr>
+        <w:t xml:space="preserve">Abbildung </w:t>
+      </w:r>
+      <w:r>
+        <w:rPr>
+          <w:lang w:val="de-CH"/>
+        </w:rPr>
+        <w:fldChar w:fldCharType="begin"/>
+      </w:r>
+      <w:r>
+        <w:rPr>
+          <w:lang w:val="de-CH"/>
+        </w:rPr>
+        <w:instrText xml:space="preserve"> SEQ Abbildung \* ARABIC </w:instrText>
+      </w:r>
+      <w:r>
+        <w:rPr>
+          <w:lang w:val="de-CH"/>
+        </w:rPr>
+        <w:fldChar w:fldCharType="separate"/>
+      </w:r>
+      <w:r>
+        <w:rPr>
+          <w:noProof/>
+          <w:lang w:val="de-CH"/>
+        </w:rPr>
+        <w:t>2</w:t>
+      </w:r>
+      <w:r>
+        <w:rPr>
+          <w:lang w:val="de-CH"/>
+        </w:rPr>
+        <w:fldChar w:fldCharType="end"/>
+      </w:r>
+      <w:r>
+        <w:rPr>
+          <w:lang w:val="de-CH"/>
+        </w:rPr>
+        <w:t xml:space="preserve"> Beispiel einer Übergangsbedingung</w:t>
+      </w:r>
+    </w:p>
+    <w:p>
+      <w:pPr>
+        <w:rPr>
+          <w:lang w:val="de-CH"/>
+        </w:rPr>
+      </w:pPr>
+      <w:r>
+        <w:rPr>
+          <w:lang w:val="de-CH"/>
+        </w:rPr>
+        <w:t>Wir haben im Verlauf des Projekts drei Animationen selbst erstellt, welche auch verwendet werden.</w:t>
+      </w:r>
+      <w:r>
+        <w:rPr>
+          <w:lang w:val="de-CH"/>
+        </w:rPr>
+        <w:t xml:space="preserve"> Es war uns ein Anliegen, die Animation der Objekte eigenhändig zu erstellen, da dies ein zentraler Punkt in der Spieleentwicklung ist.</w:t>
+      </w:r>
+      <w:r>
+        <w:rPr>
+          <w:lang w:val="de-CH"/>
+        </w:rPr>
+        <w:t xml:space="preserve"> Sie mögen nicht immer so rund und perfekt aussehen wie in aktuellen XBOX-, PC oder Playstation-Spielen, doch sie sind mit Liebe und Sorgfalt kreiert und arrangiert worden.</w:t>
+      </w:r>
+    </w:p>
+    <w:p>
+      <w:pPr>
         <w:spacing w:before="240" w:after="120" w:line="360" w:lineRule="auto"/>
         <w:rPr>
           <w:rFonts w:ascii="Times New Roman" w:hAnsi="Times New Roman" w:cs="Times New Roman"/>
@@ -738,55 +982,20 @@
           <w:szCs w:val="26"/>
           <w:lang w:val="de-CH"/>
         </w:rPr>
-        <w:t>[</w:t>
-      </w:r>
-      <w:r>
-        <w:rPr>
-          <w:rFonts w:ascii="Times New Roman" w:hAnsi="Times New Roman" w:cs="Times New Roman"/>
-          <w:sz w:val="26"/>
-          <w:szCs w:val="26"/>
-          <w:lang w:val="de-CH"/>
-        </w:rPr>
-        <w:t>Michel</w:t>
-      </w:r>
-      <w:r>
-        <w:rPr>
-          <w:rFonts w:ascii="Times New Roman" w:hAnsi="Times New Roman" w:cs="Times New Roman"/>
-          <w:sz w:val="26"/>
-          <w:szCs w:val="26"/>
-          <w:lang w:val="de-CH"/>
-        </w:rPr>
-        <w:t>]</w:t>
-      </w:r>
-      <w:r>
-        <w:rPr>
-          <w:rFonts w:ascii="Times New Roman" w:hAnsi="Times New Roman" w:cs="Times New Roman"/>
-          <w:sz w:val="26"/>
-          <w:szCs w:val="26"/>
-          <w:lang w:val="de-CH"/>
-        </w:rPr>
-        <w:t xml:space="preserve"> Vielleicht auch:</w:t>
-      </w:r>
-      <w:r>
-        <w:rPr>
-          <w:rFonts w:ascii="Times New Roman" w:hAnsi="Times New Roman" w:cs="Times New Roman"/>
-          <w:sz w:val="26"/>
-          <w:szCs w:val="26"/>
-          <w:lang w:val="de-CH"/>
-        </w:rPr>
-        <w:t xml:space="preserve"> Was ist eine Szene? Wie verbindet man mehrere? Etc.</w:t>
-      </w:r>
-    </w:p>
-    <w:p>
-      <w:pPr>
-        <w:rPr>
-          <w:lang w:val="de-CH"/>
-        </w:rPr>
-      </w:pPr>
-    </w:p>
-    <w:p>
-      <w:pPr>
-        <w:pStyle w:val="Heading1"/>
+        <w:lastRenderedPageBreak/>
+        <w:t>[Michel] Vielleicht auch: Was ist eine Szene? Wie verbindet man mehrere? Etc.</w:t>
+      </w:r>
+    </w:p>
+    <w:p>
+      <w:pPr>
+        <w:rPr>
+          <w:lang w:val="de-CH"/>
+        </w:rPr>
+      </w:pPr>
+    </w:p>
+    <w:p>
+      <w:pPr>
+        <w:pStyle w:val="berschrift1"/>
         <w:numPr>
           <w:ilvl w:val="0"/>
           <w:numId w:val="2"/>
@@ -821,32 +1030,12 @@
           <w:szCs w:val="26"/>
           <w:lang w:val="de-CH"/>
         </w:rPr>
-        <w:t xml:space="preserve">Eine Vielzahl an Eigenheiten von </w:t>
-      </w:r>
-      <w:proofErr w:type="spellStart"/>
-      <w:r>
-        <w:rPr>
-          <w:rFonts w:ascii="Times New Roman" w:hAnsi="Times New Roman" w:cs="Times New Roman"/>
-          <w:sz w:val="26"/>
-          <w:szCs w:val="26"/>
-          <w:lang w:val="de-CH"/>
-        </w:rPr>
-        <w:t>Unity</w:t>
-      </w:r>
-      <w:proofErr w:type="spellEnd"/>
-      <w:r>
-        <w:rPr>
-          <w:rFonts w:ascii="Times New Roman" w:hAnsi="Times New Roman" w:cs="Times New Roman"/>
-          <w:sz w:val="26"/>
-          <w:szCs w:val="26"/>
-          <w:lang w:val="de-CH"/>
-        </w:rPr>
-        <w:t xml:space="preserve"> haben dem Projektteam Probleme bereitet und verhindert, dass grosse Begeisterung für die Entwicklungsumgebung aufkommen konnte.</w:t>
-      </w:r>
-    </w:p>
-    <w:p>
-      <w:pPr>
-        <w:pStyle w:val="Heading3"/>
+        <w:t>Eine Vielzahl an Eigenheiten von Unity haben dem Projektteam Probleme bereitet und verhindert, dass grosse Begeisterung für die Entwicklungsumgebung aufkommen konnte.</w:t>
+      </w:r>
+    </w:p>
+    <w:p>
+      <w:pPr>
+        <w:pStyle w:val="berschrift3"/>
         <w:spacing w:before="240"/>
         <w:rPr>
           <w:lang w:val="de-CH"/>
@@ -927,19 +1116,8 @@
           <w:szCs w:val="26"/>
           <w:lang w:val="de-CH"/>
         </w:rPr>
-        <w:t xml:space="preserve">zwar schon auf Foren, aber zu </w:t>
-      </w:r>
-      <w:proofErr w:type="spellStart"/>
-      <w:r>
-        <w:rPr>
-          <w:rFonts w:ascii="Times New Roman" w:hAnsi="Times New Roman" w:cs="Times New Roman"/>
-          <w:sz w:val="26"/>
-          <w:szCs w:val="26"/>
-          <w:lang w:val="de-CH"/>
-        </w:rPr>
-        <w:t>Unity</w:t>
-      </w:r>
-      <w:proofErr w:type="spellEnd"/>
+        <w:t>zwar schon auf Foren, aber zu Unity</w:t>
+      </w:r>
       <w:r>
         <w:rPr>
           <w:rFonts w:ascii="Times New Roman" w:hAnsi="Times New Roman" w:cs="Times New Roman"/>
@@ -974,27 +1152,7 @@
           <w:szCs w:val="26"/>
           <w:lang w:val="de-CH"/>
         </w:rPr>
-        <w:t xml:space="preserve"> Die </w:t>
-      </w:r>
-      <w:proofErr w:type="spellStart"/>
-      <w:r>
-        <w:rPr>
-          <w:rFonts w:ascii="Times New Roman" w:hAnsi="Times New Roman" w:cs="Times New Roman"/>
-          <w:sz w:val="26"/>
-          <w:szCs w:val="26"/>
-          <w:lang w:val="de-CH"/>
-        </w:rPr>
-        <w:t>Bla</w:t>
-      </w:r>
-      <w:proofErr w:type="spellEnd"/>
-      <w:r>
-        <w:rPr>
-          <w:rFonts w:ascii="Times New Roman" w:hAnsi="Times New Roman" w:cs="Times New Roman"/>
-          <w:sz w:val="26"/>
-          <w:szCs w:val="26"/>
-          <w:lang w:val="de-CH"/>
-        </w:rPr>
-        <w:t xml:space="preserve"> als Boden und Planes als Wände werden anleitungsgemäss erstellt und bei der mühseligen Pla</w:t>
+        <w:t xml:space="preserve"> Die Bla als Boden und Planes als Wände werden anleitungsgemäss erstellt und bei der mühseligen Pla</w:t>
       </w:r>
       <w:r>
         <w:rPr>
@@ -1012,47 +1170,7 @@
           <w:szCs w:val="26"/>
           <w:lang w:val="de-CH"/>
         </w:rPr>
-        <w:t xml:space="preserve">zierung wird geflucht. Da die Game Objekte noch keine </w:t>
-      </w:r>
-      <w:proofErr w:type="spellStart"/>
-      <w:r>
-        <w:rPr>
-          <w:rFonts w:ascii="Times New Roman" w:hAnsi="Times New Roman" w:cs="Times New Roman"/>
-          <w:sz w:val="26"/>
-          <w:szCs w:val="26"/>
-          <w:lang w:val="de-CH"/>
-        </w:rPr>
-        <w:t>Collider</w:t>
-      </w:r>
-      <w:proofErr w:type="spellEnd"/>
-      <w:r>
-        <w:rPr>
-          <w:rFonts w:ascii="Times New Roman" w:hAnsi="Times New Roman" w:cs="Times New Roman"/>
-          <w:sz w:val="26"/>
-          <w:szCs w:val="26"/>
-          <w:lang w:val="de-CH"/>
-        </w:rPr>
-        <w:t xml:space="preserve"> haben und das Projektteam auch noch nicht genau weiss, wie man diese anwenden würde, muss von allen Seiten geschaut werden, dass die Wand keinen Abstand mehr vom Boden hat. Danach </w:t>
-      </w:r>
-      <w:proofErr w:type="gramStart"/>
-      <w:r>
-        <w:rPr>
-          <w:rFonts w:ascii="Times New Roman" w:hAnsi="Times New Roman" w:cs="Times New Roman"/>
-          <w:sz w:val="26"/>
-          <w:szCs w:val="26"/>
-          <w:lang w:val="de-CH"/>
-        </w:rPr>
-        <w:t>steht</w:t>
-      </w:r>
-      <w:proofErr w:type="gramEnd"/>
-      <w:r>
-        <w:rPr>
-          <w:rFonts w:ascii="Times New Roman" w:hAnsi="Times New Roman" w:cs="Times New Roman"/>
-          <w:sz w:val="26"/>
-          <w:szCs w:val="26"/>
-          <w:lang w:val="de-CH"/>
-        </w:rPr>
-        <w:t xml:space="preserve"> ein kahler Raum und der Gedanke lässt sich nicht verscheuchen, dass das auch einfacher hätte sein können.</w:t>
+        <w:t>zierung wird geflucht. Da die Game Objekte noch keine Collider haben und das Projektteam auch noch nicht genau weiss, wie man diese anwenden würde, muss von allen Seiten geschaut werden, dass die Wand keinen Abstand mehr vom Boden hat. Danach steht ein kahler Raum und der Gedanke lässt sich nicht verscheuchen, dass das auch einfacher hätte sein können.</w:t>
       </w:r>
     </w:p>
     <w:p>
@@ -1122,7 +1240,7 @@
     </w:p>
     <w:p>
       <w:pPr>
-        <w:pStyle w:val="Heading3"/>
+        <w:pStyle w:val="berschrift3"/>
         <w:spacing w:before="240"/>
         <w:rPr>
           <w:lang w:val="de-CH"/>
@@ -1132,7 +1250,19 @@
         <w:rPr>
           <w:lang w:val="de-CH"/>
         </w:rPr>
-        <w:t>5.1 Importieren von Objekten</w:t>
+        <w:t>5.</w:t>
+      </w:r>
+      <w:r>
+        <w:rPr>
+          <w:lang w:val="de-CH"/>
+        </w:rPr>
+        <w:t>2</w:t>
+      </w:r>
+      <w:r>
+        <w:rPr>
+          <w:lang w:val="de-CH"/>
+        </w:rPr>
+        <w:t xml:space="preserve"> Importieren von Objekten</w:t>
       </w:r>
     </w:p>
     <w:p>
@@ -1152,27 +1282,7 @@
           <w:szCs w:val="26"/>
           <w:lang w:val="de-CH"/>
         </w:rPr>
-        <w:t xml:space="preserve">Eine weitere kleinere Hürde stellt sich, sobald ein Objekt, eine Textur, oder eben eine Spielfigur für das Game gesucht wird. Standardmässig enthält </w:t>
-      </w:r>
-      <w:proofErr w:type="spellStart"/>
-      <w:r>
-        <w:rPr>
-          <w:rFonts w:ascii="Times New Roman" w:hAnsi="Times New Roman" w:cs="Times New Roman"/>
-          <w:sz w:val="26"/>
-          <w:szCs w:val="26"/>
-          <w:lang w:val="de-CH"/>
-        </w:rPr>
-        <w:t>Unity</w:t>
-      </w:r>
-      <w:proofErr w:type="spellEnd"/>
-      <w:r>
-        <w:rPr>
-          <w:rFonts w:ascii="Times New Roman" w:hAnsi="Times New Roman" w:cs="Times New Roman"/>
-          <w:sz w:val="26"/>
-          <w:szCs w:val="26"/>
-          <w:lang w:val="de-CH"/>
-        </w:rPr>
-        <w:t xml:space="preserve"> keine Gegenstände, aber viele können zusä</w:t>
+        <w:t>Eine weitere kleinere Hürde stellt sich, sobald ein Objekt, eine Textur, oder eben eine Spielfigur für das Game gesucht wird. Standardmässig enthält Unity keine Gegenstände, aber viele können zusä</w:t>
       </w:r>
       <w:r>
         <w:rPr>
@@ -1190,7 +1300,17 @@
           <w:szCs w:val="26"/>
           <w:lang w:val="de-CH"/>
         </w:rPr>
-        <w:t xml:space="preserve"> Dazu muss der Asset Store gefunden und geöffnet werden. Sucht man in der Suche dort nach dem gewünschten Objekt, so findet sich sicherlich etwas Passendes. Allerdings meist nicht gratis. Da</w:t>
+        <w:t xml:space="preserve"> Dazu muss der Asset Store gefunden und geöffnet werden. Sucht man in der Suche dort nach dem </w:t>
+      </w:r>
+      <w:r>
+        <w:rPr>
+          <w:rFonts w:ascii="Times New Roman" w:hAnsi="Times New Roman" w:cs="Times New Roman"/>
+          <w:sz w:val="26"/>
+          <w:szCs w:val="26"/>
+          <w:lang w:val="de-CH"/>
+        </w:rPr>
+        <w:lastRenderedPageBreak/>
+        <w:t>gewünschten Objekt, so findet sich sicherlich etwas Passendes. Allerdings meist nicht gratis. Da</w:t>
       </w:r>
       <w:r>
         <w:rPr>
@@ -1217,47 +1337,7 @@
           <w:szCs w:val="26"/>
           <w:lang w:val="de-CH"/>
         </w:rPr>
-        <w:t xml:space="preserve"> [</w:t>
-      </w:r>
-      <w:proofErr w:type="spellStart"/>
-      <w:r>
-        <w:rPr>
-          <w:rFonts w:ascii="Times New Roman" w:hAnsi="Times New Roman" w:cs="Times New Roman"/>
-          <w:sz w:val="26"/>
-          <w:szCs w:val="26"/>
-          <w:lang w:val="de-CH"/>
-        </w:rPr>
-        <w:t>Ref</w:t>
-      </w:r>
-      <w:proofErr w:type="spellEnd"/>
-      <w:r>
-        <w:rPr>
-          <w:rFonts w:ascii="Times New Roman" w:hAnsi="Times New Roman" w:cs="Times New Roman"/>
-          <w:sz w:val="26"/>
-          <w:szCs w:val="26"/>
-          <w:lang w:val="de-CH"/>
-        </w:rPr>
-        <w:t xml:space="preserve"> zu </w:t>
-      </w:r>
-      <w:proofErr w:type="spellStart"/>
-      <w:r>
-        <w:rPr>
-          <w:rFonts w:ascii="Times New Roman" w:hAnsi="Times New Roman" w:cs="Times New Roman"/>
-          <w:sz w:val="26"/>
-          <w:szCs w:val="26"/>
-          <w:lang w:val="de-CH"/>
-        </w:rPr>
-        <w:t>Git</w:t>
-      </w:r>
-      <w:proofErr w:type="spellEnd"/>
-      <w:r>
-        <w:rPr>
-          <w:rFonts w:ascii="Times New Roman" w:hAnsi="Times New Roman" w:cs="Times New Roman"/>
-          <w:sz w:val="26"/>
-          <w:szCs w:val="26"/>
-          <w:lang w:val="de-CH"/>
-        </w:rPr>
-        <w:t>]</w:t>
+        <w:t xml:space="preserve"> [Ref zu Git]</w:t>
       </w:r>
       <w:r>
         <w:rPr>
@@ -1304,27 +1384,7 @@
           <w:szCs w:val="26"/>
           <w:lang w:val="de-CH"/>
         </w:rPr>
-        <w:t xml:space="preserve"> aus dem Asset Store heruntergeladen und dann in das Projekt importiert, kommt dieses nicht als einzelne Datei. Zu dem Modell selber gehören Texturen, </w:t>
-      </w:r>
-      <w:proofErr w:type="spellStart"/>
-      <w:r>
-        <w:rPr>
-          <w:rFonts w:ascii="Times New Roman" w:hAnsi="Times New Roman" w:cs="Times New Roman"/>
-          <w:sz w:val="26"/>
-          <w:szCs w:val="26"/>
-          <w:lang w:val="de-CH"/>
-        </w:rPr>
-        <w:t>Mesh</w:t>
-      </w:r>
-      <w:proofErr w:type="spellEnd"/>
-      <w:r>
-        <w:rPr>
-          <w:rFonts w:ascii="Times New Roman" w:hAnsi="Times New Roman" w:cs="Times New Roman"/>
-          <w:sz w:val="26"/>
-          <w:szCs w:val="26"/>
-          <w:lang w:val="de-CH"/>
-        </w:rPr>
-        <w:t xml:space="preserve"> und je nachdem noch zahlreiche andere Dateien. </w:t>
+        <w:t xml:space="preserve"> aus dem Asset Store heruntergeladen und dann in das Projekt importiert, kommt dieses nicht als einzelne Datei. Zu dem Modell selber gehören Texturen, Mesh und je nachdem noch zahlreiche andere Dateien. </w:t>
       </w:r>
       <w:r>
         <w:rPr>
@@ -1351,105 +1411,25 @@
           <w:szCs w:val="26"/>
           <w:lang w:val="de-CH"/>
         </w:rPr>
-        <w:t xml:space="preserve"> Dafür wird am besten die Tastenkombination </w:t>
-      </w:r>
-      <w:proofErr w:type="spellStart"/>
-      <w:r>
-        <w:rPr>
-          <w:rFonts w:ascii="Times New Roman" w:hAnsi="Times New Roman" w:cs="Times New Roman"/>
-          <w:sz w:val="26"/>
-          <w:szCs w:val="26"/>
-          <w:lang w:val="de-CH"/>
-        </w:rPr>
-        <w:t>Shift</w:t>
-      </w:r>
-      <w:proofErr w:type="spellEnd"/>
-      <w:r>
-        <w:rPr>
-          <w:rFonts w:ascii="Times New Roman" w:hAnsi="Times New Roman" w:cs="Times New Roman"/>
-          <w:sz w:val="26"/>
-          <w:szCs w:val="26"/>
-          <w:lang w:val="de-CH"/>
-        </w:rPr>
-        <w:t xml:space="preserve"> und Control verwendet</w:t>
-      </w:r>
-      <w:r>
-        <w:rPr>
-          <w:rFonts w:ascii="Times New Roman" w:hAnsi="Times New Roman" w:cs="Times New Roman"/>
-          <w:sz w:val="26"/>
-          <w:szCs w:val="26"/>
-          <w:lang w:val="de-CH"/>
-        </w:rPr>
-        <w:t xml:space="preserve">, damit die Objekte an Wand und Boden </w:t>
-      </w:r>
-      <w:proofErr w:type="spellStart"/>
-      <w:r>
-        <w:rPr>
-          <w:rFonts w:ascii="Times New Roman" w:hAnsi="Times New Roman" w:cs="Times New Roman"/>
-          <w:sz w:val="26"/>
-          <w:szCs w:val="26"/>
-          <w:lang w:val="de-CH"/>
-        </w:rPr>
-        <w:t>snappen</w:t>
-      </w:r>
-      <w:proofErr w:type="spellEnd"/>
-      <w:r>
-        <w:rPr>
-          <w:rFonts w:ascii="Times New Roman" w:hAnsi="Times New Roman" w:cs="Times New Roman"/>
-          <w:sz w:val="26"/>
-          <w:szCs w:val="26"/>
-          <w:lang w:val="de-CH"/>
-        </w:rPr>
-        <w:t xml:space="preserve"> und nicht millimetergenau gesetzt werden müssen</w:t>
-      </w:r>
-      <w:r>
-        <w:rPr>
-          <w:rFonts w:ascii="Times New Roman" w:hAnsi="Times New Roman" w:cs="Times New Roman"/>
-          <w:sz w:val="26"/>
-          <w:szCs w:val="26"/>
-          <w:lang w:val="de-CH"/>
-        </w:rPr>
-        <w:t xml:space="preserve"> [</w:t>
-      </w:r>
-      <w:proofErr w:type="spellStart"/>
-      <w:r>
-        <w:rPr>
-          <w:rFonts w:ascii="Times New Roman" w:hAnsi="Times New Roman" w:cs="Times New Roman"/>
-          <w:sz w:val="26"/>
-          <w:szCs w:val="26"/>
-          <w:lang w:val="de-CH"/>
-        </w:rPr>
-        <w:t>Ref</w:t>
-      </w:r>
-      <w:proofErr w:type="spellEnd"/>
-      <w:r>
-        <w:rPr>
-          <w:rFonts w:ascii="Times New Roman" w:hAnsi="Times New Roman" w:cs="Times New Roman"/>
-          <w:sz w:val="26"/>
-          <w:szCs w:val="26"/>
-          <w:lang w:val="de-CH"/>
-        </w:rPr>
-        <w:t xml:space="preserve"> zu </w:t>
-      </w:r>
-      <w:proofErr w:type="spellStart"/>
-      <w:r>
-        <w:rPr>
-          <w:rFonts w:ascii="Times New Roman" w:hAnsi="Times New Roman" w:cs="Times New Roman"/>
-          <w:sz w:val="26"/>
-          <w:szCs w:val="26"/>
-          <w:lang w:val="de-CH"/>
-        </w:rPr>
-        <w:t>Git</w:t>
-      </w:r>
-      <w:proofErr w:type="spellEnd"/>
-      <w:r>
-        <w:rPr>
-          <w:rFonts w:ascii="Times New Roman" w:hAnsi="Times New Roman" w:cs="Times New Roman"/>
-          <w:sz w:val="26"/>
-          <w:szCs w:val="26"/>
-          <w:lang w:val="de-CH"/>
-        </w:rPr>
-        <w:t>]</w:t>
+        <w:t xml:space="preserve"> Dafür wird am besten die Tastenkombination Shift und Control verwendet</w:t>
+      </w:r>
+      <w:r>
+        <w:rPr>
+          <w:rFonts w:ascii="Times New Roman" w:hAnsi="Times New Roman" w:cs="Times New Roman"/>
+          <w:sz w:val="26"/>
+          <w:szCs w:val="26"/>
+          <w:lang w:val="de-CH"/>
+        </w:rPr>
+        <w:t>, damit die Objekte an Wand und Boden snappen und nicht millimetergenau gesetzt werden müssen</w:t>
+      </w:r>
+      <w:r>
+        <w:rPr>
+          <w:rFonts w:ascii="Times New Roman" w:hAnsi="Times New Roman" w:cs="Times New Roman"/>
+          <w:sz w:val="26"/>
+          <w:szCs w:val="26"/>
+          <w:lang w:val="de-CH"/>
+        </w:rPr>
+        <w:t xml:space="preserve"> [Ref zu Git]</w:t>
       </w:r>
       <w:r>
         <w:rPr>
@@ -1467,27 +1447,7 @@
           <w:szCs w:val="26"/>
           <w:lang w:val="de-CH"/>
         </w:rPr>
-        <w:t xml:space="preserve">(Dies funktioniert jedoch nur, wenn Wände und Boden bereits einen </w:t>
-      </w:r>
-      <w:proofErr w:type="spellStart"/>
-      <w:r>
-        <w:rPr>
-          <w:rFonts w:ascii="Times New Roman" w:hAnsi="Times New Roman" w:cs="Times New Roman"/>
-          <w:sz w:val="26"/>
-          <w:szCs w:val="26"/>
-          <w:lang w:val="de-CH"/>
-        </w:rPr>
-        <w:t>Collider</w:t>
-      </w:r>
-      <w:proofErr w:type="spellEnd"/>
-      <w:r>
-        <w:rPr>
-          <w:rFonts w:ascii="Times New Roman" w:hAnsi="Times New Roman" w:cs="Times New Roman"/>
-          <w:sz w:val="26"/>
-          <w:szCs w:val="26"/>
-          <w:lang w:val="de-CH"/>
-        </w:rPr>
-        <w:t xml:space="preserve"> zugeteilt erhalten haben. Siehe dazu das nächste </w:t>
+        <w:t xml:space="preserve">(Dies funktioniert jedoch nur, wenn Wände und Boden bereits einen Collider zugeteilt erhalten haben. Siehe dazu das nächste </w:t>
       </w:r>
       <w:r>
         <w:rPr>
@@ -1541,27 +1501,7 @@
           <w:szCs w:val="26"/>
           <w:lang w:val="de-CH"/>
         </w:rPr>
-        <w:t xml:space="preserve"> jedoch nicht abgeschlossen sein: möglicherweise muss nur ein </w:t>
-      </w:r>
-      <w:proofErr w:type="spellStart"/>
-      <w:r>
-        <w:rPr>
-          <w:rFonts w:ascii="Times New Roman" w:hAnsi="Times New Roman" w:cs="Times New Roman"/>
-          <w:sz w:val="26"/>
-          <w:szCs w:val="26"/>
-          <w:lang w:val="de-CH"/>
-        </w:rPr>
-        <w:t>Collider</w:t>
-      </w:r>
-      <w:proofErr w:type="spellEnd"/>
-      <w:r>
-        <w:rPr>
-          <w:rFonts w:ascii="Times New Roman" w:hAnsi="Times New Roman" w:cs="Times New Roman"/>
-          <w:sz w:val="26"/>
-          <w:szCs w:val="26"/>
-          <w:lang w:val="de-CH"/>
-        </w:rPr>
-        <w:t xml:space="preserve"> hinzugefügt werden und alles funktioniert, aber </w:t>
+        <w:t xml:space="preserve"> jedoch nicht abgeschlossen sein: möglicherweise muss nur ein Collider hinzugefügt werden und alles funktioniert, aber </w:t>
       </w:r>
       <w:r>
         <w:rPr>
@@ -1579,27 +1519,7 @@
           <w:szCs w:val="26"/>
           <w:lang w:val="de-CH"/>
         </w:rPr>
-        <w:t xml:space="preserve"> wurde das Objekt für eine älteren </w:t>
-      </w:r>
-      <w:proofErr w:type="spellStart"/>
-      <w:r>
-        <w:rPr>
-          <w:rFonts w:ascii="Times New Roman" w:hAnsi="Times New Roman" w:cs="Times New Roman"/>
-          <w:sz w:val="26"/>
-          <w:szCs w:val="26"/>
-          <w:lang w:val="de-CH"/>
-        </w:rPr>
-        <w:t>Unity</w:t>
-      </w:r>
-      <w:proofErr w:type="spellEnd"/>
-      <w:r>
-        <w:rPr>
-          <w:rFonts w:ascii="Times New Roman" w:hAnsi="Times New Roman" w:cs="Times New Roman"/>
-          <w:sz w:val="26"/>
-          <w:szCs w:val="26"/>
-          <w:lang w:val="de-CH"/>
-        </w:rPr>
-        <w:t>-Version erstellt</w:t>
+        <w:t xml:space="preserve"> wurde das Objekt für eine älteren Unity-Version erstellt</w:t>
       </w:r>
       <w:r>
         <w:rPr>
@@ -1626,27 +1546,7 @@
           <w:szCs w:val="26"/>
           <w:lang w:val="de-CH"/>
         </w:rPr>
-        <w:t xml:space="preserve">fter ereignete sich, dass zuerst alles zu klappen schien. Das Objekt hat sogar schon einen </w:t>
-      </w:r>
-      <w:proofErr w:type="spellStart"/>
-      <w:r>
-        <w:rPr>
-          <w:rFonts w:ascii="Times New Roman" w:hAnsi="Times New Roman" w:cs="Times New Roman"/>
-          <w:sz w:val="26"/>
-          <w:szCs w:val="26"/>
-          <w:lang w:val="de-CH"/>
-        </w:rPr>
-        <w:t>Collider</w:t>
-      </w:r>
-      <w:proofErr w:type="spellEnd"/>
-      <w:r>
-        <w:rPr>
-          <w:rFonts w:ascii="Times New Roman" w:hAnsi="Times New Roman" w:cs="Times New Roman"/>
-          <w:sz w:val="26"/>
-          <w:szCs w:val="26"/>
-          <w:lang w:val="de-CH"/>
-        </w:rPr>
-        <w:t xml:space="preserve"> und somit auch die Möglichkeit, dass der Charakter damit interagiert; aber es gibt keine Reaktion. Dies liegt daran, </w:t>
+        <w:t xml:space="preserve">fter ereignete sich, dass zuerst alles zu klappen schien. Das Objekt hat sogar schon einen Collider und somit auch die Möglichkeit, dass der Charakter damit interagiert; aber es gibt keine Reaktion. Dies liegt daran, </w:t>
       </w:r>
       <w:r>
         <w:rPr>
@@ -1664,87 +1564,7 @@
           <w:szCs w:val="26"/>
           <w:lang w:val="de-CH"/>
         </w:rPr>
-        <w:t xml:space="preserve">dass bei den meisten heruntergeladenen Objekten durch die verschiedenen </w:t>
-      </w:r>
-      <w:proofErr w:type="spellStart"/>
-      <w:r>
-        <w:rPr>
-          <w:rFonts w:ascii="Times New Roman" w:hAnsi="Times New Roman" w:cs="Times New Roman"/>
-          <w:sz w:val="26"/>
-          <w:szCs w:val="26"/>
-          <w:lang w:val="de-CH"/>
-        </w:rPr>
-        <w:t>Unity</w:t>
-      </w:r>
-      <w:proofErr w:type="spellEnd"/>
-      <w:r>
-        <w:rPr>
-          <w:rFonts w:ascii="Times New Roman" w:hAnsi="Times New Roman" w:cs="Times New Roman"/>
-          <w:sz w:val="26"/>
-          <w:szCs w:val="26"/>
-          <w:lang w:val="de-CH"/>
-        </w:rPr>
-        <w:t xml:space="preserve">-Versionen eine Verschiebung der </w:t>
-      </w:r>
-      <w:proofErr w:type="spellStart"/>
-      <w:r>
-        <w:rPr>
-          <w:rFonts w:ascii="Times New Roman" w:hAnsi="Times New Roman" w:cs="Times New Roman"/>
-          <w:sz w:val="26"/>
-          <w:szCs w:val="26"/>
-          <w:lang w:val="de-CH"/>
-        </w:rPr>
-        <w:t>Collider</w:t>
-      </w:r>
-      <w:proofErr w:type="spellEnd"/>
-      <w:r>
-        <w:rPr>
-          <w:rFonts w:ascii="Times New Roman" w:hAnsi="Times New Roman" w:cs="Times New Roman"/>
-          <w:sz w:val="26"/>
-          <w:szCs w:val="26"/>
-          <w:lang w:val="de-CH"/>
-        </w:rPr>
-        <w:t xml:space="preserve"> stattfindet. Das </w:t>
-      </w:r>
-      <w:proofErr w:type="spellStart"/>
-      <w:r>
-        <w:rPr>
-          <w:rFonts w:ascii="Times New Roman" w:hAnsi="Times New Roman" w:cs="Times New Roman"/>
-          <w:sz w:val="26"/>
-          <w:szCs w:val="26"/>
-          <w:lang w:val="de-CH"/>
-        </w:rPr>
-        <w:t>Mesh</w:t>
-      </w:r>
-      <w:proofErr w:type="spellEnd"/>
-      <w:r>
-        <w:rPr>
-          <w:rFonts w:ascii="Times New Roman" w:hAnsi="Times New Roman" w:cs="Times New Roman"/>
-          <w:sz w:val="26"/>
-          <w:szCs w:val="26"/>
-          <w:lang w:val="de-CH"/>
-        </w:rPr>
-        <w:t xml:space="preserve"> befindet sich zwar auf dem Pult, aber der dazugehörige </w:t>
-      </w:r>
-      <w:proofErr w:type="spellStart"/>
-      <w:r>
-        <w:rPr>
-          <w:rFonts w:ascii="Times New Roman" w:hAnsi="Times New Roman" w:cs="Times New Roman"/>
-          <w:sz w:val="26"/>
-          <w:szCs w:val="26"/>
-          <w:lang w:val="de-CH"/>
-        </w:rPr>
-        <w:t>Collider</w:t>
-      </w:r>
-      <w:proofErr w:type="spellEnd"/>
-      <w:r>
-        <w:rPr>
-          <w:rFonts w:ascii="Times New Roman" w:hAnsi="Times New Roman" w:cs="Times New Roman"/>
-          <w:sz w:val="26"/>
-          <w:szCs w:val="26"/>
-          <w:lang w:val="de-CH"/>
-        </w:rPr>
-        <w:t xml:space="preserve"> ist weit hinten irgendwo im</w:t>
+        <w:t>dass bei den meisten heruntergeladenen Objekten durch die verschiedenen Unity-Versionen eine Verschiebung der Collider stattfindet. Das Mesh befindet sich zwar auf dem Pult, aber der dazugehörige Collider ist weit hinten irgendwo im</w:t>
       </w:r>
       <w:r>
         <w:rPr>
@@ -1771,27 +1591,7 @@
           <w:szCs w:val="26"/>
           <w:lang w:val="de-CH"/>
         </w:rPr>
-        <w:t xml:space="preserve"> Sobald das Problem bekannt ist, lässt es sich leicht beheben, indem der </w:t>
-      </w:r>
-      <w:proofErr w:type="spellStart"/>
-      <w:r>
-        <w:rPr>
-          <w:rFonts w:ascii="Times New Roman" w:hAnsi="Times New Roman" w:cs="Times New Roman"/>
-          <w:sz w:val="26"/>
-          <w:szCs w:val="26"/>
-          <w:lang w:val="de-CH"/>
-        </w:rPr>
-        <w:t>Collider</w:t>
-      </w:r>
-      <w:proofErr w:type="spellEnd"/>
-      <w:r>
-        <w:rPr>
-          <w:rFonts w:ascii="Times New Roman" w:hAnsi="Times New Roman" w:cs="Times New Roman"/>
-          <w:sz w:val="26"/>
-          <w:szCs w:val="26"/>
-          <w:lang w:val="de-CH"/>
-        </w:rPr>
-        <w:t xml:space="preserve"> an die gleichen Koordinaten wie das dazugehörige Objekt verschoben wird.</w:t>
+        <w:t xml:space="preserve"> Sobald das Problem bekannt ist, lässt es sich leicht beheben, indem der Collider an die gleichen Koordinaten wie das dazugehörige Objekt verschoben wird.</w:t>
       </w:r>
     </w:p>
     <w:p>
@@ -1811,76 +1611,206 @@
           <w:szCs w:val="26"/>
           <w:lang w:val="de-CH"/>
         </w:rPr>
-        <w:t xml:space="preserve">Etwas zu </w:t>
-      </w:r>
-      <w:proofErr w:type="spellStart"/>
-      <w:r>
-        <w:rPr>
-          <w:rFonts w:ascii="Times New Roman" w:hAnsi="Times New Roman" w:cs="Times New Roman"/>
-          <w:sz w:val="26"/>
-          <w:szCs w:val="26"/>
-          <w:lang w:val="de-CH"/>
-        </w:rPr>
-        <w:t>Collider</w:t>
-      </w:r>
-      <w:proofErr w:type="spellEnd"/>
-      <w:r>
-        <w:rPr>
-          <w:rFonts w:ascii="Times New Roman" w:hAnsi="Times New Roman" w:cs="Times New Roman"/>
-          <w:sz w:val="26"/>
-          <w:szCs w:val="26"/>
-          <w:lang w:val="de-CH"/>
-        </w:rPr>
-        <w:t xml:space="preserve">, </w:t>
-      </w:r>
-      <w:proofErr w:type="spellStart"/>
-      <w:r>
-        <w:rPr>
-          <w:rFonts w:ascii="Times New Roman" w:hAnsi="Times New Roman" w:cs="Times New Roman"/>
-          <w:sz w:val="26"/>
-          <w:szCs w:val="26"/>
-          <w:lang w:val="de-CH"/>
-        </w:rPr>
-        <w:t>Rigidbody</w:t>
-      </w:r>
-      <w:proofErr w:type="spellEnd"/>
-      <w:r>
-        <w:rPr>
-          <w:rFonts w:ascii="Times New Roman" w:hAnsi="Times New Roman" w:cs="Times New Roman"/>
-          <w:sz w:val="26"/>
-          <w:szCs w:val="26"/>
-          <w:lang w:val="de-CH"/>
-        </w:rPr>
-        <w:t xml:space="preserve">, </w:t>
-      </w:r>
-      <w:proofErr w:type="spellStart"/>
-      <w:r>
-        <w:rPr>
-          <w:rFonts w:ascii="Times New Roman" w:hAnsi="Times New Roman" w:cs="Times New Roman"/>
-          <w:sz w:val="26"/>
-          <w:szCs w:val="26"/>
-          <w:lang w:val="de-CH"/>
-        </w:rPr>
-        <w:t>etc</w:t>
-      </w:r>
-      <w:proofErr w:type="spellEnd"/>
-    </w:p>
-    <w:p>
-      <w:pPr>
-        <w:spacing w:before="240" w:after="120" w:line="360" w:lineRule="auto"/>
-        <w:rPr>
-          <w:rFonts w:ascii="Times New Roman" w:hAnsi="Times New Roman" w:cs="Times New Roman"/>
-          <w:sz w:val="26"/>
-          <w:szCs w:val="26"/>
-          <w:lang w:val="de-CH"/>
-        </w:rPr>
-      </w:pPr>
+        <w:t>Etwas zu Collider, Rigidbody, etc</w:t>
+      </w:r>
+    </w:p>
+    <w:p>
+      <w:pPr>
+        <w:pStyle w:val="berschrift3"/>
+        <w:spacing w:before="240"/>
+        <w:rPr>
+          <w:lang w:val="de-CH"/>
+        </w:rPr>
+      </w:pPr>
+      <w:r>
+        <w:rPr>
+          <w:lang w:val="de-CH"/>
+        </w:rPr>
+        <w:t>5.</w:t>
+      </w:r>
+      <w:r>
+        <w:rPr>
+          <w:lang w:val="de-CH"/>
+        </w:rPr>
+        <w:t>3</w:t>
+      </w:r>
+      <w:r>
+        <w:rPr>
+          <w:lang w:val="de-CH"/>
+        </w:rPr>
+        <w:t xml:space="preserve"> </w:t>
+      </w:r>
+      <w:r>
+        <w:rPr>
+          <w:lang w:val="de-CH"/>
+        </w:rPr>
+        <w:t>Script-Beispiel in eigenes Programm integrieren</w:t>
+      </w:r>
+    </w:p>
+    <w:p>
+      <w:pPr>
+        <w:rPr>
+          <w:lang w:val="de-CH"/>
+        </w:rPr>
+      </w:pPr>
+      <w:r>
+        <w:rPr>
+          <w:lang w:val="de-CH"/>
+        </w:rPr>
+        <w:t>Es gibt einen negativen und einen positiven Aspekt bei der Spieleentwicklung mit Unity. Wer in Unity etwas erstellen will, ist sicher nicht der Erste, der etwas in der Art und Weise macht. Auf der anderen Seite kann man davon ausgehen, dass jedes eigene Problem schon von einem Mitglied der grossen Unity-Community gelöst wurde.</w:t>
+      </w:r>
+      <w:r>
+        <w:rPr>
+          <w:lang w:val="de-CH"/>
+        </w:rPr>
+        <w:t xml:space="preserve"> Das tönt also gut – ob in Stackoverflow oder auf der offiziellen Unity-Hilfe-Seite: Lösungen sind vorhanden. Das Problem ist es nun, diese Lösungen ins eigene Programm zu integrieren. Dabei gibt es verschiedenste Probleme.</w:t>
+      </w:r>
+    </w:p>
+    <w:p>
+      <w:pPr>
+        <w:pStyle w:val="berschrift4"/>
+        <w:rPr>
+          <w:lang w:val="de-CH"/>
+        </w:rPr>
+      </w:pPr>
+      <w:r>
+        <w:rPr>
+          <w:lang w:val="de-CH"/>
+        </w:rPr>
+        <w:lastRenderedPageBreak/>
+        <w:t>5.3.1 Verschiedene Unity-Versionen</w:t>
+      </w:r>
+    </w:p>
+    <w:p>
+      <w:pPr>
+        <w:rPr>
+          <w:lang w:val="de-CH"/>
+        </w:rPr>
+      </w:pPr>
+      <w:r>
+        <w:rPr>
+          <w:lang w:val="de-CH"/>
+        </w:rPr>
+        <w:t xml:space="preserve">Die Lösungen mögen noch so zahlreich zu finden sein, doch ein Grossteil ist in der aktuellen Unity-Version gar nicht mehr anwendbar. </w:t>
+      </w:r>
+      <w:r>
+        <w:rPr>
+          <w:lang w:val="de-CH"/>
+        </w:rPr>
+        <w:t>Die Umgebung scheint sich sehr schnell zu ändern und auch Lösungen, welche vor einem Jahr noch funktioniert haben, bringen heute nicht mehr die erwünschte Wirkung. So sucht man in der Regel eher lange in den zahlreichen Antworten.</w:t>
+      </w:r>
+    </w:p>
+    <w:p>
+      <w:pPr>
+        <w:pStyle w:val="berschrift5"/>
+        <w:rPr>
+          <w:lang w:val="de-CH"/>
+        </w:rPr>
+      </w:pPr>
+      <w:r>
+        <w:rPr>
+          <w:lang w:val="de-CH"/>
+        </w:rPr>
+        <w:t>5.3.2 Aufbau</w:t>
+      </w:r>
+    </w:p>
+    <w:p>
+      <w:pPr>
+        <w:rPr>
+          <w:lang w:val="de-CH"/>
+        </w:rPr>
+      </w:pPr>
+      <w:r>
+        <w:rPr>
+          <w:lang w:val="de-CH"/>
+        </w:rPr>
+        <w:t>Der Aufbau der Applikationen in Unity ist nicht so, wie man es sich von gewöhnlichen Haus- und Büroanwendungen gewohnt ist. Es funktioniert nichts linear: Anfragen, Antworten und sonstige Events bewegen sich zwischen unzähligen Objekten und man fragt sich bei der Lösungsfindung des Öfteren, wo genau man die pfannenfertige Lösung eigentlich implementieren muss.</w:t>
+      </w:r>
+    </w:p>
+    <w:p>
+      <w:pPr>
+        <w:pStyle w:val="berschrift3"/>
+        <w:rPr>
+          <w:lang w:val="de-CH"/>
+        </w:rPr>
+      </w:pPr>
+      <w:r>
+        <w:rPr>
+          <w:lang w:val="de-CH"/>
+        </w:rPr>
+        <w:t>5.4 Vergleich mit herkömmlichen Applikationen</w:t>
+      </w:r>
+    </w:p>
+    <w:p>
+      <w:pPr>
+        <w:rPr>
+          <w:lang w:val="de-CH"/>
+        </w:rPr>
+      </w:pPr>
+      <w:r>
+        <w:rPr>
+          <w:lang w:val="de-CH"/>
+        </w:rPr>
+        <w:t>Das Projektteam hatte vor dieser Applikation durchaus schon Programmiererfahrung, doch eine derartige Umgebung ist uns noch nicht untergekommen. Wir sind es uns gewohnt, dass die Dinge etwas linearer ablaufen als in Unity (spezielles C#). Um auf einem Objekt Methoden aufzurufen, braucht man in unserer Welt eine Referenz auf das Ziel. In Unity sind die Scripte in Gameobjects eingepackt und es reicht vollends, dieses zu kennen und eine Art Nachricht zu senden. Diese Nachricht wird vom Gameobject dann interpretiert und als Methodenaufruf im Skript verarbeitet.</w:t>
+      </w:r>
+    </w:p>
+    <w:p>
+      <w:pPr>
+        <w:rPr>
+          <w:lang w:val="de-CH"/>
+        </w:rPr>
+      </w:pPr>
+    </w:p>
+    <w:p>
+      <w:pPr>
+        <w:rPr>
+          <w:lang w:val="de-CH"/>
+        </w:rPr>
+      </w:pPr>
+      <w:r>
+        <w:rPr>
+          <w:lang w:val="de-CH"/>
+        </w:rPr>
+        <w:t>Wir kannten Multithreading und Parallelität. In den bisher bekannten Projekten war aber immer noch eine gewisse Gebundenheit an eine zentrale Ausführungslinie gegeben. Threads werden zum Beispiel normalerweise irgendwo gestartet und laufen einfach ab dem Zeitpunkt selbstständig. Der Ursprung ist aber offensichtlich ein Haupt-Thread, welcher das geordnet in Gang gibt. In Unity macht eigentlich jedes Objekt von Anfang an was es will und lässt sich dabei nicht gross stören. Die meisten Objekte werden regelmässig aufgerufen (Update-Funktion), nur um zu schauen, ob sie ger</w:t>
+      </w:r>
+      <w:r>
+        <w:rPr>
+          <w:lang w:val="de-CH"/>
+        </w:rPr>
+        <w:t>ade etwas machen möchten.</w:t>
+      </w:r>
+      <w:r>
+        <w:rPr>
+          <w:lang w:val="de-CH"/>
+        </w:rPr>
+        <w:t xml:space="preserve"> Eine Szene in Unity besteht also nicht aus Objekten, welche von einem Hauptobjekt aus erstellt wurden und eventuell noch verwaltet werden. Eine Unity-Szene besteht aus einer wilden Schar unabhängiger Objekte, welche untereinander kommunizieren und deren Lebensspanne nicht von einer zentralen Instanz diktiert wird.</w:t>
+      </w:r>
+    </w:p>
+    <w:p>
+      <w:pPr>
+        <w:rPr>
+          <w:lang w:val="de-CH"/>
+        </w:rPr>
+      </w:pPr>
+    </w:p>
+    <w:p>
+      <w:pPr>
+        <w:rPr>
+          <w:lang w:val="de-CH"/>
+        </w:rPr>
+      </w:pPr>
+      <w:r>
+        <w:rPr>
+          <w:lang w:val="de-CH"/>
+        </w:rPr>
+        <w:t>Diese Umstellung war sehr interessant und spannend. Wir haben die Unterschiede nicht gewertet, sondern uns einfach damit abgefunden, dass die Softwareentwicklung in Unity anders funktioniert, als wir es gewohnt waren.</w:t>
+      </w:r>
       <w:bookmarkStart w:id="0" w:name="_GoBack"/>
       <w:bookmarkEnd w:id="0"/>
     </w:p>
     <w:p>
       <w:pPr>
-        <w:pStyle w:val="Heading1"/>
+        <w:pStyle w:val="berschrift1"/>
         <w:numPr>
           <w:ilvl w:val="0"/>
           <w:numId w:val="2"/>
@@ -1899,7 +1829,7 @@
     </w:p>
     <w:p>
       <w:pPr>
-        <w:pStyle w:val="Heading1"/>
+        <w:pStyle w:val="berschrift1"/>
         <w:numPr>
           <w:ilvl w:val="0"/>
           <w:numId w:val="2"/>
@@ -1939,8 +1869,8 @@
 </file>
 
 <file path=word/numbering.xml><?xml version="1.0" encoding="utf-8"?>
-<w:numbering xmlns:wpc="http://schemas.microsoft.com/office/word/2010/wordprocessingCanvas" xmlns:mo="http://schemas.microsoft.com/office/mac/office/2008/main" xmlns:mc="http://schemas.openxmlformats.org/markup-compatibility/2006" xmlns:mv="urn:schemas-microsoft-com:mac:vml" xmlns:o="urn:schemas-microsoft-com:office:office" xmlns:r="http://schemas.openxmlformats.org/officeDocument/2006/relationships" xmlns:m="http://schemas.openxmlformats.org/officeDocument/2006/math" xmlns:v="urn:schemas-microsoft-com:vml" xmlns:wp14="http://schemas.microsoft.com/office/word/2010/wordprocessingDrawing" xmlns:wp="http://schemas.openxmlformats.org/drawingml/2006/wordprocessingDrawing" xmlns:w10="urn:schemas-microsoft-com:office:word" xmlns:w="http://schemas.openxmlformats.org/wordprocessingml/2006/main" xmlns:w14="http://schemas.microsoft.com/office/word/2010/wordml" xmlns:w15="http://schemas.microsoft.com/office/word/2012/wordml" xmlns:wpg="http://schemas.microsoft.com/office/word/2010/wordprocessingGroup" xmlns:wpi="http://schemas.microsoft.com/office/word/2010/wordprocessingInk" xmlns:wne="http://schemas.microsoft.com/office/word/2006/wordml" xmlns:wps="http://schemas.microsoft.com/office/word/2010/wordprocessingShape" mc:Ignorable="w14 w15 wp14">
-  <w:abstractNum w:abstractNumId="0">
+<w:numbering xmlns:wpc="http://schemas.microsoft.com/office/word/2010/wordprocessingCanvas" xmlns:mc="http://schemas.openxmlformats.org/markup-compatibility/2006" xmlns:o="urn:schemas-microsoft-com:office:office" xmlns:r="http://schemas.openxmlformats.org/officeDocument/2006/relationships" xmlns:m="http://schemas.openxmlformats.org/officeDocument/2006/math" xmlns:v="urn:schemas-microsoft-com:vml" xmlns:wp14="http://schemas.microsoft.com/office/word/2010/wordprocessingDrawing" xmlns:wp="http://schemas.openxmlformats.org/drawingml/2006/wordprocessingDrawing" xmlns:w10="urn:schemas-microsoft-com:office:word" xmlns:w="http://schemas.openxmlformats.org/wordprocessingml/2006/main" xmlns:w14="http://schemas.microsoft.com/office/word/2010/wordml" xmlns:w15="http://schemas.microsoft.com/office/word/2012/wordml" xmlns:wpg="http://schemas.microsoft.com/office/word/2010/wordprocessingGroup" xmlns:wpi="http://schemas.microsoft.com/office/word/2010/wordprocessingInk" xmlns:wne="http://schemas.microsoft.com/office/word/2006/wordml" xmlns:wps="http://schemas.microsoft.com/office/word/2010/wordprocessingShape" mc:Ignorable="w14 w15 wp14">
+  <w:abstractNum w:abstractNumId="0" w15:restartNumberingAfterBreak="0">
     <w:nsid w:val="1C3A206E"/>
     <w:multiLevelType w:val="hybridMultilevel"/>
     <w:tmpl w:val="481CB86A"/>
@@ -2029,7 +1959,7 @@
       </w:pPr>
     </w:lvl>
   </w:abstractNum>
-  <w:abstractNum w:abstractNumId="1">
+  <w:abstractNum w:abstractNumId="1" w15:restartNumberingAfterBreak="0">
     <w:nsid w:val="78B33914"/>
     <w:multiLevelType w:val="hybridMultilevel"/>
     <w:tmpl w:val="EAC87A74"/>
@@ -2140,7 +2070,7 @@
     </w:rPrDefault>
     <w:pPrDefault/>
   </w:docDefaults>
-  <w:latentStyles w:defLockedState="0" w:defUIPriority="99" w:defSemiHidden="0" w:defUnhideWhenUsed="0" w:defQFormat="0" w:count="382">
+  <w:latentStyles w:defLockedState="0" w:defUIPriority="99" w:defSemiHidden="0" w:defUnhideWhenUsed="0" w:defQFormat="0" w:count="371">
     <w:lsdException w:name="Normal" w:uiPriority="0" w:qFormat="1"/>
     <w:lsdException w:name="heading 1" w:uiPriority="9" w:qFormat="1"/>
     <w:lsdException w:name="heading 2" w:semiHidden="1" w:uiPriority="9" w:unhideWhenUsed="1" w:qFormat="1"/>
@@ -2297,15 +2227,6 @@
     <w:lsdException w:name="Balloon Text" w:semiHidden="1" w:unhideWhenUsed="1"/>
     <w:lsdException w:name="Table Grid" w:uiPriority="39"/>
     <w:lsdException w:name="Table Theme" w:semiHidden="1" w:unhideWhenUsed="1"/>
-    <w:lsdException w:name="Note Level 1" w:semiHidden="1" w:unhideWhenUsed="1"/>
-    <w:lsdException w:name="Note Level 2" w:semiHidden="1" w:unhideWhenUsed="1"/>
-    <w:lsdException w:name="Note Level 3" w:semiHidden="1" w:unhideWhenUsed="1"/>
-    <w:lsdException w:name="Note Level 4" w:semiHidden="1" w:unhideWhenUsed="1"/>
-    <w:lsdException w:name="Note Level 5" w:semiHidden="1" w:unhideWhenUsed="1"/>
-    <w:lsdException w:name="Note Level 6" w:semiHidden="1" w:unhideWhenUsed="1"/>
-    <w:lsdException w:name="Note Level 7" w:semiHidden="1" w:unhideWhenUsed="1"/>
-    <w:lsdException w:name="Note Level 8" w:semiHidden="1" w:unhideWhenUsed="1"/>
-    <w:lsdException w:name="Note Level 9" w:semiHidden="1" w:unhideWhenUsed="1"/>
     <w:lsdException w:name="Placeholder Text" w:semiHidden="1"/>
     <w:lsdException w:name="No Spacing" w:uiPriority="1" w:qFormat="1"/>
     <w:lsdException w:name="Light Shading" w:uiPriority="60"/>
@@ -2521,18 +2442,16 @@
     <w:lsdException w:name="List Table 5 Dark Accent 6" w:uiPriority="50"/>
     <w:lsdException w:name="List Table 6 Colorful Accent 6" w:uiPriority="51"/>
     <w:lsdException w:name="List Table 7 Colorful Accent 6" w:uiPriority="52"/>
-    <w:lsdException w:name="Mention" w:semiHidden="1" w:unhideWhenUsed="1"/>
-    <w:lsdException w:name="Smart Hyperlink" w:semiHidden="1" w:unhideWhenUsed="1"/>
   </w:latentStyles>
-  <w:style w:type="paragraph" w:default="1" w:styleId="Normal">
+  <w:style w:type="paragraph" w:default="1" w:styleId="Standard">
     <w:name w:val="Normal"/>
     <w:qFormat/>
   </w:style>
-  <w:style w:type="paragraph" w:styleId="Heading1">
+  <w:style w:type="paragraph" w:styleId="berschrift1">
     <w:name w:val="heading 1"/>
-    <w:basedOn w:val="Normal"/>
-    <w:next w:val="Normal"/>
-    <w:link w:val="Heading1Char"/>
+    <w:basedOn w:val="Standard"/>
+    <w:next w:val="Standard"/>
+    <w:link w:val="berschrift1Zchn"/>
     <w:uiPriority w:val="9"/>
     <w:qFormat/>
     <w:rsid w:val="00897BEE"/>
@@ -2549,11 +2468,11 @@
       <w:szCs w:val="32"/>
     </w:rPr>
   </w:style>
-  <w:style w:type="paragraph" w:styleId="Heading2">
+  <w:style w:type="paragraph" w:styleId="berschrift2">
     <w:name w:val="heading 2"/>
-    <w:basedOn w:val="Normal"/>
-    <w:next w:val="Normal"/>
-    <w:link w:val="Heading2Char"/>
+    <w:basedOn w:val="Standard"/>
+    <w:next w:val="Standard"/>
+    <w:link w:val="berschrift2Zchn"/>
     <w:uiPriority w:val="9"/>
     <w:unhideWhenUsed/>
     <w:qFormat/>
@@ -2571,11 +2490,11 @@
       <w:szCs w:val="26"/>
     </w:rPr>
   </w:style>
-  <w:style w:type="paragraph" w:styleId="Heading3">
+  <w:style w:type="paragraph" w:styleId="berschrift3">
     <w:name w:val="heading 3"/>
-    <w:basedOn w:val="Normal"/>
-    <w:next w:val="Normal"/>
-    <w:link w:val="Heading3Char"/>
+    <w:basedOn w:val="Standard"/>
+    <w:next w:val="Standard"/>
+    <w:link w:val="berschrift3Zchn"/>
     <w:uiPriority w:val="9"/>
     <w:unhideWhenUsed/>
     <w:qFormat/>
@@ -2591,13 +2510,55 @@
       <w:color w:val="1F3763" w:themeColor="accent1" w:themeShade="7F"/>
     </w:rPr>
   </w:style>
-  <w:style w:type="character" w:default="1" w:styleId="DefaultParagraphFont">
+  <w:style w:type="paragraph" w:styleId="berschrift4">
+    <w:name w:val="heading 4"/>
+    <w:basedOn w:val="Standard"/>
+    <w:next w:val="Standard"/>
+    <w:link w:val="berschrift4Zchn"/>
+    <w:uiPriority w:val="9"/>
+    <w:unhideWhenUsed/>
+    <w:qFormat/>
+    <w:rsid w:val="005D65A9"/>
+    <w:pPr>
+      <w:keepNext/>
+      <w:keepLines/>
+      <w:spacing w:before="40"/>
+      <w:outlineLvl w:val="3"/>
+    </w:pPr>
+    <w:rPr>
+      <w:rFonts w:asciiTheme="majorHAnsi" w:eastAsiaTheme="majorEastAsia" w:hAnsiTheme="majorHAnsi" w:cstheme="majorBidi"/>
+      <w:i/>
+      <w:iCs/>
+      <w:color w:val="2F5496" w:themeColor="accent1" w:themeShade="BF"/>
+    </w:rPr>
+  </w:style>
+  <w:style w:type="paragraph" w:styleId="berschrift5">
+    <w:name w:val="heading 5"/>
+    <w:basedOn w:val="Standard"/>
+    <w:next w:val="Standard"/>
+    <w:link w:val="berschrift5Zchn"/>
+    <w:uiPriority w:val="9"/>
+    <w:unhideWhenUsed/>
+    <w:qFormat/>
+    <w:rsid w:val="00891733"/>
+    <w:pPr>
+      <w:keepNext/>
+      <w:keepLines/>
+      <w:spacing w:before="40"/>
+      <w:outlineLvl w:val="4"/>
+    </w:pPr>
+    <w:rPr>
+      <w:rFonts w:asciiTheme="majorHAnsi" w:eastAsiaTheme="majorEastAsia" w:hAnsiTheme="majorHAnsi" w:cstheme="majorBidi"/>
+      <w:color w:val="2F5496" w:themeColor="accent1" w:themeShade="BF"/>
+    </w:rPr>
+  </w:style>
+  <w:style w:type="character" w:default="1" w:styleId="Absatz-Standardschriftart">
     <w:name w:val="Default Paragraph Font"/>
     <w:uiPriority w:val="1"/>
     <w:semiHidden/>
     <w:unhideWhenUsed/>
   </w:style>
-  <w:style w:type="table" w:default="1" w:styleId="TableNormal">
+  <w:style w:type="table" w:default="1" w:styleId="NormaleTabelle">
     <w:name w:val="Normal Table"/>
     <w:uiPriority w:val="99"/>
     <w:semiHidden/>
@@ -2612,16 +2573,16 @@
       </w:tblCellMar>
     </w:tblPr>
   </w:style>
-  <w:style w:type="numbering" w:default="1" w:styleId="NoList">
+  <w:style w:type="numbering" w:default="1" w:styleId="KeineListe">
     <w:name w:val="No List"/>
     <w:uiPriority w:val="99"/>
     <w:semiHidden/>
     <w:unhideWhenUsed/>
   </w:style>
-  <w:style w:type="character" w:customStyle="1" w:styleId="Heading2Char">
-    <w:name w:val="Heading 2 Char"/>
-    <w:basedOn w:val="DefaultParagraphFont"/>
-    <w:link w:val="Heading2"/>
+  <w:style w:type="character" w:customStyle="1" w:styleId="berschrift2Zchn">
+    <w:name w:val="Überschrift 2 Zchn"/>
+    <w:basedOn w:val="Absatz-Standardschriftart"/>
+    <w:link w:val="berschrift2"/>
     <w:uiPriority w:val="9"/>
     <w:rsid w:val="00897BEE"/>
     <w:rPr>
@@ -2631,10 +2592,10 @@
       <w:szCs w:val="26"/>
     </w:rPr>
   </w:style>
-  <w:style w:type="character" w:customStyle="1" w:styleId="Heading1Char">
-    <w:name w:val="Heading 1 Char"/>
-    <w:basedOn w:val="DefaultParagraphFont"/>
-    <w:link w:val="Heading1"/>
+  <w:style w:type="character" w:customStyle="1" w:styleId="berschrift1Zchn">
+    <w:name w:val="Überschrift 1 Zchn"/>
+    <w:basedOn w:val="Absatz-Standardschriftart"/>
+    <w:link w:val="berschrift1"/>
     <w:uiPriority w:val="9"/>
     <w:rsid w:val="00897BEE"/>
     <w:rPr>
@@ -2644,9 +2605,9 @@
       <w:szCs w:val="32"/>
     </w:rPr>
   </w:style>
-  <w:style w:type="paragraph" w:styleId="ListParagraph">
+  <w:style w:type="paragraph" w:styleId="Listenabsatz">
     <w:name w:val="List Paragraph"/>
-    <w:basedOn w:val="Normal"/>
+    <w:basedOn w:val="Standard"/>
     <w:uiPriority w:val="34"/>
     <w:qFormat/>
     <w:rsid w:val="00897BEE"/>
@@ -2655,15 +2616,58 @@
       <w:contextualSpacing/>
     </w:pPr>
   </w:style>
-  <w:style w:type="character" w:customStyle="1" w:styleId="Heading3Char">
-    <w:name w:val="Heading 3 Char"/>
-    <w:basedOn w:val="DefaultParagraphFont"/>
-    <w:link w:val="Heading3"/>
+  <w:style w:type="character" w:customStyle="1" w:styleId="berschrift3Zchn">
+    <w:name w:val="Überschrift 3 Zchn"/>
+    <w:basedOn w:val="Absatz-Standardschriftart"/>
+    <w:link w:val="berschrift3"/>
     <w:uiPriority w:val="9"/>
     <w:rsid w:val="0084451C"/>
     <w:rPr>
       <w:rFonts w:asciiTheme="majorHAnsi" w:eastAsiaTheme="majorEastAsia" w:hAnsiTheme="majorHAnsi" w:cstheme="majorBidi"/>
       <w:color w:val="1F3763" w:themeColor="accent1" w:themeShade="7F"/>
+    </w:rPr>
+  </w:style>
+  <w:style w:type="paragraph" w:styleId="Beschriftung">
+    <w:name w:val="caption"/>
+    <w:basedOn w:val="Standard"/>
+    <w:next w:val="Standard"/>
+    <w:uiPriority w:val="35"/>
+    <w:unhideWhenUsed/>
+    <w:qFormat/>
+    <w:rsid w:val="009F22C1"/>
+    <w:pPr>
+      <w:spacing w:after="200"/>
+    </w:pPr>
+    <w:rPr>
+      <w:i/>
+      <w:iCs/>
+      <w:color w:val="44546A" w:themeColor="text2"/>
+      <w:sz w:val="18"/>
+      <w:szCs w:val="18"/>
+    </w:rPr>
+  </w:style>
+  <w:style w:type="character" w:customStyle="1" w:styleId="berschrift4Zchn">
+    <w:name w:val="Überschrift 4 Zchn"/>
+    <w:basedOn w:val="Absatz-Standardschriftart"/>
+    <w:link w:val="berschrift4"/>
+    <w:uiPriority w:val="9"/>
+    <w:rsid w:val="005D65A9"/>
+    <w:rPr>
+      <w:rFonts w:asciiTheme="majorHAnsi" w:eastAsiaTheme="majorEastAsia" w:hAnsiTheme="majorHAnsi" w:cstheme="majorBidi"/>
+      <w:i/>
+      <w:iCs/>
+      <w:color w:val="2F5496" w:themeColor="accent1" w:themeShade="BF"/>
+    </w:rPr>
+  </w:style>
+  <w:style w:type="character" w:customStyle="1" w:styleId="berschrift5Zchn">
+    <w:name w:val="Überschrift 5 Zchn"/>
+    <w:basedOn w:val="Absatz-Standardschriftart"/>
+    <w:link w:val="berschrift5"/>
+    <w:uiPriority w:val="9"/>
+    <w:rsid w:val="00891733"/>
+    <w:rPr>
+      <w:rFonts w:asciiTheme="majorHAnsi" w:eastAsiaTheme="majorEastAsia" w:hAnsiTheme="majorHAnsi" w:cstheme="majorBidi"/>
+      <w:color w:val="2F5496" w:themeColor="accent1" w:themeShade="BF"/>
     </w:rPr>
   </w:style>
 </w:styles>

</xml_diff>

<commit_message>
Doku: letzte kleine Anpassungen
</commit_message>
<xml_diff>
--- a/Projektdokumentation/Projektdoku/Projektdokumentation.docx
+++ b/Projektdokumentation/Projektdoku/Projektdokumentation.docx
@@ -1,6 +1,6 @@
 
 <file path=word/document.xml><?xml version="1.0" encoding="utf-8"?>
-<w:document xmlns:wpc="http://schemas.microsoft.com/office/word/2010/wordprocessingCanvas" xmlns:cx="http://schemas.microsoft.com/office/drawing/2014/chartex" xmlns:cx1="http://schemas.microsoft.com/office/drawing/2015/9/8/chartex" xmlns:cx2="http://schemas.microsoft.com/office/drawing/2015/10/21/chartex" xmlns:mc="http://schemas.openxmlformats.org/markup-compatibility/2006" xmlns:o="urn:schemas-microsoft-com:office:office" xmlns:r="http://schemas.openxmlformats.org/officeDocument/2006/relationships" xmlns:m="http://schemas.openxmlformats.org/officeDocument/2006/math" xmlns:v="urn:schemas-microsoft-com:vml" xmlns:wp14="http://schemas.microsoft.com/office/word/2010/wordprocessingDrawing" xmlns:wp="http://schemas.openxmlformats.org/drawingml/2006/wordprocessingDrawing" xmlns:w10="urn:schemas-microsoft-com:office:word" xmlns:w="http://schemas.openxmlformats.org/wordprocessingml/2006/main" xmlns:w14="http://schemas.microsoft.com/office/word/2010/wordml" xmlns:w15="http://schemas.microsoft.com/office/word/2012/wordml" xmlns:w16se="http://schemas.microsoft.com/office/word/2015/wordml/symex" xmlns:wpg="http://schemas.microsoft.com/office/word/2010/wordprocessingGroup" xmlns:wpi="http://schemas.microsoft.com/office/word/2010/wordprocessingInk" xmlns:wne="http://schemas.microsoft.com/office/word/2006/wordml" xmlns:wps="http://schemas.microsoft.com/office/word/2010/wordprocessingShape" mc:Ignorable="w14 w15 w16se wp14">
+<w:document xmlns:wpc="http://schemas.microsoft.com/office/word/2010/wordprocessingCanvas" xmlns:mo="http://schemas.microsoft.com/office/mac/office/2008/main" xmlns:mc="http://schemas.openxmlformats.org/markup-compatibility/2006" xmlns:mv="urn:schemas-microsoft-com:mac:vml" xmlns:o="urn:schemas-microsoft-com:office:office" xmlns:r="http://schemas.openxmlformats.org/officeDocument/2006/relationships" xmlns:m="http://schemas.openxmlformats.org/officeDocument/2006/math" xmlns:v="urn:schemas-microsoft-com:vml" xmlns:wp14="http://schemas.microsoft.com/office/word/2010/wordprocessingDrawing" xmlns:wp="http://schemas.openxmlformats.org/drawingml/2006/wordprocessingDrawing" xmlns:w10="urn:schemas-microsoft-com:office:word" xmlns:w="http://schemas.openxmlformats.org/wordprocessingml/2006/main" xmlns:w14="http://schemas.microsoft.com/office/word/2010/wordml" xmlns:w15="http://schemas.microsoft.com/office/word/2012/wordml" xmlns:wpg="http://schemas.microsoft.com/office/word/2010/wordprocessingGroup" xmlns:wpi="http://schemas.microsoft.com/office/word/2010/wordprocessingInk" xmlns:wne="http://schemas.microsoft.com/office/word/2006/wordml" xmlns:wps="http://schemas.microsoft.com/office/word/2010/wordprocessingShape" mc:Ignorable="w14 w15 wp14">
   <w:body>
     <w:sdt>
       <w:sdtPr>
@@ -32,7 +32,6 @@
           <w:r>
             <w:rPr>
               <w:noProof/>
-              <w:lang w:val="de-CH" w:eastAsia="de-CH"/>
             </w:rPr>
             <w:drawing>
               <wp:anchor distT="0" distB="0" distL="114300" distR="114300" simplePos="0" relativeHeight="251663360" behindDoc="1" locked="0" layoutInCell="1" allowOverlap="1" wp14:anchorId="71B50A4A" wp14:editId="3FD5FB5F">
@@ -104,7 +103,6 @@
           <w:r>
             <w:rPr>
               <w:noProof/>
-              <w:lang w:val="de-CH" w:eastAsia="de-CH"/>
             </w:rPr>
             <mc:AlternateContent>
               <mc:Choice Requires="wps">
@@ -241,11 +239,11 @@
               </mc:Choice>
               <mc:Fallback>
                 <w:pict>
-                  <v:shapetype w14:anchorId="370AC730" id="_x0000_t202" coordsize="21600,21600" o:spt="202" path="m,l,21600r21600,l21600,xe">
+                  <v:shapetype w14:anchorId="370AC730" id="_x0000_t202" coordsize="21600,21600" o:spt="202" path="m0,0l0,21600,21600,21600,21600,0xe">
                     <v:stroke joinstyle="miter"/>
                     <v:path gradientshapeok="t" o:connecttype="rect"/>
                   </v:shapetype>
-                  <v:shape id="Textfeld 111" o:spid="_x0000_s1026" type="#_x0000_t202" style="position:absolute;margin-left:0;margin-top:0;width:436.75pt;height:24.9pt;z-index:251662336;visibility:visible;mso-wrap-style:square;mso-width-percent:734;mso-height-percent:363;mso-left-percent:150;mso-top-percent:91;mso-wrap-distance-left:9pt;mso-wrap-distance-top:0;mso-wrap-distance-right:9pt;mso-wrap-distance-bottom:0;mso-position-horizontal-relative:page;mso-position-vertical-relative:page;mso-width-percent:734;mso-height-percent:363;mso-left-percent:150;mso-top-percent:91;mso-width-relative:page;mso-height-relative:page;v-text-anchor:bottom" o:gfxdata="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" filled="f" stroked="f" strokeweight=".5pt">
+                  <v:shape id="Textfeld 111" o:spid="_x0000_s1026" type="#_x0000_t202" style="position:absolute;margin-left:0;margin-top:0;width:436.75pt;height:24.9pt;z-index:251662336;visibility:visible;mso-wrap-style:square;mso-width-percent:734;mso-height-percent:363;mso-left-percent:150;mso-top-percent:91;mso-wrap-distance-left:9pt;mso-wrap-distance-top:0;mso-wrap-distance-right:9pt;mso-wrap-distance-bottom:0;mso-position-horizontal-relative:page;mso-position-vertical-relative:page;mso-width-percent:734;mso-height-percent:363;mso-left-percent:150;mso-top-percent:91;mso-width-relative:page;mso-height-relative:page;v-text-anchor:bottom" o:gfxdata="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" filled="f" stroked="f" strokeweight=".5pt">
                     <v:textbox style="mso-fit-shape-to-text:t" inset="0,0,0,0">
                       <w:txbxContent>
                         <w:sdt>
@@ -304,7 +302,6 @@
           <w:r>
             <w:rPr>
               <w:noProof/>
-              <w:lang w:val="de-CH" w:eastAsia="de-CH"/>
             </w:rPr>
             <mc:AlternateContent>
               <mc:Choice Requires="wps">
@@ -491,7 +488,7 @@
                   </wp:anchor>
                 </w:drawing>
               </mc:Choice>
-              <mc:Fallback>
+              <mc:Fallback xmlns:w16se="http://schemas.microsoft.com/office/word/2015/wordml/symex" xmlns:cx2="http://schemas.microsoft.com/office/drawing/2015/10/21/chartex" xmlns:cx1="http://schemas.microsoft.com/office/drawing/2015/9/8/chartex" xmlns:cx="http://schemas.microsoft.com/office/drawing/2014/chartex">
                 <w:pict>
                   <v:shape w14:anchorId="113769E6" id="Textfeld 112" o:spid="_x0000_s1027" type="#_x0000_t202" style="position:absolute;margin-left:0;margin-top:0;width:453pt;height:51.4pt;z-index:251661312;visibility:visible;mso-wrap-style:square;mso-width-percent:734;mso-height-percent:80;mso-left-percent:150;mso-top-percent:837;mso-wrap-distance-left:9pt;mso-wrap-distance-top:0;mso-wrap-distance-right:9pt;mso-wrap-distance-bottom:0;mso-position-horizontal-relative:page;mso-position-vertical-relative:page;mso-width-percent:734;mso-height-percent:80;mso-left-percent:150;mso-top-percent:837;mso-width-relative:page;mso-height-relative:page;v-text-anchor:bottom" o:gfxdata="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" filled="f" stroked="f" strokeweight=".5pt">
                     <v:textbox inset="0,0,0,0">
@@ -604,7 +601,6 @@
           <w:r>
             <w:rPr>
               <w:noProof/>
-              <w:lang w:val="de-CH" w:eastAsia="de-CH"/>
             </w:rPr>
             <mc:AlternateContent>
               <mc:Choice Requires="wps">
@@ -774,7 +770,7 @@
                   </wp:anchor>
                 </w:drawing>
               </mc:Choice>
-              <mc:Fallback>
+              <mc:Fallback xmlns:w16se="http://schemas.microsoft.com/office/word/2015/wordml/symex" xmlns:cx2="http://schemas.microsoft.com/office/drawing/2015/10/21/chartex" xmlns:cx1="http://schemas.microsoft.com/office/drawing/2015/9/8/chartex" xmlns:cx="http://schemas.microsoft.com/office/drawing/2014/chartex">
                 <w:pict>
                   <v:shape w14:anchorId="3FD291FE" id="Textfeld 113" o:spid="_x0000_s1028" type="#_x0000_t202" style="position:absolute;margin-left:0;margin-top:0;width:453pt;height:41.4pt;z-index:251660288;visibility:visible;mso-wrap-style:square;mso-width-percent:734;mso-height-percent:363;mso-left-percent:150;mso-top-percent:455;mso-wrap-distance-left:9pt;mso-wrap-distance-top:0;mso-wrap-distance-right:9pt;mso-wrap-distance-bottom:0;mso-position-horizontal-relative:page;mso-position-vertical-relative:page;mso-width-percent:734;mso-height-percent:363;mso-left-percent:150;mso-top-percent:455;mso-width-relative:page;mso-height-relative:page;v-text-anchor:bottom" o:gfxdata="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" filled="f" stroked="f" strokeweight=".5pt">
                     <v:textbox inset="0,0,0,0">
@@ -870,7 +866,6 @@
           <w:r>
             <w:rPr>
               <w:noProof/>
-              <w:lang w:val="de-CH" w:eastAsia="de-CH"/>
             </w:rPr>
             <mc:AlternateContent>
               <mc:Choice Requires="wpg">
@@ -1005,7 +1000,7 @@
                   </wp:anchor>
                 </w:drawing>
               </mc:Choice>
-              <mc:Fallback xmlns:mo="http://schemas.microsoft.com/office/mac/office/2008/main" xmlns:mv="urn:schemas-microsoft-com:mac:vml">
+              <mc:Fallback xmlns:w16se="http://schemas.microsoft.com/office/word/2015/wordml/symex" xmlns:cx2="http://schemas.microsoft.com/office/drawing/2015/10/21/chartex" xmlns:cx1="http://schemas.microsoft.com/office/drawing/2015/9/8/chartex" xmlns:cx="http://schemas.microsoft.com/office/drawing/2014/chartex">
                 <w:pict>
                   <v:group w14:anchorId="30940D51" id="Gruppe 114" o:spid="_x0000_s1026" style="position:absolute;margin-left:0;margin-top:0;width:18pt;height:10in;z-index:251659264;mso-width-percent:29;mso-height-percent:909;mso-left-percent:45;mso-position-horizontal-relative:page;mso-position-vertical:center;mso-position-vertical-relative:page;mso-width-percent:29;mso-height-percent:909;mso-left-percent:45" coordsize="2286,91440" o:gfxdata="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">
                     <v:rect id="Rechteck 115" o:spid="_x0000_s1027" style="position:absolute;width:2286;height:87820;visibility:visible;mso-wrap-style:square;v-text-anchor:middle" o:gfxdata="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" fillcolor="#ed7d31 [3205]" stroked="f" strokeweight="1pt"/>
@@ -3790,7 +3785,21 @@
           <w:szCs w:val="26"/>
           <w:lang w:val="de-CH" w:eastAsia="en-US"/>
         </w:rPr>
-        <w:t>aber es noch nie für ein Projekt verwendet. So</w:t>
+        <w:t xml:space="preserve">aber es noch nie </w:t>
+      </w:r>
+      <w:r>
+        <w:rPr>
+          <w:szCs w:val="26"/>
+          <w:lang w:val="de-CH" w:eastAsia="en-US"/>
+        </w:rPr>
+        <w:t>selber ausprobiert</w:t>
+      </w:r>
+      <w:r>
+        <w:rPr>
+          <w:szCs w:val="26"/>
+          <w:lang w:val="de-CH" w:eastAsia="en-US"/>
+        </w:rPr>
+        <w:t>. So</w:t>
       </w:r>
       <w:r>
         <w:rPr>
@@ -3878,7 +3887,14 @@
           <w:szCs w:val="26"/>
           <w:lang w:val="de-CH" w:eastAsia="en-US"/>
         </w:rPr>
-        <w:t xml:space="preserve">und Puzzles </w:t>
+        <w:t>oder</w:t>
+      </w:r>
+      <w:r>
+        <w:rPr>
+          <w:szCs w:val="26"/>
+          <w:lang w:val="de-CH" w:eastAsia="en-US"/>
+        </w:rPr>
+        <w:t xml:space="preserve"> Puzzles </w:t>
       </w:r>
       <w:r>
         <w:rPr>
@@ -3955,21 +3971,21 @@
           <w:szCs w:val="26"/>
           <w:lang w:val="de-CH" w:eastAsia="en-US"/>
         </w:rPr>
-        <w:t xml:space="preserve"> die Fortsetzung erfährt. Das Spiel muss dabei nicht linear sein, sondern kann sich auch leistungsbedingt entwickeln; schneidet der Spieler bei Rätseln nicht gut ab, oder wählt er bei Dialogoptionen die </w:t>
-      </w:r>
-      <w:r>
-        <w:rPr>
-          <w:szCs w:val="26"/>
-          <w:lang w:val="de-CH" w:eastAsia="en-US"/>
-        </w:rPr>
-        <w:t>falschen</w:t>
-      </w:r>
-      <w:r>
-        <w:rPr>
-          <w:szCs w:val="26"/>
-          <w:lang w:val="de-CH" w:eastAsia="en-US"/>
-        </w:rPr>
-        <w:t xml:space="preserve"> Antworten, so kann die Geschicht</w:t>
+        <w:t xml:space="preserve"> die Fortsetzung erfährt. Das Spiel muss dabei nicht linear sein, sondern kann sich auch leistungsbedingt entwickeln; schneidet der Spieler bei Rätseln nicht gut ab, oder </w:t>
+      </w:r>
+      <w:r>
+        <w:rPr>
+          <w:szCs w:val="26"/>
+          <w:lang w:val="de-CH" w:eastAsia="en-US"/>
+        </w:rPr>
+        <w:t>trifft er bestimmte Entscheidungen</w:t>
+      </w:r>
+      <w:r>
+        <w:rPr>
+          <w:szCs w:val="26"/>
+          <w:lang w:val="de-CH" w:eastAsia="en-US"/>
+        </w:rPr>
+        <w:t>, so kann die Geschicht</w:t>
       </w:r>
       <w:r>
         <w:rPr>
@@ -5110,13 +5126,19 @@
         <w:rPr>
           <w:lang w:val="de-CH"/>
         </w:rPr>
-        <w:t xml:space="preserve"> sich </w:t>
-      </w:r>
-      <w:r>
-        <w:rPr>
-          <w:lang w:val="de-CH"/>
-        </w:rPr>
-        <w:t xml:space="preserve">daher </w:t>
+        <w:t xml:space="preserve"> </w:t>
+      </w:r>
+      <w:r>
+        <w:rPr>
+          <w:lang w:val="de-CH"/>
+        </w:rPr>
+        <w:t>man</w:t>
+      </w:r>
+      <w:r>
+        <w:rPr>
+          <w:lang w:val="de-CH"/>
+        </w:rPr>
+        <w:t xml:space="preserve"> </w:t>
       </w:r>
       <w:r>
         <w:rPr>
@@ -5128,26 +5150,26 @@
         <w:rPr>
           <w:lang w:val="de-CH"/>
         </w:rPr>
-        <w:t xml:space="preserve"> lassen</w:t>
-      </w:r>
-      <w:r>
-        <w:rPr>
-          <w:lang w:val="de-CH"/>
-        </w:rPr>
-        <w:t xml:space="preserve"> können</w:t>
-      </w:r>
-      <w:r>
-        <w:rPr>
-          <w:lang w:val="de-CH"/>
-        </w:rPr>
-        <w:t xml:space="preserve">. </w:t>
+        <w:t xml:space="preserve"> </w:t>
+      </w:r>
+      <w:r>
+        <w:rPr>
+          <w:lang w:val="de-CH"/>
+        </w:rPr>
+        <w:t>können</w:t>
+      </w:r>
+      <w:r>
+        <w:rPr>
+          <w:lang w:val="de-CH"/>
+        </w:rPr>
+        <w:t xml:space="preserve">. Somit blieb es </w:t>
       </w:r>
       <w:r>
         <w:rPr>
           <w:lang w:val="de-CH"/>
         </w:rPr>
         <w:lastRenderedPageBreak/>
-        <w:t xml:space="preserve">Somit blieb es bei der anfänglich </w:t>
+        <w:t xml:space="preserve">bei der anfänglich </w:t>
       </w:r>
       <w:r>
         <w:rPr>
@@ -5679,20 +5701,20 @@
         <w:rPr>
           <w:lang w:val="de-CH"/>
         </w:rPr>
-        <w:t xml:space="preserve">ktuelle Raum seinen </w:t>
+        <w:t>ktuelle Raum seinen State gewechselt und damit in einem anderen Raum einen Fortschritt bewirkt.</w:t>
+      </w:r>
+      <w:r>
+        <w:rPr>
+          <w:lang w:val="de-CH"/>
+        </w:rPr>
+        <w:t xml:space="preserve"> Statt </w:t>
       </w:r>
       <w:r>
         <w:rPr>
           <w:lang w:val="de-CH"/>
         </w:rPr>
         <w:lastRenderedPageBreak/>
-        <w:t>State gewechselt und damit in einem anderen Raum einen Fortschritt bewirkt.</w:t>
-      </w:r>
-      <w:r>
-        <w:rPr>
-          <w:lang w:val="de-CH"/>
-        </w:rPr>
-        <w:t xml:space="preserve"> Statt dies zu planen, bevor überhaupt ein einziger Raum beendet ist, hat man die Priorität auf </w:t>
+        <w:t xml:space="preserve">dies zu planen, bevor überhaupt ein einziger Raum beendet ist, hat man die Priorität auf </w:t>
       </w:r>
       <w:r>
         <w:rPr>
@@ -5964,7 +5986,6 @@
       <w:r>
         <w:rPr>
           <w:noProof/>
-          <w:lang w:val="de-CH" w:eastAsia="de-CH"/>
         </w:rPr>
         <w:drawing>
           <wp:inline distT="0" distB="0" distL="0" distR="0" wp14:anchorId="0EE7EDF8" wp14:editId="7C92EB42">
@@ -6232,8 +6253,10 @@
         <w:rPr>
           <w:lang w:val="de-CH"/>
         </w:rPr>
-        <w:t>Steh</w:t>
-      </w:r>
+        <w:t>IDLE</w:t>
+      </w:r>
+      <w:bookmarkStart w:id="9" w:name="_GoBack"/>
+      <w:bookmarkEnd w:id="9"/>
       <w:r>
         <w:rPr>
           <w:lang w:val="de-CH"/>
@@ -6361,7 +6384,6 @@
       <w:r>
         <w:rPr>
           <w:noProof/>
-          <w:lang w:val="de-CH" w:eastAsia="de-CH"/>
         </w:rPr>
         <w:drawing>
           <wp:inline distT="0" distB="0" distL="0" distR="0" wp14:anchorId="43ABD367" wp14:editId="31D9DCA1">
@@ -6555,14 +6577,14 @@
           <w:lang w:val="de-CH"/>
         </w:rPr>
       </w:pPr>
-      <w:bookmarkStart w:id="9" w:name="_Toc472846679"/>
+      <w:bookmarkStart w:id="10" w:name="_Toc472846679"/>
       <w:r>
         <w:rPr>
           <w:lang w:val="de-CH"/>
         </w:rPr>
         <w:t>Spielstand</w:t>
       </w:r>
-      <w:bookmarkEnd w:id="9"/>
+      <w:bookmarkEnd w:id="10"/>
     </w:p>
     <w:p>
       <w:pPr>
@@ -7407,7 +7429,6 @@
       <w:r>
         <w:rPr>
           <w:noProof/>
-          <w:lang w:val="de-CH" w:eastAsia="de-CH"/>
         </w:rPr>
         <w:lastRenderedPageBreak/>
         <w:drawing>
@@ -7547,7 +7568,7 @@
           <w:lang w:val="de-CH"/>
         </w:rPr>
       </w:pPr>
-      <w:bookmarkStart w:id="10" w:name="_Toc472846680"/>
+      <w:bookmarkStart w:id="11" w:name="_Toc472846680"/>
       <w:r>
         <w:rPr>
           <w:lang w:val="de-CH"/>
@@ -7560,7 +7581,7 @@
         </w:rPr>
         <w:t xml:space="preserve"> und Lösungen</w:t>
       </w:r>
-      <w:bookmarkEnd w:id="10"/>
+      <w:bookmarkEnd w:id="11"/>
     </w:p>
     <w:p>
       <w:pPr>
@@ -7690,7 +7711,7 @@
           <w:lang w:val="de-CH"/>
         </w:rPr>
       </w:pPr>
-      <w:bookmarkStart w:id="11" w:name="_Toc472846681"/>
+      <w:bookmarkStart w:id="12" w:name="_Toc472846681"/>
       <w:r>
         <w:rPr>
           <w:lang w:val="de-CH"/>
@@ -7703,7 +7724,7 @@
         </w:rPr>
         <w:t>eines Raumes</w:t>
       </w:r>
-      <w:bookmarkEnd w:id="11"/>
+      <w:bookmarkEnd w:id="12"/>
     </w:p>
     <w:p>
       <w:pPr>
@@ -7883,7 +7904,7 @@
           <w:lang w:val="de-CH"/>
         </w:rPr>
       </w:pPr>
-      <w:bookmarkStart w:id="12" w:name="_Toc472846682"/>
+      <w:bookmarkStart w:id="13" w:name="_Toc472846682"/>
       <w:proofErr w:type="spellStart"/>
       <w:r>
         <w:rPr>
@@ -7891,7 +7912,7 @@
         </w:rPr>
         <w:t>Collision</w:t>
       </w:r>
-      <w:bookmarkEnd w:id="12"/>
+      <w:bookmarkEnd w:id="13"/>
       <w:proofErr w:type="spellEnd"/>
     </w:p>
     <w:p>
@@ -8148,14 +8169,14 @@
           <w:lang w:val="de-CH"/>
         </w:rPr>
       </w:pPr>
-      <w:bookmarkStart w:id="13" w:name="_Toc472846683"/>
+      <w:bookmarkStart w:id="14" w:name="_Toc472846683"/>
       <w:r>
         <w:rPr>
           <w:lang w:val="de-CH"/>
         </w:rPr>
         <w:t>Importieren von Objekten</w:t>
       </w:r>
-      <w:bookmarkEnd w:id="13"/>
+      <w:bookmarkEnd w:id="14"/>
     </w:p>
     <w:p>
       <w:pPr>
@@ -8650,7 +8671,7 @@
           <w:lang w:val="de-CH"/>
         </w:rPr>
       </w:pPr>
-      <w:bookmarkStart w:id="14" w:name="_Toc472846684"/>
+      <w:bookmarkStart w:id="15" w:name="_Toc472846684"/>
       <w:r>
         <w:rPr>
           <w:lang w:val="de-CH"/>
@@ -8670,7 +8691,7 @@
         </w:rPr>
         <w:t xml:space="preserve"> der Spielfigur</w:t>
       </w:r>
-      <w:bookmarkEnd w:id="14"/>
+      <w:bookmarkEnd w:id="15"/>
     </w:p>
     <w:p>
       <w:pPr>
@@ -8905,7 +8926,6 @@
         <w:rPr>
           <w:rStyle w:val="sc0"/>
           <w:noProof/>
-          <w:lang w:val="de-CH" w:eastAsia="de-CH"/>
         </w:rPr>
         <w:drawing>
           <wp:inline distT="0" distB="0" distL="0" distR="0" wp14:anchorId="3D0A67DC" wp14:editId="31BF0C29">
@@ -9109,468 +9129,13 @@
           <w:lang w:val="de-CH"/>
         </w:rPr>
       </w:pPr>
-      <w:bookmarkStart w:id="15" w:name="_Toc472846685"/>
+      <w:bookmarkStart w:id="16" w:name="_Toc472846685"/>
       <w:r>
         <w:rPr>
           <w:lang w:val="de-CH"/>
         </w:rPr>
         <w:lastRenderedPageBreak/>
         <w:t>Navigation</w:t>
-      </w:r>
-      <w:bookmarkEnd w:id="15"/>
-    </w:p>
-    <w:p>
-      <w:pPr>
-        <w:rPr>
-          <w:lang w:val="de-CH"/>
-        </w:rPr>
-      </w:pPr>
-      <w:r>
-        <w:rPr>
-          <w:lang w:val="de-CH"/>
-        </w:rPr>
-        <w:t>Eine oft auftauchende Aufgabe in Spielen ist, dass man seine Spielfigur an einen bestimmten Ort auf dem Spielfeld hinbewegen will. Bei Computers</w:t>
-      </w:r>
-      <w:r>
-        <w:rPr>
-          <w:lang w:val="de-CH"/>
-        </w:rPr>
-        <w:t xml:space="preserve">pielen mit Maussteuerung hat </w:t>
-      </w:r>
-      <w:r>
-        <w:rPr>
-          <w:lang w:val="de-CH"/>
-        </w:rPr>
-        <w:t>sich eingebürgert, dass man auf den Ort</w:t>
-      </w:r>
-      <w:r>
-        <w:rPr>
-          <w:lang w:val="de-CH"/>
-        </w:rPr>
-        <w:t xml:space="preserve"> klickt</w:t>
-      </w:r>
-      <w:r>
-        <w:rPr>
-          <w:lang w:val="de-CH"/>
-        </w:rPr>
-        <w:t>,</w:t>
-      </w:r>
-      <w:r>
-        <w:rPr>
-          <w:lang w:val="de-CH"/>
-        </w:rPr>
-        <w:t xml:space="preserve"> wo sich die Spielfigur hinbewegen soll</w:t>
-      </w:r>
-      <w:r>
-        <w:rPr>
-          <w:lang w:val="de-CH"/>
-        </w:rPr>
-        <w:t>,</w:t>
-      </w:r>
-      <w:r>
-        <w:rPr>
-          <w:lang w:val="de-CH"/>
-        </w:rPr>
-        <w:t xml:space="preserve"> um die Figur zu veranlassen sich an diesen Ort zu bewegen.</w:t>
-      </w:r>
-    </w:p>
-    <w:p>
-      <w:pPr>
-        <w:rPr>
-          <w:lang w:val="de-CH"/>
-        </w:rPr>
-      </w:pPr>
-      <w:r>
-        <w:rPr>
-          <w:lang w:val="de-CH"/>
-        </w:rPr>
-        <w:t xml:space="preserve">Bei </w:t>
-      </w:r>
-      <w:proofErr w:type="spellStart"/>
-      <w:r>
-        <w:rPr>
-          <w:lang w:val="de-CH"/>
-        </w:rPr>
-        <w:t>Unity</w:t>
-      </w:r>
-      <w:proofErr w:type="spellEnd"/>
-      <w:r>
-        <w:rPr>
-          <w:lang w:val="de-CH"/>
-        </w:rPr>
-        <w:t xml:space="preserve"> wird diese Art der Maussteuerung standardmässig mit </w:t>
-      </w:r>
-      <w:proofErr w:type="spellStart"/>
-      <w:r>
-        <w:rPr>
-          <w:lang w:val="de-CH"/>
-        </w:rPr>
-        <w:t>Raytracing</w:t>
-      </w:r>
-      <w:proofErr w:type="spellEnd"/>
-      <w:r>
-        <w:rPr>
-          <w:lang w:val="de-CH"/>
-        </w:rPr>
-        <w:t xml:space="preserve"> un</w:t>
-      </w:r>
-      <w:r>
-        <w:rPr>
-          <w:lang w:val="de-CH"/>
-        </w:rPr>
-        <w:t>d einem Navigation Agent gelöst;</w:t>
-      </w:r>
-      <w:r>
-        <w:rPr>
-          <w:lang w:val="de-CH"/>
-        </w:rPr>
-        <w:t xml:space="preserve"> beides Kompone</w:t>
-      </w:r>
-      <w:r>
-        <w:rPr>
-          <w:lang w:val="de-CH"/>
-        </w:rPr>
-        <w:t>n</w:t>
-      </w:r>
-      <w:r>
-        <w:rPr>
-          <w:lang w:val="de-CH"/>
-        </w:rPr>
-        <w:t xml:space="preserve">ten, die </w:t>
-      </w:r>
-      <w:proofErr w:type="spellStart"/>
-      <w:r>
-        <w:rPr>
-          <w:lang w:val="de-CH"/>
-        </w:rPr>
-        <w:t>Unity</w:t>
-      </w:r>
-      <w:proofErr w:type="spellEnd"/>
-      <w:r>
-        <w:rPr>
-          <w:lang w:val="de-CH"/>
-        </w:rPr>
-        <w:t xml:space="preserve"> von Haus aus beinhaltet.</w:t>
-      </w:r>
-      <w:r>
-        <w:rPr>
-          <w:lang w:val="de-CH"/>
-        </w:rPr>
-        <w:t xml:space="preserve"> </w:t>
-      </w:r>
-      <w:r>
-        <w:rPr>
-          <w:lang w:val="de-CH"/>
-        </w:rPr>
-        <w:t xml:space="preserve">Der Navigation Agent kann einem beliebigen Game </w:t>
-      </w:r>
-      <w:proofErr w:type="spellStart"/>
-      <w:r>
-        <w:rPr>
-          <w:lang w:val="de-CH"/>
-        </w:rPr>
-        <w:t>Object</w:t>
-      </w:r>
-      <w:proofErr w:type="spellEnd"/>
-      <w:r>
-        <w:rPr>
-          <w:lang w:val="de-CH"/>
-        </w:rPr>
-        <w:t xml:space="preserve"> in </w:t>
-      </w:r>
-      <w:proofErr w:type="spellStart"/>
-      <w:r>
-        <w:rPr>
-          <w:lang w:val="de-CH"/>
-        </w:rPr>
-        <w:t>Unity</w:t>
-      </w:r>
-      <w:proofErr w:type="spellEnd"/>
-      <w:r>
-        <w:rPr>
-          <w:lang w:val="de-CH"/>
-        </w:rPr>
-        <w:t xml:space="preserve"> hinzugefügt werden. Die Komponente berechnet den Pfad für d</w:t>
-      </w:r>
-      <w:r>
-        <w:rPr>
-          <w:lang w:val="de-CH"/>
-        </w:rPr>
-        <w:t xml:space="preserve">as Game </w:t>
-      </w:r>
-      <w:proofErr w:type="spellStart"/>
-      <w:r>
-        <w:rPr>
-          <w:lang w:val="de-CH"/>
-        </w:rPr>
-        <w:t>Object</w:t>
-      </w:r>
-      <w:proofErr w:type="spellEnd"/>
-      <w:r>
-        <w:rPr>
-          <w:lang w:val="de-CH"/>
-        </w:rPr>
-        <w:t xml:space="preserve"> und kann gegebenen</w:t>
-      </w:r>
-      <w:r>
-        <w:rPr>
-          <w:lang w:val="de-CH"/>
-        </w:rPr>
-        <w:t xml:space="preserve">falls auch Hindernissen ausweichen, indem jeweils ein neuer Pfad berechnet wird. Um die Pfadberechnungen während der Laufzeit des Spiels zu vereinfachen, wird </w:t>
-      </w:r>
-      <w:r>
-        <w:rPr>
-          <w:lang w:val="de-CH"/>
-        </w:rPr>
-        <w:t xml:space="preserve">ein Navigation </w:t>
-      </w:r>
-      <w:proofErr w:type="spellStart"/>
-      <w:r>
-        <w:rPr>
-          <w:lang w:val="de-CH"/>
-        </w:rPr>
-        <w:t>Mesh</w:t>
-      </w:r>
-      <w:proofErr w:type="spellEnd"/>
-      <w:r>
-        <w:rPr>
-          <w:lang w:val="de-CH"/>
-        </w:rPr>
-        <w:t xml:space="preserve"> erzeugt. Das Navigation </w:t>
-      </w:r>
-      <w:proofErr w:type="spellStart"/>
-      <w:r>
-        <w:rPr>
-          <w:lang w:val="de-CH"/>
-        </w:rPr>
-        <w:t>Mesh</w:t>
-      </w:r>
-      <w:proofErr w:type="spellEnd"/>
-      <w:r>
-        <w:rPr>
-          <w:lang w:val="de-CH"/>
-        </w:rPr>
-        <w:t xml:space="preserve"> kennt alle statischen (d.h. zur Laufzeit nicht veränderlichen</w:t>
-      </w:r>
-      <w:r>
-        <w:rPr>
-          <w:lang w:val="de-CH"/>
-        </w:rPr>
-        <w:t xml:space="preserve">) Objekte im Spiel und beinhaltet alle </w:t>
-      </w:r>
-      <w:r>
-        <w:rPr>
-          <w:lang w:val="de-CH"/>
-        </w:rPr>
-        <w:t>„begehbaren“</w:t>
-      </w:r>
-      <w:r>
-        <w:rPr>
-          <w:lang w:val="de-CH"/>
-        </w:rPr>
-        <w:t xml:space="preserve"> Flächen im Spiel.</w:t>
-      </w:r>
-      <w:r>
-        <w:rPr>
-          <w:lang w:val="de-CH"/>
-        </w:rPr>
-        <w:t xml:space="preserve"> Mithilfe dieses Navigation </w:t>
-      </w:r>
-      <w:proofErr w:type="spellStart"/>
-      <w:r>
-        <w:rPr>
-          <w:lang w:val="de-CH"/>
-        </w:rPr>
-        <w:t>Mesh</w:t>
-      </w:r>
-      <w:proofErr w:type="spellEnd"/>
-      <w:r>
-        <w:rPr>
-          <w:lang w:val="de-CH"/>
-        </w:rPr>
-        <w:t xml:space="preserve"> können die verwendeten Navigation Agent sich auf dem Spielfeld orientieren.</w:t>
-      </w:r>
-    </w:p>
-    <w:p>
-      <w:pPr>
-        <w:rPr>
-          <w:lang w:val="de-CH"/>
-        </w:rPr>
-      </w:pPr>
-      <w:r>
-        <w:rPr>
-          <w:lang w:val="de-CH"/>
-        </w:rPr>
-        <w:t xml:space="preserve">Damit der Navigation Agent ein Game </w:t>
-      </w:r>
-      <w:proofErr w:type="spellStart"/>
-      <w:r>
-        <w:rPr>
-          <w:lang w:val="de-CH"/>
-        </w:rPr>
-        <w:t>Object</w:t>
-      </w:r>
-      <w:proofErr w:type="spellEnd"/>
-      <w:r>
-        <w:rPr>
-          <w:lang w:val="de-CH"/>
-        </w:rPr>
-        <w:t xml:space="preserve"> bewegt, muss ihm zuerst ein Zielpunkt angegeben werden. Dies kann mit </w:t>
-      </w:r>
-      <w:proofErr w:type="spellStart"/>
-      <w:r>
-        <w:rPr>
-          <w:lang w:val="de-CH"/>
-        </w:rPr>
-        <w:t>Raytracing</w:t>
-      </w:r>
-      <w:proofErr w:type="spellEnd"/>
-      <w:r>
-        <w:rPr>
-          <w:lang w:val="de-CH"/>
-        </w:rPr>
-        <w:t xml:space="preserve"> bewerkstelligt werden. Als erstes erstellt man dazu ein Ray-Objekt, das von der Kamera aus Richtung Mauszeiger zeigt. Dieses Ray-Objekt wird der </w:t>
-      </w:r>
-      <w:proofErr w:type="spellStart"/>
-      <w:r>
-        <w:rPr>
-          <w:lang w:val="de-CH"/>
-        </w:rPr>
-        <w:t>Raytracing</w:t>
-      </w:r>
-      <w:proofErr w:type="spellEnd"/>
-      <w:r>
-        <w:rPr>
-          <w:lang w:val="de-CH"/>
-        </w:rPr>
-        <w:t xml:space="preserve">-Funktion von </w:t>
-      </w:r>
-      <w:proofErr w:type="spellStart"/>
-      <w:r>
-        <w:rPr>
-          <w:lang w:val="de-CH"/>
-        </w:rPr>
-        <w:t>Unity</w:t>
-      </w:r>
-      <w:proofErr w:type="spellEnd"/>
-      <w:r>
-        <w:rPr>
-          <w:lang w:val="de-CH"/>
-        </w:rPr>
-        <w:t xml:space="preserve"> mitgegeben. </w:t>
-      </w:r>
-      <w:proofErr w:type="spellStart"/>
-      <w:r>
-        <w:rPr>
-          <w:lang w:val="de-CH"/>
-        </w:rPr>
-        <w:t>Raytracing</w:t>
-      </w:r>
-      <w:proofErr w:type="spellEnd"/>
-      <w:r>
-        <w:rPr>
-          <w:lang w:val="de-CH"/>
-        </w:rPr>
-        <w:t xml:space="preserve"> </w:t>
-      </w:r>
-      <w:r>
-        <w:rPr>
-          <w:lang w:val="de-CH"/>
-        </w:rPr>
-        <w:t xml:space="preserve">verfolgt diesen «Strahl» und kontrolliert, ob es zu einer Kollision mit einem anderen Game </w:t>
-      </w:r>
-      <w:proofErr w:type="spellStart"/>
-      <w:r>
-        <w:rPr>
-          <w:lang w:val="de-CH"/>
-        </w:rPr>
-        <w:t>Object</w:t>
-      </w:r>
-      <w:proofErr w:type="spellEnd"/>
-      <w:r>
-        <w:rPr>
-          <w:lang w:val="de-CH"/>
-        </w:rPr>
-        <w:t xml:space="preserve"> kommt. Falls es eine solche Kollision gibt, können d</w:t>
-      </w:r>
-      <w:r>
-        <w:rPr>
-          <w:lang w:val="de-CH"/>
-        </w:rPr>
-        <w:t>ie Koordinaten ausgelesen</w:t>
-      </w:r>
-      <w:r>
-        <w:rPr>
-          <w:lang w:val="de-CH"/>
-        </w:rPr>
-        <w:t xml:space="preserve"> und dem </w:t>
-      </w:r>
-      <w:r>
-        <w:rPr>
-          <w:lang w:val="de-CH"/>
-        </w:rPr>
-        <w:t>Navigation</w:t>
-      </w:r>
-      <w:r>
-        <w:rPr>
-          <w:lang w:val="de-CH"/>
-        </w:rPr>
-        <w:t xml:space="preserve"> Agent übergeben werden.</w:t>
-      </w:r>
-      <w:r>
-        <w:rPr>
-          <w:lang w:val="de-CH"/>
-        </w:rPr>
-        <w:t xml:space="preserve"> Der Navigation Agent berechnet dann mithilfe des Navigation </w:t>
-      </w:r>
-      <w:proofErr w:type="spellStart"/>
-      <w:r>
-        <w:rPr>
-          <w:lang w:val="de-CH"/>
-        </w:rPr>
-        <w:t>Mesh</w:t>
-      </w:r>
-      <w:proofErr w:type="spellEnd"/>
-      <w:r>
-        <w:rPr>
-          <w:lang w:val="de-CH"/>
-        </w:rPr>
-        <w:t xml:space="preserve"> den Pfad zum Zielpunkt und bewegt das Game </w:t>
-      </w:r>
-      <w:proofErr w:type="spellStart"/>
-      <w:r>
-        <w:rPr>
-          <w:lang w:val="de-CH"/>
-        </w:rPr>
-        <w:t>Object</w:t>
-      </w:r>
-      <w:proofErr w:type="spellEnd"/>
-      <w:r>
-        <w:rPr>
-          <w:lang w:val="de-CH"/>
-        </w:rPr>
-        <w:t xml:space="preserve"> dorthin.</w:t>
-      </w:r>
-    </w:p>
-    <w:p>
-      <w:pPr>
-        <w:pStyle w:val="Heading2"/>
-        <w:rPr>
-          <w:lang w:val="de-CH"/>
-        </w:rPr>
-      </w:pPr>
-      <w:bookmarkStart w:id="16" w:name="_Toc472846686"/>
-      <w:r>
-        <w:rPr>
-          <w:lang w:val="de-CH"/>
-        </w:rPr>
-        <w:t>Verwendung mehrerer Sz</w:t>
-      </w:r>
-      <w:r>
-        <w:rPr>
-          <w:lang w:val="de-CH"/>
-        </w:rPr>
-        <w:t>enen</w:t>
       </w:r>
       <w:bookmarkEnd w:id="16"/>
     </w:p>
@@ -9584,33 +9149,25 @@
         <w:rPr>
           <w:lang w:val="de-CH"/>
         </w:rPr>
-        <w:t xml:space="preserve">Die Spielwelt in </w:t>
-      </w:r>
-      <w:proofErr w:type="spellStart"/>
-      <w:r>
-        <w:rPr>
-          <w:lang w:val="de-CH"/>
-        </w:rPr>
-        <w:t>Unity</w:t>
-      </w:r>
-      <w:proofErr w:type="spellEnd"/>
-      <w:r>
-        <w:rPr>
-          <w:lang w:val="de-CH"/>
-        </w:rPr>
-        <w:t xml:space="preserve"> besteht aus e</w:t>
-      </w:r>
-      <w:r>
-        <w:rPr>
-          <w:lang w:val="de-CH"/>
-        </w:rPr>
-        <w:t>iner oder mehrerer sogenannter „Scenes“</w:t>
-      </w:r>
-      <w:r>
-        <w:rPr>
-          <w:lang w:val="de-CH"/>
-        </w:rPr>
-        <w:t>. Es ist naheliegend</w:t>
+        <w:t>Eine oft auftauchende Aufgabe in Spielen ist, dass man seine Spielfigur an einen bestimmten Ort auf dem Spielfeld hinbewegen will. Bei Computers</w:t>
+      </w:r>
+      <w:r>
+        <w:rPr>
+          <w:lang w:val="de-CH"/>
+        </w:rPr>
+        <w:t xml:space="preserve">pielen mit Maussteuerung hat </w:t>
+      </w:r>
+      <w:r>
+        <w:rPr>
+          <w:lang w:val="de-CH"/>
+        </w:rPr>
+        <w:t>sich eingebürgert, dass man auf den Ort</w:t>
+      </w:r>
+      <w:r>
+        <w:rPr>
+          <w:lang w:val="de-CH"/>
+        </w:rPr>
+        <w:t xml:space="preserve"> klickt</w:t>
       </w:r>
       <w:r>
         <w:rPr>
@@ -9622,177 +9179,418 @@
         <w:rPr>
           <w:lang w:val="de-CH"/>
         </w:rPr>
-        <w:t xml:space="preserve"> pro Level in einem Spiel eine eigene Scene zu verwenden. Umso erstaunlicher ist die </w:t>
-      </w:r>
-      <w:proofErr w:type="spellStart"/>
-      <w:r>
-        <w:rPr>
-          <w:lang w:val="de-CH"/>
-        </w:rPr>
-        <w:t>unintuitive</w:t>
-      </w:r>
-      <w:proofErr w:type="spellEnd"/>
-      <w:r>
-        <w:rPr>
-          <w:lang w:val="de-CH"/>
-        </w:rPr>
-        <w:t xml:space="preserve"> Handhabung des Scene-Wechsels in </w:t>
-      </w:r>
-      <w:proofErr w:type="spellStart"/>
-      <w:r>
-        <w:rPr>
-          <w:lang w:val="de-CH"/>
-        </w:rPr>
-        <w:t>Unity</w:t>
-      </w:r>
-      <w:proofErr w:type="spellEnd"/>
-      <w:r>
-        <w:rPr>
-          <w:lang w:val="de-CH"/>
-        </w:rPr>
-        <w:t xml:space="preserve">. So werden </w:t>
-      </w:r>
-      <w:r>
-        <w:rPr>
-          <w:lang w:val="de-CH"/>
-        </w:rPr>
-        <w:lastRenderedPageBreak/>
-        <w:t xml:space="preserve">die Scenes von </w:t>
-      </w:r>
-      <w:proofErr w:type="spellStart"/>
-      <w:r>
-        <w:rPr>
-          <w:lang w:val="de-CH"/>
-        </w:rPr>
-        <w:t>Unity</w:t>
-      </w:r>
-      <w:proofErr w:type="spellEnd"/>
-      <w:r>
-        <w:rPr>
-          <w:lang w:val="de-CH"/>
-        </w:rPr>
-        <w:t xml:space="preserve"> über eine </w:t>
-      </w:r>
-      <w:proofErr w:type="spellStart"/>
-      <w:r>
-        <w:rPr>
-          <w:lang w:val="de-CH"/>
-        </w:rPr>
-        <w:t>Id</w:t>
-      </w:r>
-      <w:proofErr w:type="spellEnd"/>
-      <w:r>
-        <w:rPr>
-          <w:lang w:val="de-CH"/>
-        </w:rPr>
-        <w:t xml:space="preserve"> verwaltet, die </w:t>
-      </w:r>
-      <w:r>
-        <w:rPr>
-          <w:lang w:val="de-CH"/>
-        </w:rPr>
-        <w:t xml:space="preserve">nur </w:t>
-      </w:r>
-      <w:r>
-        <w:rPr>
-          <w:lang w:val="de-CH"/>
-        </w:rPr>
-        <w:t>im „</w:t>
-      </w:r>
-      <w:proofErr w:type="spellStart"/>
-      <w:r>
-        <w:rPr>
-          <w:lang w:val="de-CH"/>
-        </w:rPr>
-        <w:t>Build</w:t>
-      </w:r>
-      <w:proofErr w:type="spellEnd"/>
-      <w:r>
-        <w:rPr>
-          <w:lang w:val="de-CH"/>
-        </w:rPr>
-        <w:t xml:space="preserve"> Settings“</w:t>
-      </w:r>
-      <w:r>
-        <w:rPr>
-          <w:lang w:val="de-CH"/>
-        </w:rPr>
-        <w:t xml:space="preserve">-Menü einsehbar ist. Diese </w:t>
-      </w:r>
-      <w:proofErr w:type="spellStart"/>
-      <w:r>
-        <w:rPr>
-          <w:lang w:val="de-CH"/>
-        </w:rPr>
-        <w:t>Id</w:t>
-      </w:r>
-      <w:proofErr w:type="spellEnd"/>
-      <w:r>
-        <w:rPr>
-          <w:lang w:val="de-CH"/>
-        </w:rPr>
-        <w:t xml:space="preserve"> kann auch nicht manuell </w:t>
-      </w:r>
-      <w:proofErr w:type="spellStart"/>
-      <w:r>
-        <w:rPr>
-          <w:lang w:val="de-CH"/>
-        </w:rPr>
-        <w:t>gestzt</w:t>
-      </w:r>
-      <w:proofErr w:type="spellEnd"/>
-      <w:r>
-        <w:rPr>
-          <w:lang w:val="de-CH"/>
-        </w:rPr>
-        <w:t xml:space="preserve"> werden, sondern wird durch die Reihenfolge der Scenes im</w:t>
-      </w:r>
-      <w:r>
-        <w:rPr>
-          <w:lang w:val="de-CH"/>
-        </w:rPr>
-        <w:t xml:space="preserve"> „</w:t>
-      </w:r>
-      <w:proofErr w:type="spellStart"/>
-      <w:r>
-        <w:rPr>
-          <w:lang w:val="de-CH"/>
-        </w:rPr>
-        <w:t>Build</w:t>
-      </w:r>
-      <w:proofErr w:type="spellEnd"/>
-      <w:r>
-        <w:rPr>
-          <w:lang w:val="de-CH"/>
-        </w:rPr>
-        <w:t xml:space="preserve"> Settings“</w:t>
-      </w:r>
-      <w:r>
-        <w:rPr>
-          <w:lang w:val="de-CH"/>
-        </w:rPr>
-        <w:t>-Menü bestimmt.</w:t>
+        <w:t xml:space="preserve"> wo sich die Spielfigur hinbewegen soll</w:t>
+      </w:r>
+      <w:r>
+        <w:rPr>
+          <w:lang w:val="de-CH"/>
+        </w:rPr>
+        <w:t>,</w:t>
+      </w:r>
+      <w:r>
+        <w:rPr>
+          <w:lang w:val="de-CH"/>
+        </w:rPr>
+        <w:t xml:space="preserve"> um die Figur zu veranlassen sich an diesen Ort zu bewegen.</w:t>
       </w:r>
     </w:p>
     <w:p>
       <w:pPr>
+        <w:rPr>
+          <w:lang w:val="de-CH"/>
+        </w:rPr>
+      </w:pPr>
+      <w:r>
+        <w:rPr>
+          <w:lang w:val="de-CH"/>
+        </w:rPr>
+        <w:t xml:space="preserve">Bei </w:t>
+      </w:r>
+      <w:proofErr w:type="spellStart"/>
+      <w:r>
+        <w:rPr>
+          <w:lang w:val="de-CH"/>
+        </w:rPr>
+        <w:t>Unity</w:t>
+      </w:r>
+      <w:proofErr w:type="spellEnd"/>
+      <w:r>
+        <w:rPr>
+          <w:lang w:val="de-CH"/>
+        </w:rPr>
+        <w:t xml:space="preserve"> wird diese Art der Maussteuerung standardmässig mit </w:t>
+      </w:r>
+      <w:proofErr w:type="spellStart"/>
+      <w:r>
+        <w:rPr>
+          <w:lang w:val="de-CH"/>
+        </w:rPr>
+        <w:t>Raytracing</w:t>
+      </w:r>
+      <w:proofErr w:type="spellEnd"/>
+      <w:r>
+        <w:rPr>
+          <w:lang w:val="de-CH"/>
+        </w:rPr>
+        <w:t xml:space="preserve"> un</w:t>
+      </w:r>
+      <w:r>
+        <w:rPr>
+          <w:lang w:val="de-CH"/>
+        </w:rPr>
+        <w:t>d einem Navigation Agent gelöst;</w:t>
+      </w:r>
+      <w:r>
+        <w:rPr>
+          <w:lang w:val="de-CH"/>
+        </w:rPr>
+        <w:t xml:space="preserve"> beides Kompone</w:t>
+      </w:r>
+      <w:r>
+        <w:rPr>
+          <w:lang w:val="de-CH"/>
+        </w:rPr>
+        <w:t>n</w:t>
+      </w:r>
+      <w:r>
+        <w:rPr>
+          <w:lang w:val="de-CH"/>
+        </w:rPr>
+        <w:t xml:space="preserve">ten, die </w:t>
+      </w:r>
+      <w:proofErr w:type="spellStart"/>
+      <w:r>
+        <w:rPr>
+          <w:lang w:val="de-CH"/>
+        </w:rPr>
+        <w:t>Unity</w:t>
+      </w:r>
+      <w:proofErr w:type="spellEnd"/>
+      <w:r>
+        <w:rPr>
+          <w:lang w:val="de-CH"/>
+        </w:rPr>
+        <w:t xml:space="preserve"> von Haus aus beinhaltet.</w:t>
+      </w:r>
+      <w:r>
+        <w:rPr>
+          <w:lang w:val="de-CH"/>
+        </w:rPr>
+        <w:t xml:space="preserve"> </w:t>
+      </w:r>
+      <w:r>
+        <w:rPr>
+          <w:lang w:val="de-CH"/>
+        </w:rPr>
+        <w:t xml:space="preserve">Der Navigation Agent kann einem beliebigen Game </w:t>
+      </w:r>
+      <w:proofErr w:type="spellStart"/>
+      <w:r>
+        <w:rPr>
+          <w:lang w:val="de-CH"/>
+        </w:rPr>
+        <w:t>Object</w:t>
+      </w:r>
+      <w:proofErr w:type="spellEnd"/>
+      <w:r>
+        <w:rPr>
+          <w:lang w:val="de-CH"/>
+        </w:rPr>
+        <w:t xml:space="preserve"> in </w:t>
+      </w:r>
+      <w:proofErr w:type="spellStart"/>
+      <w:r>
+        <w:rPr>
+          <w:lang w:val="de-CH"/>
+        </w:rPr>
+        <w:t>Unity</w:t>
+      </w:r>
+      <w:proofErr w:type="spellEnd"/>
+      <w:r>
+        <w:rPr>
+          <w:lang w:val="de-CH"/>
+        </w:rPr>
+        <w:t xml:space="preserve"> hinzugefügt werden. Die Komponente berechnet den Pfad für d</w:t>
+      </w:r>
+      <w:r>
+        <w:rPr>
+          <w:lang w:val="de-CH"/>
+        </w:rPr>
+        <w:t xml:space="preserve">as Game </w:t>
+      </w:r>
+      <w:proofErr w:type="spellStart"/>
+      <w:r>
+        <w:rPr>
+          <w:lang w:val="de-CH"/>
+        </w:rPr>
+        <w:t>Object</w:t>
+      </w:r>
+      <w:proofErr w:type="spellEnd"/>
+      <w:r>
+        <w:rPr>
+          <w:lang w:val="de-CH"/>
+        </w:rPr>
+        <w:t xml:space="preserve"> und kann gegebenen</w:t>
+      </w:r>
+      <w:r>
+        <w:rPr>
+          <w:lang w:val="de-CH"/>
+        </w:rPr>
+        <w:t xml:space="preserve">falls auch Hindernissen ausweichen, indem jeweils ein neuer Pfad berechnet wird. Um die Pfadberechnungen während der Laufzeit des Spiels zu vereinfachen, wird </w:t>
+      </w:r>
+      <w:r>
+        <w:rPr>
+          <w:lang w:val="de-CH"/>
+        </w:rPr>
+        <w:t xml:space="preserve">ein Navigation </w:t>
+      </w:r>
+      <w:proofErr w:type="spellStart"/>
+      <w:r>
+        <w:rPr>
+          <w:lang w:val="de-CH"/>
+        </w:rPr>
+        <w:t>Mesh</w:t>
+      </w:r>
+      <w:proofErr w:type="spellEnd"/>
+      <w:r>
+        <w:rPr>
+          <w:lang w:val="de-CH"/>
+        </w:rPr>
+        <w:t xml:space="preserve"> erzeugt. Das Navigation </w:t>
+      </w:r>
+      <w:proofErr w:type="spellStart"/>
+      <w:r>
+        <w:rPr>
+          <w:lang w:val="de-CH"/>
+        </w:rPr>
+        <w:t>Mesh</w:t>
+      </w:r>
+      <w:proofErr w:type="spellEnd"/>
+      <w:r>
+        <w:rPr>
+          <w:lang w:val="de-CH"/>
+        </w:rPr>
+        <w:t xml:space="preserve"> kennt alle statischen (d.h. zur Laufzeit nicht veränderlichen</w:t>
+      </w:r>
+      <w:r>
+        <w:rPr>
+          <w:lang w:val="de-CH"/>
+        </w:rPr>
+        <w:t xml:space="preserve">) Objekte im Spiel und beinhaltet alle </w:t>
+      </w:r>
+      <w:r>
+        <w:rPr>
+          <w:lang w:val="de-CH"/>
+        </w:rPr>
+        <w:t>„begehbaren“</w:t>
+      </w:r>
+      <w:r>
+        <w:rPr>
+          <w:lang w:val="de-CH"/>
+        </w:rPr>
+        <w:t xml:space="preserve"> Flächen im Spiel.</w:t>
+      </w:r>
+      <w:r>
+        <w:rPr>
+          <w:lang w:val="de-CH"/>
+        </w:rPr>
+        <w:t xml:space="preserve"> Mithilfe dieses Navigation </w:t>
+      </w:r>
+      <w:proofErr w:type="spellStart"/>
+      <w:r>
+        <w:rPr>
+          <w:lang w:val="de-CH"/>
+        </w:rPr>
+        <w:t>Mesh</w:t>
+      </w:r>
+      <w:proofErr w:type="spellEnd"/>
+      <w:r>
+        <w:rPr>
+          <w:lang w:val="de-CH"/>
+        </w:rPr>
+        <w:t xml:space="preserve"> können die verwendeten Navigation Agent sich auf dem Spielfeld orientieren.</w:t>
+      </w:r>
+    </w:p>
+    <w:p>
+      <w:pPr>
+        <w:rPr>
+          <w:lang w:val="de-CH"/>
+        </w:rPr>
+      </w:pPr>
+      <w:r>
+        <w:rPr>
+          <w:lang w:val="de-CH"/>
+        </w:rPr>
+        <w:t xml:space="preserve">Damit der Navigation Agent ein Game </w:t>
+      </w:r>
+      <w:proofErr w:type="spellStart"/>
+      <w:r>
+        <w:rPr>
+          <w:lang w:val="de-CH"/>
+        </w:rPr>
+        <w:t>Object</w:t>
+      </w:r>
+      <w:proofErr w:type="spellEnd"/>
+      <w:r>
+        <w:rPr>
+          <w:lang w:val="de-CH"/>
+        </w:rPr>
+        <w:t xml:space="preserve"> bewegt, muss ihm zuerst ein Zielpunkt angegeben werden. Dies kann mit </w:t>
+      </w:r>
+      <w:proofErr w:type="spellStart"/>
+      <w:r>
+        <w:rPr>
+          <w:lang w:val="de-CH"/>
+        </w:rPr>
+        <w:t>Raytracing</w:t>
+      </w:r>
+      <w:proofErr w:type="spellEnd"/>
+      <w:r>
+        <w:rPr>
+          <w:lang w:val="de-CH"/>
+        </w:rPr>
+        <w:t xml:space="preserve"> bewerkstelligt werden. Als erstes erstellt man dazu ein Ray-Objekt, das von der Kamera aus Richtung Mauszeiger zeigt. Dieses Ray-Objekt wird der </w:t>
+      </w:r>
+      <w:proofErr w:type="spellStart"/>
+      <w:r>
+        <w:rPr>
+          <w:lang w:val="de-CH"/>
+        </w:rPr>
+        <w:t>Raytracing</w:t>
+      </w:r>
+      <w:proofErr w:type="spellEnd"/>
+      <w:r>
+        <w:rPr>
+          <w:lang w:val="de-CH"/>
+        </w:rPr>
+        <w:t xml:space="preserve">-Funktion von </w:t>
+      </w:r>
+      <w:proofErr w:type="spellStart"/>
+      <w:r>
+        <w:rPr>
+          <w:lang w:val="de-CH"/>
+        </w:rPr>
+        <w:t>Unity</w:t>
+      </w:r>
+      <w:proofErr w:type="spellEnd"/>
+      <w:r>
+        <w:rPr>
+          <w:lang w:val="de-CH"/>
+        </w:rPr>
+        <w:t xml:space="preserve"> mitgegeben. </w:t>
+      </w:r>
+      <w:proofErr w:type="spellStart"/>
+      <w:r>
+        <w:rPr>
+          <w:lang w:val="de-CH"/>
+        </w:rPr>
+        <w:t>Raytracing</w:t>
+      </w:r>
+      <w:proofErr w:type="spellEnd"/>
+      <w:r>
+        <w:rPr>
+          <w:lang w:val="de-CH"/>
+        </w:rPr>
+        <w:t xml:space="preserve"> </w:t>
+      </w:r>
+      <w:r>
+        <w:rPr>
+          <w:lang w:val="de-CH"/>
+        </w:rPr>
+        <w:t xml:space="preserve">verfolgt diesen «Strahl» und kontrolliert, ob es zu einer Kollision mit einem anderen Game </w:t>
+      </w:r>
+      <w:proofErr w:type="spellStart"/>
+      <w:r>
+        <w:rPr>
+          <w:lang w:val="de-CH"/>
+        </w:rPr>
+        <w:t>Object</w:t>
+      </w:r>
+      <w:proofErr w:type="spellEnd"/>
+      <w:r>
+        <w:rPr>
+          <w:lang w:val="de-CH"/>
+        </w:rPr>
+        <w:t xml:space="preserve"> kommt. Falls es eine solche Kollision gibt, können d</w:t>
+      </w:r>
+      <w:r>
+        <w:rPr>
+          <w:lang w:val="de-CH"/>
+        </w:rPr>
+        <w:t>ie Koordinaten ausgelesen</w:t>
+      </w:r>
+      <w:r>
+        <w:rPr>
+          <w:lang w:val="de-CH"/>
+        </w:rPr>
+        <w:t xml:space="preserve"> und dem </w:t>
+      </w:r>
+      <w:r>
+        <w:rPr>
+          <w:lang w:val="de-CH"/>
+        </w:rPr>
+        <w:t>Navigation</w:t>
+      </w:r>
+      <w:r>
+        <w:rPr>
+          <w:lang w:val="de-CH"/>
+        </w:rPr>
+        <w:t xml:space="preserve"> Agent übergeben werden.</w:t>
+      </w:r>
+      <w:r>
+        <w:rPr>
+          <w:lang w:val="de-CH"/>
+        </w:rPr>
+        <w:t xml:space="preserve"> Der Navigation Agent berechnet dann mithilfe des Navigation </w:t>
+      </w:r>
+      <w:proofErr w:type="spellStart"/>
+      <w:r>
+        <w:rPr>
+          <w:lang w:val="de-CH"/>
+        </w:rPr>
+        <w:t>Mesh</w:t>
+      </w:r>
+      <w:proofErr w:type="spellEnd"/>
+      <w:r>
+        <w:rPr>
+          <w:lang w:val="de-CH"/>
+        </w:rPr>
+        <w:t xml:space="preserve"> den Pfad zum Zielpunkt und bewegt das Game </w:t>
+      </w:r>
+      <w:proofErr w:type="spellStart"/>
+      <w:r>
+        <w:rPr>
+          <w:lang w:val="de-CH"/>
+        </w:rPr>
+        <w:t>Object</w:t>
+      </w:r>
+      <w:proofErr w:type="spellEnd"/>
+      <w:r>
+        <w:rPr>
+          <w:lang w:val="de-CH"/>
+        </w:rPr>
+        <w:t xml:space="preserve"> dorthin.</w:t>
+      </w:r>
+    </w:p>
+    <w:p>
+      <w:pPr>
         <w:pStyle w:val="Heading2"/>
         <w:rPr>
           <w:lang w:val="de-CH"/>
         </w:rPr>
       </w:pPr>
-      <w:bookmarkStart w:id="17" w:name="_Toc472846687"/>
-      <w:r>
-        <w:rPr>
-          <w:lang w:val="de-CH"/>
-        </w:rPr>
-        <w:t>Skript</w:t>
-      </w:r>
-      <w:r>
-        <w:rPr>
-          <w:lang w:val="de-CH"/>
-        </w:rPr>
-        <w:t>-Beispiel in eigenes Programm integrieren</w:t>
+      <w:bookmarkStart w:id="17" w:name="_Toc472846686"/>
+      <w:r>
+        <w:rPr>
+          <w:lang w:val="de-CH"/>
+        </w:rPr>
+        <w:t>Verwendung mehrerer Sz</w:t>
+      </w:r>
+      <w:r>
+        <w:rPr>
+          <w:lang w:val="de-CH"/>
+        </w:rPr>
+        <w:t>enen</w:t>
       </w:r>
       <w:bookmarkEnd w:id="17"/>
     </w:p>
@@ -9806,7 +9604,7 @@
         <w:rPr>
           <w:lang w:val="de-CH"/>
         </w:rPr>
-        <w:t xml:space="preserve">Wer in </w:t>
+        <w:t xml:space="preserve">Die Spielwelt in </w:t>
       </w:r>
       <w:proofErr w:type="spellStart"/>
       <w:r>
@@ -9820,61 +9618,51 @@
         <w:rPr>
           <w:lang w:val="de-CH"/>
         </w:rPr>
-        <w:t xml:space="preserve"> etwas erstellen will, ist </w:t>
-      </w:r>
-      <w:r>
-        <w:rPr>
-          <w:lang w:val="de-CH"/>
-        </w:rPr>
-        <w:t>wahrscheinlich</w:t>
-      </w:r>
-      <w:r>
-        <w:rPr>
-          <w:lang w:val="de-CH"/>
-        </w:rPr>
-        <w:t xml:space="preserve"> nicht der Erste, der etwas in der Art und Weise macht. </w:t>
-      </w:r>
-      <w:r>
-        <w:rPr>
-          <w:lang w:val="de-CH"/>
-        </w:rPr>
-        <w:t>Daher</w:t>
-      </w:r>
-      <w:r>
-        <w:rPr>
-          <w:lang w:val="de-CH"/>
-        </w:rPr>
-        <w:t xml:space="preserve"> kann man d</w:t>
-      </w:r>
-      <w:r>
-        <w:rPr>
-          <w:lang w:val="de-CH"/>
-        </w:rPr>
-        <w:t>avon ausgehen, dass jedes</w:t>
-      </w:r>
-      <w:r>
-        <w:rPr>
-          <w:lang w:val="de-CH"/>
-        </w:rPr>
-        <w:t xml:space="preserve"> Problem scho</w:t>
-      </w:r>
-      <w:r>
-        <w:rPr>
-          <w:lang w:val="de-CH"/>
-        </w:rPr>
-        <w:t>n von einem Mitglied der</w:t>
-      </w:r>
-      <w:r>
-        <w:rPr>
-          <w:lang w:val="de-CH"/>
-        </w:rPr>
-        <w:t xml:space="preserve"> </w:t>
+        <w:t xml:space="preserve"> besteht aus e</w:t>
+      </w:r>
+      <w:r>
+        <w:rPr>
+          <w:lang w:val="de-CH"/>
+        </w:rPr>
+        <w:t>iner oder mehrerer sogenannter „Scenes“</w:t>
+      </w:r>
+      <w:r>
+        <w:rPr>
+          <w:lang w:val="de-CH"/>
+        </w:rPr>
+        <w:t>. Es ist naheliegend</w:t>
+      </w:r>
+      <w:r>
+        <w:rPr>
+          <w:lang w:val="de-CH"/>
+        </w:rPr>
+        <w:t>,</w:t>
+      </w:r>
+      <w:r>
+        <w:rPr>
+          <w:lang w:val="de-CH"/>
+        </w:rPr>
+        <w:t xml:space="preserve"> pro Level in einem Spiel eine eigene Scene zu verwenden. Umso erstaunlicher ist die </w:t>
       </w:r>
       <w:proofErr w:type="spellStart"/>
       <w:r>
         <w:rPr>
           <w:lang w:val="de-CH"/>
         </w:rPr>
+        <w:t>unintuitive</w:t>
+      </w:r>
+      <w:proofErr w:type="spellEnd"/>
+      <w:r>
+        <w:rPr>
+          <w:lang w:val="de-CH"/>
+        </w:rPr>
+        <w:t xml:space="preserve"> Handhabung des Scene-Wechsels in </w:t>
+      </w:r>
+      <w:proofErr w:type="spellStart"/>
+      <w:r>
+        <w:rPr>
+          <w:lang w:val="de-CH"/>
+        </w:rPr>
         <w:t>Unity</w:t>
       </w:r>
       <w:proofErr w:type="spellEnd"/>
@@ -9882,37 +9670,14 @@
         <w:rPr>
           <w:lang w:val="de-CH"/>
         </w:rPr>
-        <w:t>-Community gelöst wurde.</w:t>
-      </w:r>
-      <w:r>
-        <w:rPr>
-          <w:lang w:val="de-CH"/>
-        </w:rPr>
-        <w:t xml:space="preserve"> </w:t>
-      </w:r>
-      <w:r>
-        <w:rPr>
-          <w:lang w:val="de-CH"/>
-        </w:rPr>
-        <w:t>Das tönt also gut – ob in Stack O</w:t>
-      </w:r>
-      <w:r>
-        <w:rPr>
-          <w:lang w:val="de-CH"/>
-        </w:rPr>
-        <w:t>verflow</w:t>
-      </w:r>
-      <w:r>
-        <w:rPr>
-          <w:lang w:val="de-CH"/>
-        </w:rPr>
-        <w:t xml:space="preserve"> (Forum für Programmierprobleme)</w:t>
-      </w:r>
-      <w:r>
-        <w:rPr>
-          <w:lang w:val="de-CH"/>
-        </w:rPr>
-        <w:t xml:space="preserve"> oder auf der offiziellen </w:t>
+        <w:t xml:space="preserve">. So werden </w:t>
+      </w:r>
+      <w:r>
+        <w:rPr>
+          <w:lang w:val="de-CH"/>
+        </w:rPr>
+        <w:lastRenderedPageBreak/>
+        <w:t xml:space="preserve">die Scenes von </w:t>
       </w:r>
       <w:proofErr w:type="spellStart"/>
       <w:r>
@@ -9926,66 +9691,128 @@
         <w:rPr>
           <w:lang w:val="de-CH"/>
         </w:rPr>
-        <w:t xml:space="preserve">-Hilfe-Seite: Lösungen sind vorhanden. </w:t>
-      </w:r>
-      <w:r>
-        <w:rPr>
-          <w:lang w:val="de-CH"/>
-        </w:rPr>
-        <w:t>Nicht ganz einfach</w:t>
-      </w:r>
-      <w:r>
-        <w:rPr>
-          <w:lang w:val="de-CH"/>
-        </w:rPr>
-        <w:t xml:space="preserve"> ist es nun, diese Lösungen in</w:t>
-      </w:r>
-      <w:r>
-        <w:rPr>
-          <w:lang w:val="de-CH"/>
-        </w:rPr>
-        <w:t xml:space="preserve"> da</w:t>
-      </w:r>
-      <w:r>
-        <w:rPr>
-          <w:lang w:val="de-CH"/>
-        </w:rPr>
-        <w:t>s eigene Programm zu integrieren. Dabei gibt es verschiedenste Probleme.</w:t>
-      </w:r>
-      <w:r>
-        <w:rPr>
-          <w:lang w:val="de-CH"/>
-        </w:rPr>
-        <w:t xml:space="preserve"> Nachfolgend werden zwei davon genauer beschrieben.</w:t>
+        <w:t xml:space="preserve"> über eine </w:t>
+      </w:r>
+      <w:proofErr w:type="spellStart"/>
+      <w:r>
+        <w:rPr>
+          <w:lang w:val="de-CH"/>
+        </w:rPr>
+        <w:t>Id</w:t>
+      </w:r>
+      <w:proofErr w:type="spellEnd"/>
+      <w:r>
+        <w:rPr>
+          <w:lang w:val="de-CH"/>
+        </w:rPr>
+        <w:t xml:space="preserve"> verwaltet, die </w:t>
+      </w:r>
+      <w:r>
+        <w:rPr>
+          <w:lang w:val="de-CH"/>
+        </w:rPr>
+        <w:t xml:space="preserve">nur </w:t>
+      </w:r>
+      <w:r>
+        <w:rPr>
+          <w:lang w:val="de-CH"/>
+        </w:rPr>
+        <w:t>im „</w:t>
+      </w:r>
+      <w:proofErr w:type="spellStart"/>
+      <w:r>
+        <w:rPr>
+          <w:lang w:val="de-CH"/>
+        </w:rPr>
+        <w:t>Build</w:t>
+      </w:r>
+      <w:proofErr w:type="spellEnd"/>
+      <w:r>
+        <w:rPr>
+          <w:lang w:val="de-CH"/>
+        </w:rPr>
+        <w:t xml:space="preserve"> Settings“</w:t>
+      </w:r>
+      <w:r>
+        <w:rPr>
+          <w:lang w:val="de-CH"/>
+        </w:rPr>
+        <w:t xml:space="preserve">-Menü einsehbar ist. Diese </w:t>
+      </w:r>
+      <w:proofErr w:type="spellStart"/>
+      <w:r>
+        <w:rPr>
+          <w:lang w:val="de-CH"/>
+        </w:rPr>
+        <w:t>Id</w:t>
+      </w:r>
+      <w:proofErr w:type="spellEnd"/>
+      <w:r>
+        <w:rPr>
+          <w:lang w:val="de-CH"/>
+        </w:rPr>
+        <w:t xml:space="preserve"> kann auch nicht manuell </w:t>
+      </w:r>
+      <w:proofErr w:type="spellStart"/>
+      <w:r>
+        <w:rPr>
+          <w:lang w:val="de-CH"/>
+        </w:rPr>
+        <w:t>gestzt</w:t>
+      </w:r>
+      <w:proofErr w:type="spellEnd"/>
+      <w:r>
+        <w:rPr>
+          <w:lang w:val="de-CH"/>
+        </w:rPr>
+        <w:t xml:space="preserve"> werden, sondern wird durch die Reihenfolge der Scenes im</w:t>
+      </w:r>
+      <w:r>
+        <w:rPr>
+          <w:lang w:val="de-CH"/>
+        </w:rPr>
+        <w:t xml:space="preserve"> „</w:t>
+      </w:r>
+      <w:proofErr w:type="spellStart"/>
+      <w:r>
+        <w:rPr>
+          <w:lang w:val="de-CH"/>
+        </w:rPr>
+        <w:t>Build</w:t>
+      </w:r>
+      <w:proofErr w:type="spellEnd"/>
+      <w:r>
+        <w:rPr>
+          <w:lang w:val="de-CH"/>
+        </w:rPr>
+        <w:t xml:space="preserve"> Settings“</w:t>
+      </w:r>
+      <w:r>
+        <w:rPr>
+          <w:lang w:val="de-CH"/>
+        </w:rPr>
+        <w:t>-Menü bestimmt.</w:t>
       </w:r>
     </w:p>
     <w:p>
       <w:pPr>
-        <w:pStyle w:val="Heading3"/>
-        <w:rPr>
-          <w:lang w:val="de-CH"/>
-        </w:rPr>
-      </w:pPr>
-      <w:bookmarkStart w:id="18" w:name="_Toc472846688"/>
-      <w:r>
-        <w:rPr>
-          <w:lang w:val="de-CH"/>
-        </w:rPr>
-        <w:t xml:space="preserve">Verschiedene </w:t>
-      </w:r>
-      <w:proofErr w:type="spellStart"/>
-      <w:r>
-        <w:rPr>
-          <w:lang w:val="de-CH"/>
-        </w:rPr>
-        <w:t>Unity</w:t>
-      </w:r>
-      <w:proofErr w:type="spellEnd"/>
-      <w:r>
-        <w:rPr>
-          <w:lang w:val="de-CH"/>
-        </w:rPr>
-        <w:t>-Versionen</w:t>
+        <w:pStyle w:val="Heading2"/>
+        <w:rPr>
+          <w:lang w:val="de-CH"/>
+        </w:rPr>
+      </w:pPr>
+      <w:bookmarkStart w:id="18" w:name="_Toc472846687"/>
+      <w:r>
+        <w:rPr>
+          <w:lang w:val="de-CH"/>
+        </w:rPr>
+        <w:t>Skript</w:t>
+      </w:r>
+      <w:r>
+        <w:rPr>
+          <w:lang w:val="de-CH"/>
+        </w:rPr>
+        <w:t>-Beispiel in eigenes Programm integrieren</w:t>
       </w:r>
       <w:bookmarkEnd w:id="18"/>
     </w:p>
@@ -9999,7 +9826,7 @@
         <w:rPr>
           <w:lang w:val="de-CH"/>
         </w:rPr>
-        <w:t xml:space="preserve">Die Lösungen mögen noch so zahlreich zu finden sein, doch ein Grossteil ist in der aktuellen </w:t>
+        <w:t xml:space="preserve">Wer in </w:t>
       </w:r>
       <w:proofErr w:type="spellStart"/>
       <w:r>
@@ -10013,13 +9840,143 @@
         <w:rPr>
           <w:lang w:val="de-CH"/>
         </w:rPr>
-        <w:t xml:space="preserve">-Version gar nicht mehr anwendbar. </w:t>
-      </w:r>
-      <w:r>
-        <w:rPr>
-          <w:lang w:val="de-CH"/>
-        </w:rPr>
-        <w:t>Die Umgebung scheint sich sehr schnell zu ändern und auch Lösungen, welche vor einem Jahr noch funktioniert haben, bringen heute nicht mehr die erwünschte Wirkung. So sucht man in der Regel eher lange in den zahlreichen Antworten.</w:t>
+        <w:t xml:space="preserve"> etwas erstellen will, ist </w:t>
+      </w:r>
+      <w:r>
+        <w:rPr>
+          <w:lang w:val="de-CH"/>
+        </w:rPr>
+        <w:t>wahrscheinlich</w:t>
+      </w:r>
+      <w:r>
+        <w:rPr>
+          <w:lang w:val="de-CH"/>
+        </w:rPr>
+        <w:t xml:space="preserve"> nicht der Erste, der etwas in der Art und Weise macht. </w:t>
+      </w:r>
+      <w:r>
+        <w:rPr>
+          <w:lang w:val="de-CH"/>
+        </w:rPr>
+        <w:t>Daher</w:t>
+      </w:r>
+      <w:r>
+        <w:rPr>
+          <w:lang w:val="de-CH"/>
+        </w:rPr>
+        <w:t xml:space="preserve"> kann man d</w:t>
+      </w:r>
+      <w:r>
+        <w:rPr>
+          <w:lang w:val="de-CH"/>
+        </w:rPr>
+        <w:t>avon ausgehen, dass jedes</w:t>
+      </w:r>
+      <w:r>
+        <w:rPr>
+          <w:lang w:val="de-CH"/>
+        </w:rPr>
+        <w:t xml:space="preserve"> Problem scho</w:t>
+      </w:r>
+      <w:r>
+        <w:rPr>
+          <w:lang w:val="de-CH"/>
+        </w:rPr>
+        <w:t>n von einem Mitglied der</w:t>
+      </w:r>
+      <w:r>
+        <w:rPr>
+          <w:lang w:val="de-CH"/>
+        </w:rPr>
+        <w:t xml:space="preserve"> </w:t>
+      </w:r>
+      <w:proofErr w:type="spellStart"/>
+      <w:r>
+        <w:rPr>
+          <w:lang w:val="de-CH"/>
+        </w:rPr>
+        <w:t>Unity</w:t>
+      </w:r>
+      <w:proofErr w:type="spellEnd"/>
+      <w:r>
+        <w:rPr>
+          <w:lang w:val="de-CH"/>
+        </w:rPr>
+        <w:t>-Community gelöst wurde.</w:t>
+      </w:r>
+      <w:r>
+        <w:rPr>
+          <w:lang w:val="de-CH"/>
+        </w:rPr>
+        <w:t xml:space="preserve"> </w:t>
+      </w:r>
+      <w:r>
+        <w:rPr>
+          <w:lang w:val="de-CH"/>
+        </w:rPr>
+        <w:t>Das tönt also gut – ob in Stack O</w:t>
+      </w:r>
+      <w:r>
+        <w:rPr>
+          <w:lang w:val="de-CH"/>
+        </w:rPr>
+        <w:t>verflow</w:t>
+      </w:r>
+      <w:r>
+        <w:rPr>
+          <w:lang w:val="de-CH"/>
+        </w:rPr>
+        <w:t xml:space="preserve"> (Forum für Programmierprobleme)</w:t>
+      </w:r>
+      <w:r>
+        <w:rPr>
+          <w:lang w:val="de-CH"/>
+        </w:rPr>
+        <w:t xml:space="preserve"> oder auf der offiziellen </w:t>
+      </w:r>
+      <w:proofErr w:type="spellStart"/>
+      <w:r>
+        <w:rPr>
+          <w:lang w:val="de-CH"/>
+        </w:rPr>
+        <w:t>Unity</w:t>
+      </w:r>
+      <w:proofErr w:type="spellEnd"/>
+      <w:r>
+        <w:rPr>
+          <w:lang w:val="de-CH"/>
+        </w:rPr>
+        <w:t xml:space="preserve">-Hilfe-Seite: Lösungen sind vorhanden. </w:t>
+      </w:r>
+      <w:r>
+        <w:rPr>
+          <w:lang w:val="de-CH"/>
+        </w:rPr>
+        <w:t>Nicht ganz einfach</w:t>
+      </w:r>
+      <w:r>
+        <w:rPr>
+          <w:lang w:val="de-CH"/>
+        </w:rPr>
+        <w:t xml:space="preserve"> ist es nun, diese Lösungen in</w:t>
+      </w:r>
+      <w:r>
+        <w:rPr>
+          <w:lang w:val="de-CH"/>
+        </w:rPr>
+        <w:t xml:space="preserve"> da</w:t>
+      </w:r>
+      <w:r>
+        <w:rPr>
+          <w:lang w:val="de-CH"/>
+        </w:rPr>
+        <w:t>s eigene Programm zu integrieren. Dabei gibt es verschiedenste Probleme.</w:t>
+      </w:r>
+      <w:r>
+        <w:rPr>
+          <w:lang w:val="de-CH"/>
+        </w:rPr>
+        <w:t xml:space="preserve"> Nachfolgend werden zwei davon genauer beschrieben.</w:t>
       </w:r>
     </w:p>
     <w:p>
@@ -10029,12 +9986,26 @@
           <w:lang w:val="de-CH"/>
         </w:rPr>
       </w:pPr>
-      <w:bookmarkStart w:id="19" w:name="_Toc472846689"/>
-      <w:r>
-        <w:rPr>
-          <w:lang w:val="de-CH"/>
-        </w:rPr>
-        <w:t>Aufbau</w:t>
+      <w:bookmarkStart w:id="19" w:name="_Toc472846688"/>
+      <w:r>
+        <w:rPr>
+          <w:lang w:val="de-CH"/>
+        </w:rPr>
+        <w:t xml:space="preserve">Verschiedene </w:t>
+      </w:r>
+      <w:proofErr w:type="spellStart"/>
+      <w:r>
+        <w:rPr>
+          <w:lang w:val="de-CH"/>
+        </w:rPr>
+        <w:t>Unity</w:t>
+      </w:r>
+      <w:proofErr w:type="spellEnd"/>
+      <w:r>
+        <w:rPr>
+          <w:lang w:val="de-CH"/>
+        </w:rPr>
+        <w:t>-Versionen</w:t>
       </w:r>
       <w:bookmarkEnd w:id="19"/>
     </w:p>
@@ -10048,7 +10019,7 @@
         <w:rPr>
           <w:lang w:val="de-CH"/>
         </w:rPr>
-        <w:t xml:space="preserve">Der Aufbau der Applikationen in </w:t>
+        <w:t xml:space="preserve">Die Lösungen mögen noch so zahlreich zu finden sein, doch ein Grossteil ist in der aktuellen </w:t>
       </w:r>
       <w:proofErr w:type="spellStart"/>
       <w:r>
@@ -10062,46 +10033,28 @@
         <w:rPr>
           <w:lang w:val="de-CH"/>
         </w:rPr>
-        <w:t xml:space="preserve"> ist nicht so, wie man es sich von gewöhnlichen Haus- und Büroanwendungen gewohnt ist. </w:t>
-      </w:r>
-      <w:r>
-        <w:rPr>
-          <w:lang w:val="de-CH"/>
-        </w:rPr>
-        <w:t>Wenig funktioniert</w:t>
-      </w:r>
-      <w:r>
-        <w:rPr>
-          <w:lang w:val="de-CH"/>
-        </w:rPr>
-        <w:t xml:space="preserve"> linear: Anfragen, Antworten und sonstige Events bewegen sich zwischen unzähligen Objekten und man fragt sich bei der Lösungsfindung des Öfteren, wo genau man die pfannenfer</w:t>
-      </w:r>
-      <w:r>
-        <w:rPr>
-          <w:lang w:val="de-CH"/>
-        </w:rPr>
-        <w:t>tige Lösung</w:t>
-      </w:r>
-      <w:r>
-        <w:rPr>
-          <w:lang w:val="de-CH"/>
-        </w:rPr>
-        <w:t xml:space="preserve"> implementieren muss.</w:t>
+        <w:t xml:space="preserve">-Version gar nicht mehr anwendbar. </w:t>
+      </w:r>
+      <w:r>
+        <w:rPr>
+          <w:lang w:val="de-CH"/>
+        </w:rPr>
+        <w:t>Die Umgebung scheint sich sehr schnell zu ändern und auch Lösungen, welche vor einem Jahr noch funktioniert haben, bringen heute nicht mehr die erwünschte Wirkung. So sucht man in der Regel eher lange in den zahlreichen Antworten.</w:t>
       </w:r>
     </w:p>
     <w:p>
       <w:pPr>
-        <w:pStyle w:val="Heading2"/>
-        <w:rPr>
-          <w:lang w:val="de-CH"/>
-        </w:rPr>
-      </w:pPr>
-      <w:bookmarkStart w:id="20" w:name="_Toc472846690"/>
-      <w:r>
-        <w:rPr>
-          <w:lang w:val="de-CH"/>
-        </w:rPr>
-        <w:t>Vergleich mit herkömmlichen Applikationen</w:t>
+        <w:pStyle w:val="Heading3"/>
+        <w:rPr>
+          <w:lang w:val="de-CH"/>
+        </w:rPr>
+      </w:pPr>
+      <w:bookmarkStart w:id="20" w:name="_Toc472846689"/>
+      <w:r>
+        <w:rPr>
+          <w:lang w:val="de-CH"/>
+        </w:rPr>
+        <w:t>Aufbau</w:t>
       </w:r>
       <w:bookmarkEnd w:id="20"/>
     </w:p>
@@ -10115,55 +10068,7 @@
         <w:rPr>
           <w:lang w:val="de-CH"/>
         </w:rPr>
-        <w:t>Das Projektteam hatte vor dieser Applikation durchaus schon Programmiererfahrung, doch eine</w:t>
-      </w:r>
-      <w:r>
-        <w:rPr>
-          <w:lang w:val="de-CH"/>
-        </w:rPr>
-        <w:t>r</w:t>
-      </w:r>
-      <w:r>
-        <w:rPr>
-          <w:lang w:val="de-CH"/>
-        </w:rPr>
-        <w:t xml:space="preserve"> Umgebung </w:t>
-      </w:r>
-      <w:r>
-        <w:rPr>
-          <w:lang w:val="de-CH"/>
-        </w:rPr>
-        <w:t>dieser Art sind</w:t>
-      </w:r>
-      <w:r>
-        <w:rPr>
-          <w:lang w:val="de-CH"/>
-        </w:rPr>
-        <w:t xml:space="preserve"> wir </w:t>
-      </w:r>
-      <w:r>
-        <w:rPr>
-          <w:lang w:val="de-CH"/>
-        </w:rPr>
-        <w:t xml:space="preserve">noch nicht </w:t>
-      </w:r>
-      <w:r>
-        <w:rPr>
-          <w:lang w:val="de-CH"/>
-        </w:rPr>
-        <w:t>begegnet</w:t>
-      </w:r>
-      <w:r>
-        <w:rPr>
-          <w:lang w:val="de-CH"/>
-        </w:rPr>
-        <w:t>. Wir sind es uns gewohnt, dass die Dinge etwas linearer ablaufen als in</w:t>
-      </w:r>
-      <w:r>
-        <w:rPr>
-          <w:lang w:val="de-CH"/>
-        </w:rPr>
-        <w:t xml:space="preserve"> </w:t>
+        <w:t xml:space="preserve">Der Aufbau der Applikationen in </w:t>
       </w:r>
       <w:proofErr w:type="spellStart"/>
       <w:r>
@@ -10177,226 +10082,46 @@
         <w:rPr>
           <w:lang w:val="de-CH"/>
         </w:rPr>
-        <w:t>. Um auf einem Objekt Methoden aufzurufen, braucht man in unserer Welt eine Referenz au</w:t>
-      </w:r>
-      <w:r>
-        <w:rPr>
-          <w:lang w:val="de-CH"/>
-        </w:rPr>
-        <w:t xml:space="preserve">f das Ziel. In </w:t>
-      </w:r>
-      <w:proofErr w:type="spellStart"/>
-      <w:r>
-        <w:rPr>
-          <w:lang w:val="de-CH"/>
-        </w:rPr>
-        <w:t>Unity</w:t>
-      </w:r>
-      <w:proofErr w:type="spellEnd"/>
-      <w:r>
-        <w:rPr>
-          <w:lang w:val="de-CH"/>
-        </w:rPr>
-        <w:t xml:space="preserve"> sind die </w:t>
-      </w:r>
-      <w:r>
-        <w:rPr>
-          <w:lang w:val="de-CH"/>
-        </w:rPr>
-        <w:t>Skript</w:t>
-      </w:r>
-      <w:r>
-        <w:rPr>
-          <w:lang w:val="de-CH"/>
-        </w:rPr>
-        <w:t>e in Game O</w:t>
-      </w:r>
-      <w:r>
-        <w:rPr>
-          <w:lang w:val="de-CH"/>
-        </w:rPr>
-        <w:t xml:space="preserve">bjects eingepackt und es reicht vollends, dieses </w:t>
-      </w:r>
-      <w:r>
-        <w:rPr>
-          <w:lang w:val="de-CH"/>
-        </w:rPr>
-        <w:lastRenderedPageBreak/>
-        <w:t xml:space="preserve">Objekt </w:t>
-      </w:r>
-      <w:r>
-        <w:rPr>
-          <w:lang w:val="de-CH"/>
-        </w:rPr>
-        <w:t>zu kennen und eine Art Nachricht zu senden. Diese Nachricht wird vom Game</w:t>
-      </w:r>
-      <w:r>
-        <w:rPr>
-          <w:lang w:val="de-CH"/>
-        </w:rPr>
-        <w:t xml:space="preserve"> </w:t>
-      </w:r>
-      <w:proofErr w:type="spellStart"/>
-      <w:r>
-        <w:rPr>
-          <w:lang w:val="de-CH"/>
-        </w:rPr>
-        <w:t>O</w:t>
-      </w:r>
-      <w:r>
-        <w:rPr>
-          <w:lang w:val="de-CH"/>
-        </w:rPr>
-        <w:t>bject</w:t>
-      </w:r>
-      <w:proofErr w:type="spellEnd"/>
-      <w:r>
-        <w:rPr>
-          <w:lang w:val="de-CH"/>
-        </w:rPr>
-        <w:t xml:space="preserve"> dann interpretiert und als Methodenaufruf im Skript verarbeitet.</w:t>
-      </w:r>
-      <w:r>
-        <w:rPr>
-          <w:lang w:val="de-CH"/>
-        </w:rPr>
-        <w:t xml:space="preserve"> Es ist auch möglich, auf einer Objektreferenz eine Methode direkt aufzurufen.</w:t>
+        <w:t xml:space="preserve"> ist nicht so, wie man es sich von gewöhnlichen Haus- und Büroanwendungen gewohnt ist. </w:t>
+      </w:r>
+      <w:r>
+        <w:rPr>
+          <w:lang w:val="de-CH"/>
+        </w:rPr>
+        <w:t>Wenig funktioniert</w:t>
+      </w:r>
+      <w:r>
+        <w:rPr>
+          <w:lang w:val="de-CH"/>
+        </w:rPr>
+        <w:t xml:space="preserve"> linear: Anfragen, Antworten und sonstige Events bewegen sich zwischen unzähligen Objekten und man fragt sich bei der Lösungsfindung des Öfteren, wo genau man die pfannenfer</w:t>
+      </w:r>
+      <w:r>
+        <w:rPr>
+          <w:lang w:val="de-CH"/>
+        </w:rPr>
+        <w:t>tige Lösung</w:t>
+      </w:r>
+      <w:r>
+        <w:rPr>
+          <w:lang w:val="de-CH"/>
+        </w:rPr>
+        <w:t xml:space="preserve"> implementieren muss.</w:t>
       </w:r>
     </w:p>
     <w:p>
       <w:pPr>
-        <w:rPr>
-          <w:lang w:val="de-CH"/>
-        </w:rPr>
-      </w:pPr>
-      <w:r>
-        <w:rPr>
-          <w:lang w:val="de-CH"/>
-        </w:rPr>
-        <w:t xml:space="preserve">Wir kannten Multithreading und Parallelität. In den bisher bekannten Projekten war aber immer noch eine gewisse Gebundenheit an eine zentrale Ausführungslinie gegeben. Threads werden zum Beispiel normalerweise irgendwo gestartet und laufen einfach ab dem Zeitpunkt selbstständig. Der Ursprung ist aber offensichtlich ein Haupt-Thread, welcher </w:t>
-      </w:r>
-      <w:r>
-        <w:rPr>
-          <w:lang w:val="de-CH"/>
-        </w:rPr>
-        <w:t>die verschiedenen Threads startet</w:t>
-      </w:r>
-      <w:r>
-        <w:rPr>
-          <w:lang w:val="de-CH"/>
-        </w:rPr>
-        <w:t xml:space="preserve">. In </w:t>
-      </w:r>
-      <w:proofErr w:type="spellStart"/>
-      <w:r>
-        <w:rPr>
-          <w:lang w:val="de-CH"/>
-        </w:rPr>
-        <w:t>Unity</w:t>
-      </w:r>
-      <w:proofErr w:type="spellEnd"/>
-      <w:r>
-        <w:rPr>
-          <w:lang w:val="de-CH"/>
-        </w:rPr>
-        <w:t xml:space="preserve"> macht eigentlich jedes Objekt von Anfang an was es will und lässt sich dabei nicht gross stören. Die meisten Objekte werden regelmässig aufgerufen (Update-Funktion), nur um zu schauen, ob sie ger</w:t>
-      </w:r>
-      <w:r>
-        <w:rPr>
-          <w:lang w:val="de-CH"/>
-        </w:rPr>
-        <w:t>ade etwas machen möchten.</w:t>
-      </w:r>
-      <w:r>
-        <w:rPr>
-          <w:lang w:val="de-CH"/>
-        </w:rPr>
-        <w:t xml:space="preserve"> Eine Szene in </w:t>
-      </w:r>
-      <w:proofErr w:type="spellStart"/>
-      <w:r>
-        <w:rPr>
-          <w:lang w:val="de-CH"/>
-        </w:rPr>
-        <w:t>Unity</w:t>
-      </w:r>
-      <w:proofErr w:type="spellEnd"/>
-      <w:r>
-        <w:rPr>
-          <w:lang w:val="de-CH"/>
-        </w:rPr>
-        <w:t xml:space="preserve"> besteht also nicht aus Objekten, welche von einem Hauptobjekt aus erstellt wurden und eventuell noch verwaltet werden. Eine </w:t>
-      </w:r>
-      <w:proofErr w:type="spellStart"/>
-      <w:r>
-        <w:rPr>
-          <w:lang w:val="de-CH"/>
-        </w:rPr>
-        <w:t>Unity</w:t>
-      </w:r>
-      <w:proofErr w:type="spellEnd"/>
-      <w:r>
-        <w:rPr>
-          <w:lang w:val="de-CH"/>
-        </w:rPr>
-        <w:t>-Szene besteht aus einer wilden Schar unabhängiger Objekte, welche untereinander kommunizieren und deren Lebensspanne nicht von einer zentralen Instanz diktiert wird.</w:t>
-      </w:r>
-    </w:p>
-    <w:p>
-      <w:pPr>
-        <w:rPr>
-          <w:lang w:val="de-CH"/>
-        </w:rPr>
-      </w:pPr>
-      <w:r>
-        <w:rPr>
-          <w:lang w:val="de-CH"/>
-        </w:rPr>
-        <w:t xml:space="preserve">Diese Umstellung war sehr interessant und spannend. Wir haben die Unterschiede nicht gewertet, sondern uns einfach damit abgefunden, dass die Softwareentwicklung in </w:t>
-      </w:r>
-      <w:proofErr w:type="spellStart"/>
-      <w:r>
-        <w:rPr>
-          <w:lang w:val="de-CH"/>
-        </w:rPr>
-        <w:t>Unity</w:t>
-      </w:r>
-      <w:proofErr w:type="spellEnd"/>
-      <w:r>
-        <w:rPr>
-          <w:lang w:val="de-CH"/>
-        </w:rPr>
-        <w:t xml:space="preserve"> anders funktioniert, als wir es gewohnt waren.</w:t>
-      </w:r>
-    </w:p>
-    <w:p>
-      <w:pPr>
-        <w:spacing w:after="0" w:line="240" w:lineRule="auto"/>
-        <w:rPr>
-          <w:lang w:val="de-CH"/>
-        </w:rPr>
-      </w:pPr>
-      <w:r>
-        <w:rPr>
-          <w:lang w:val="de-CH"/>
-        </w:rPr>
-        <w:br w:type="page"/>
-      </w:r>
-    </w:p>
-    <w:p>
-      <w:pPr>
-        <w:pStyle w:val="Heading1"/>
-        <w:rPr>
-          <w:lang w:val="de-CH"/>
-        </w:rPr>
-      </w:pPr>
-      <w:bookmarkStart w:id="21" w:name="_Toc472846691"/>
-      <w:r>
-        <w:rPr>
-          <w:lang w:val="de-CH"/>
-        </w:rPr>
-        <w:lastRenderedPageBreak/>
-        <w:t>Schlussfolgerung</w:t>
+        <w:pStyle w:val="Heading2"/>
+        <w:rPr>
+          <w:lang w:val="de-CH"/>
+        </w:rPr>
+      </w:pPr>
+      <w:bookmarkStart w:id="21" w:name="_Toc472846690"/>
+      <w:r>
+        <w:rPr>
+          <w:lang w:val="de-CH"/>
+        </w:rPr>
+        <w:t>Vergleich mit herkömmlichen Applikationen</w:t>
       </w:r>
       <w:bookmarkEnd w:id="21"/>
     </w:p>
@@ -10410,7 +10135,55 @@
         <w:rPr>
           <w:lang w:val="de-CH"/>
         </w:rPr>
-        <w:t xml:space="preserve">Das Projekt 1 hat uns ermöglicht, uns im Rahmen des Unterrichts mit der </w:t>
+        <w:t>Das Projektteam hatte vor dieser Applikation durchaus schon Programmiererfahrung, doch eine</w:t>
+      </w:r>
+      <w:r>
+        <w:rPr>
+          <w:lang w:val="de-CH"/>
+        </w:rPr>
+        <w:t>r</w:t>
+      </w:r>
+      <w:r>
+        <w:rPr>
+          <w:lang w:val="de-CH"/>
+        </w:rPr>
+        <w:t xml:space="preserve"> Umgebung </w:t>
+      </w:r>
+      <w:r>
+        <w:rPr>
+          <w:lang w:val="de-CH"/>
+        </w:rPr>
+        <w:t>dieser Art sind</w:t>
+      </w:r>
+      <w:r>
+        <w:rPr>
+          <w:lang w:val="de-CH"/>
+        </w:rPr>
+        <w:t xml:space="preserve"> wir </w:t>
+      </w:r>
+      <w:r>
+        <w:rPr>
+          <w:lang w:val="de-CH"/>
+        </w:rPr>
+        <w:t xml:space="preserve">noch nicht </w:t>
+      </w:r>
+      <w:r>
+        <w:rPr>
+          <w:lang w:val="de-CH"/>
+        </w:rPr>
+        <w:t>begegnet</w:t>
+      </w:r>
+      <w:r>
+        <w:rPr>
+          <w:lang w:val="de-CH"/>
+        </w:rPr>
+        <w:t>. Wir sind es uns gewohnt, dass die Dinge etwas linearer ablaufen als in</w:t>
+      </w:r>
+      <w:r>
+        <w:rPr>
+          <w:lang w:val="de-CH"/>
+        </w:rPr>
+        <w:t xml:space="preserve"> </w:t>
       </w:r>
       <w:proofErr w:type="spellStart"/>
       <w:r>
@@ -10424,21 +10197,13 @@
         <w:rPr>
           <w:lang w:val="de-CH"/>
         </w:rPr>
-        <w:t xml:space="preserve"> Game Engine bekannt zu machen. Uns ist </w:t>
-      </w:r>
-      <w:proofErr w:type="gramStart"/>
-      <w:r>
-        <w:rPr>
-          <w:lang w:val="de-CH"/>
-        </w:rPr>
-        <w:t>bewusst geworden</w:t>
-      </w:r>
-      <w:proofErr w:type="gramEnd"/>
-      <w:r>
-        <w:rPr>
-          <w:lang w:val="de-CH"/>
-        </w:rPr>
-        <w:t xml:space="preserve">, was mit </w:t>
+        <w:t>. Um auf einem Objekt Methoden aufzurufen, braucht man in unserer Welt eine Referenz au</w:t>
+      </w:r>
+      <w:r>
+        <w:rPr>
+          <w:lang w:val="de-CH"/>
+        </w:rPr>
+        <w:t xml:space="preserve">f das Ziel. In </w:t>
       </w:r>
       <w:proofErr w:type="spellStart"/>
       <w:r>
@@ -10452,107 +10217,362 @@
         <w:rPr>
           <w:lang w:val="de-CH"/>
         </w:rPr>
-        <w:t xml:space="preserve"> alles möglich ist und wir konnten vieles ausprobieren. Rückblickend betrachtet würden wir uns möglicherweise etwas mehr auf die Geschichte fokussieren und die Steuerung nicht über Mausklicks, sondern über die Pfeiltasten realisieren. Obwohl diese Punkte im Hinterkopf herumschwirren, sind wir zufrieden mit de</w:t>
-      </w:r>
-      <w:r>
-        <w:rPr>
-          <w:lang w:val="de-CH"/>
-        </w:rPr>
-        <w:t>m Resultat. Die Hauptsache – den</w:t>
-      </w:r>
-      <w:r>
-        <w:rPr>
-          <w:lang w:val="de-CH"/>
-        </w:rPr>
-        <w:t xml:space="preserve"> Spass am Projekt – haben wir erreicht. Zudem haben wir ein lauffähiges Spiel entwickelt, welches wir bei zukünftigen Projekten als Referenz verwenden können. In Zukunft </w:t>
-      </w:r>
-      <w:r>
-        <w:rPr>
-          <w:lang w:val="de-CH"/>
-        </w:rPr>
-        <w:t xml:space="preserve">werden </w:t>
-      </w:r>
-      <w:r>
-        <w:rPr>
-          <w:lang w:val="de-CH"/>
-        </w:rPr>
-        <w:t>wir schneller beim</w:t>
-      </w:r>
-      <w:r>
-        <w:rPr>
-          <w:lang w:val="de-CH"/>
-        </w:rPr>
-        <w:t xml:space="preserve"> Entwickeln sein</w:t>
-      </w:r>
-      <w:r>
-        <w:rPr>
-          <w:lang w:val="de-CH"/>
-        </w:rPr>
-        <w:t>, da wir uns mittlerweile besser in der Entwicklungsumgebung auskennen. Wir wissen die mächtige Physik-Umgebung einzusetzen, kennen die wichtigen Menüpunkte</w:t>
-      </w:r>
-      <w:r>
-        <w:rPr>
-          <w:lang w:val="de-CH"/>
-        </w:rPr>
-        <w:t xml:space="preserve"> des </w:t>
+        <w:t xml:space="preserve"> sind die </w:t>
+      </w:r>
+      <w:r>
+        <w:rPr>
+          <w:lang w:val="de-CH"/>
+        </w:rPr>
+        <w:t>Skript</w:t>
+      </w:r>
+      <w:r>
+        <w:rPr>
+          <w:lang w:val="de-CH"/>
+        </w:rPr>
+        <w:t>e in Game O</w:t>
+      </w:r>
+      <w:r>
+        <w:rPr>
+          <w:lang w:val="de-CH"/>
+        </w:rPr>
+        <w:t xml:space="preserve">bjects eingepackt und es reicht vollends, dieses </w:t>
+      </w:r>
+      <w:r>
+        <w:rPr>
+          <w:lang w:val="de-CH"/>
+        </w:rPr>
+        <w:lastRenderedPageBreak/>
+        <w:t xml:space="preserve">Objekt </w:t>
+      </w:r>
+      <w:r>
+        <w:rPr>
+          <w:lang w:val="de-CH"/>
+        </w:rPr>
+        <w:t>zu kennen und eine Art Nachricht zu senden. Diese Nachricht wird vom Game</w:t>
+      </w:r>
+      <w:r>
+        <w:rPr>
+          <w:lang w:val="de-CH"/>
+        </w:rPr>
+        <w:t xml:space="preserve"> </w:t>
       </w:r>
       <w:proofErr w:type="spellStart"/>
       <w:r>
         <w:rPr>
           <w:lang w:val="de-CH"/>
         </w:rPr>
-        <w:t>Unity</w:t>
+        <w:t>O</w:t>
+      </w:r>
+      <w:r>
+        <w:rPr>
+          <w:lang w:val="de-CH"/>
+        </w:rPr>
+        <w:t>bject</w:t>
       </w:r>
       <w:proofErr w:type="spellEnd"/>
       <w:r>
         <w:rPr>
           <w:lang w:val="de-CH"/>
         </w:rPr>
-        <w:t>-Studios</w:t>
-      </w:r>
-      <w:r>
-        <w:rPr>
-          <w:lang w:val="de-CH"/>
-        </w:rPr>
-        <w:t xml:space="preserve">, kennen uns im </w:t>
-      </w:r>
-      <w:proofErr w:type="spellStart"/>
-      <w:r>
-        <w:rPr>
-          <w:lang w:val="de-CH"/>
-        </w:rPr>
-        <w:t>Unity</w:t>
-      </w:r>
-      <w:proofErr w:type="spellEnd"/>
-      <w:r>
-        <w:rPr>
-          <w:lang w:val="de-CH"/>
-        </w:rPr>
-        <w:t>-Ökosystem aus und werden dadurch effizienter. Wir haben wertvolle Erfahrungen gesammelt, welche im weiteren Verlauf des Studiums zumindest für zwei Projektmitarbeiter, welche CPVR als Spezialisierung gewählt haben, nützlich sein werden.</w:t>
+        <w:t xml:space="preserve"> dann interpretiert und als Methodenaufruf im Skript verarbeitet.</w:t>
+      </w:r>
+      <w:r>
+        <w:rPr>
+          <w:lang w:val="de-CH"/>
+        </w:rPr>
+        <w:t xml:space="preserve"> Es ist auch möglich, auf einer Objektreferenz eine Methode direkt aufzurufen.</w:t>
       </w:r>
     </w:p>
     <w:p>
       <w:pPr>
-        <w:spacing w:after="0" w:line="240" w:lineRule="auto"/>
-        <w:rPr>
-          <w:lang w:val="de-CH"/>
-        </w:rPr>
-      </w:pPr>
-      <w:r>
-        <w:rPr>
-          <w:lang w:val="de-CH"/>
-        </w:rPr>
-        <w:br w:type="page"/>
+        <w:rPr>
+          <w:lang w:val="de-CH"/>
+        </w:rPr>
+      </w:pPr>
+      <w:r>
+        <w:rPr>
+          <w:lang w:val="de-CH"/>
+        </w:rPr>
+        <w:t xml:space="preserve">Wir kannten Multithreading und Parallelität. In den bisher bekannten Projekten war aber immer noch eine gewisse Gebundenheit an eine zentrale Ausführungslinie gegeben. Threads werden zum Beispiel normalerweise irgendwo gestartet und laufen einfach ab dem Zeitpunkt selbstständig. Der Ursprung ist aber offensichtlich ein Haupt-Thread, welcher </w:t>
+      </w:r>
+      <w:r>
+        <w:rPr>
+          <w:lang w:val="de-CH"/>
+        </w:rPr>
+        <w:t>die verschiedenen Threads startet</w:t>
+      </w:r>
+      <w:r>
+        <w:rPr>
+          <w:lang w:val="de-CH"/>
+        </w:rPr>
+        <w:t xml:space="preserve">. In </w:t>
+      </w:r>
+      <w:proofErr w:type="spellStart"/>
+      <w:r>
+        <w:rPr>
+          <w:lang w:val="de-CH"/>
+        </w:rPr>
+        <w:t>Unity</w:t>
+      </w:r>
+      <w:proofErr w:type="spellEnd"/>
+      <w:r>
+        <w:rPr>
+          <w:lang w:val="de-CH"/>
+        </w:rPr>
+        <w:t xml:space="preserve"> macht eigentlich jedes Objekt von Anfang an was es will und lässt sich dabei nicht gross stören. Die meisten Objekte werden regelmässig aufgerufen (Update-Funktion), nur um zu schauen, ob sie ger</w:t>
+      </w:r>
+      <w:r>
+        <w:rPr>
+          <w:lang w:val="de-CH"/>
+        </w:rPr>
+        <w:t>ade etwas machen möchten.</w:t>
+      </w:r>
+      <w:r>
+        <w:rPr>
+          <w:lang w:val="de-CH"/>
+        </w:rPr>
+        <w:t xml:space="preserve"> Eine Szene in </w:t>
+      </w:r>
+      <w:proofErr w:type="spellStart"/>
+      <w:r>
+        <w:rPr>
+          <w:lang w:val="de-CH"/>
+        </w:rPr>
+        <w:t>Unity</w:t>
+      </w:r>
+      <w:proofErr w:type="spellEnd"/>
+      <w:r>
+        <w:rPr>
+          <w:lang w:val="de-CH"/>
+        </w:rPr>
+        <w:t xml:space="preserve"> besteht also nicht aus Objekten, welche von einem Hauptobjekt aus erstellt wurden und eventuell noch verwaltet werden. Eine </w:t>
+      </w:r>
+      <w:proofErr w:type="spellStart"/>
+      <w:r>
+        <w:rPr>
+          <w:lang w:val="de-CH"/>
+        </w:rPr>
+        <w:t>Unity</w:t>
+      </w:r>
+      <w:proofErr w:type="spellEnd"/>
+      <w:r>
+        <w:rPr>
+          <w:lang w:val="de-CH"/>
+        </w:rPr>
+        <w:t>-Szene besteht aus einer wilden Schar unabhängiger Objekte, welche untereinander kommunizieren und deren Lebensspanne nicht von einer zentralen Instanz diktiert wird.</w:t>
       </w:r>
     </w:p>
     <w:p>
       <w:pPr>
+        <w:rPr>
+          <w:lang w:val="de-CH"/>
+        </w:rPr>
+      </w:pPr>
+      <w:r>
+        <w:rPr>
+          <w:lang w:val="de-CH"/>
+        </w:rPr>
+        <w:t xml:space="preserve">Diese Umstellung war sehr interessant und spannend. Wir haben die Unterschiede nicht gewertet, sondern uns einfach damit abgefunden, dass die Softwareentwicklung in </w:t>
+      </w:r>
+      <w:proofErr w:type="spellStart"/>
+      <w:r>
+        <w:rPr>
+          <w:lang w:val="de-CH"/>
+        </w:rPr>
+        <w:t>Unity</w:t>
+      </w:r>
+      <w:proofErr w:type="spellEnd"/>
+      <w:r>
+        <w:rPr>
+          <w:lang w:val="de-CH"/>
+        </w:rPr>
+        <w:t xml:space="preserve"> anders funktioniert, als wir es gewohnt waren.</w:t>
+      </w:r>
+    </w:p>
+    <w:p>
+      <w:pPr>
+        <w:spacing w:after="0" w:line="240" w:lineRule="auto"/>
+        <w:rPr>
+          <w:lang w:val="de-CH"/>
+        </w:rPr>
+      </w:pPr>
+      <w:r>
+        <w:rPr>
+          <w:lang w:val="de-CH"/>
+        </w:rPr>
+        <w:br w:type="page"/>
+      </w:r>
+    </w:p>
+    <w:p>
+      <w:pPr>
         <w:pStyle w:val="Heading1"/>
         <w:rPr>
           <w:lang w:val="de-CH"/>
         </w:rPr>
       </w:pPr>
-      <w:bookmarkStart w:id="22" w:name="_Toc472846692"/>
+      <w:bookmarkStart w:id="22" w:name="_Toc472846691"/>
+      <w:r>
+        <w:rPr>
+          <w:lang w:val="de-CH"/>
+        </w:rPr>
+        <w:lastRenderedPageBreak/>
+        <w:t>Schlussfolgerung</w:t>
+      </w:r>
+      <w:bookmarkEnd w:id="22"/>
+    </w:p>
+    <w:p>
+      <w:pPr>
+        <w:rPr>
+          <w:lang w:val="de-CH"/>
+        </w:rPr>
+      </w:pPr>
+      <w:r>
+        <w:rPr>
+          <w:lang w:val="de-CH"/>
+        </w:rPr>
+        <w:t xml:space="preserve">Das Projekt 1 hat uns ermöglicht, uns im Rahmen des Unterrichts mit der </w:t>
+      </w:r>
+      <w:proofErr w:type="spellStart"/>
+      <w:r>
+        <w:rPr>
+          <w:lang w:val="de-CH"/>
+        </w:rPr>
+        <w:t>Unity</w:t>
+      </w:r>
+      <w:proofErr w:type="spellEnd"/>
+      <w:r>
+        <w:rPr>
+          <w:lang w:val="de-CH"/>
+        </w:rPr>
+        <w:t xml:space="preserve"> Game Engine bekannt zu machen. Uns ist </w:t>
+      </w:r>
+      <w:proofErr w:type="gramStart"/>
+      <w:r>
+        <w:rPr>
+          <w:lang w:val="de-CH"/>
+        </w:rPr>
+        <w:t>bewusst geworden</w:t>
+      </w:r>
+      <w:proofErr w:type="gramEnd"/>
+      <w:r>
+        <w:rPr>
+          <w:lang w:val="de-CH"/>
+        </w:rPr>
+        <w:t xml:space="preserve">, was mit </w:t>
+      </w:r>
+      <w:proofErr w:type="spellStart"/>
+      <w:r>
+        <w:rPr>
+          <w:lang w:val="de-CH"/>
+        </w:rPr>
+        <w:t>Unity</w:t>
+      </w:r>
+      <w:proofErr w:type="spellEnd"/>
+      <w:r>
+        <w:rPr>
+          <w:lang w:val="de-CH"/>
+        </w:rPr>
+        <w:t xml:space="preserve"> alles möglich ist und wir konnten vieles ausprobieren. Rückblickend betrachtet würden wir uns möglicherweise etwas mehr auf die Geschichte fokussieren und die Steuerung nicht über Mausklicks, sondern über die Pfeiltasten realisieren. Obwohl diese Punkte im Hinterkopf herumschwirren, sind wir zufrieden mit de</w:t>
+      </w:r>
+      <w:r>
+        <w:rPr>
+          <w:lang w:val="de-CH"/>
+        </w:rPr>
+        <w:t>m Resultat. Die Hauptsache – den</w:t>
+      </w:r>
+      <w:r>
+        <w:rPr>
+          <w:lang w:val="de-CH"/>
+        </w:rPr>
+        <w:t xml:space="preserve"> Spass am Projekt – haben wir erreicht. Zudem haben wir ein lauffähiges Spiel entwickelt, welches wir bei zukünftigen Projekten als Referenz verwenden können. In Zukunft </w:t>
+      </w:r>
+      <w:r>
+        <w:rPr>
+          <w:lang w:val="de-CH"/>
+        </w:rPr>
+        <w:t xml:space="preserve">werden </w:t>
+      </w:r>
+      <w:r>
+        <w:rPr>
+          <w:lang w:val="de-CH"/>
+        </w:rPr>
+        <w:t>wir schneller beim</w:t>
+      </w:r>
+      <w:r>
+        <w:rPr>
+          <w:lang w:val="de-CH"/>
+        </w:rPr>
+        <w:t xml:space="preserve"> Entwickeln sein</w:t>
+      </w:r>
+      <w:r>
+        <w:rPr>
+          <w:lang w:val="de-CH"/>
+        </w:rPr>
+        <w:t>, da wir uns mittlerweile besser in der Entwicklungsumgebung auskennen. Wir wissen die mächtige Physik-Umgebung einzusetzen, kennen die wichtigen Menüpunkte</w:t>
+      </w:r>
+      <w:r>
+        <w:rPr>
+          <w:lang w:val="de-CH"/>
+        </w:rPr>
+        <w:t xml:space="preserve"> des </w:t>
+      </w:r>
+      <w:proofErr w:type="spellStart"/>
+      <w:r>
+        <w:rPr>
+          <w:lang w:val="de-CH"/>
+        </w:rPr>
+        <w:t>Unity</w:t>
+      </w:r>
+      <w:proofErr w:type="spellEnd"/>
+      <w:r>
+        <w:rPr>
+          <w:lang w:val="de-CH"/>
+        </w:rPr>
+        <w:t>-Studios</w:t>
+      </w:r>
+      <w:r>
+        <w:rPr>
+          <w:lang w:val="de-CH"/>
+        </w:rPr>
+        <w:t xml:space="preserve">, kennen uns im </w:t>
+      </w:r>
+      <w:proofErr w:type="spellStart"/>
+      <w:r>
+        <w:rPr>
+          <w:lang w:val="de-CH"/>
+        </w:rPr>
+        <w:t>Unity</w:t>
+      </w:r>
+      <w:proofErr w:type="spellEnd"/>
+      <w:r>
+        <w:rPr>
+          <w:lang w:val="de-CH"/>
+        </w:rPr>
+        <w:t>-Ökosystem aus und werden dadurch effizienter. Wir haben wertvolle Erfahrungen gesammelt, welche im weiteren Verlauf des Studiums zumindest für zwei Projektmitarbeiter, welche CPVR als Spezialisierung gewählt haben, nützlich sein werden.</w:t>
+      </w:r>
+    </w:p>
+    <w:p>
+      <w:pPr>
+        <w:spacing w:after="0" w:line="240" w:lineRule="auto"/>
+        <w:rPr>
+          <w:lang w:val="de-CH"/>
+        </w:rPr>
+      </w:pPr>
+      <w:r>
+        <w:rPr>
+          <w:lang w:val="de-CH"/>
+        </w:rPr>
+        <w:br w:type="page"/>
+      </w:r>
+    </w:p>
+    <w:p>
+      <w:pPr>
+        <w:pStyle w:val="Heading1"/>
+        <w:rPr>
+          <w:lang w:val="de-CH"/>
+        </w:rPr>
+      </w:pPr>
+      <w:bookmarkStart w:id="23" w:name="_Toc472846692"/>
       <w:r>
         <w:rPr>
           <w:lang w:val="de-CH"/>
@@ -10560,7 +10580,7 @@
         <w:lastRenderedPageBreak/>
         <w:t>Glossar</w:t>
       </w:r>
-      <w:bookmarkEnd w:id="22"/>
+      <w:bookmarkEnd w:id="23"/>
     </w:p>
     <w:p>
       <w:pPr>
@@ -11241,7 +11261,7 @@
           <w:lang w:val="de-CH"/>
         </w:rPr>
       </w:pPr>
-      <w:bookmarkStart w:id="23" w:name="_Toc472846693"/>
+      <w:bookmarkStart w:id="24" w:name="_Toc472846693"/>
       <w:r>
         <w:rPr>
           <w:lang w:val="de-CH"/>
@@ -11249,7 +11269,7 @@
         <w:lastRenderedPageBreak/>
         <w:t>Quellen</w:t>
       </w:r>
-      <w:bookmarkEnd w:id="23"/>
+      <w:bookmarkEnd w:id="24"/>
     </w:p>
     <w:p>
       <w:pPr>
@@ -11283,23 +11303,7 @@
           <w:szCs w:val="26"/>
           <w:lang w:val="de-CH"/>
         </w:rPr>
-        <w:t xml:space="preserve">, M. Utz, S. </w:t>
-      </w:r>
-      <w:proofErr w:type="spellStart"/>
-      <w:r>
-        <w:rPr>
-          <w:szCs w:val="26"/>
-          <w:lang w:val="de-CH"/>
-        </w:rPr>
-        <w:t>Zumstein</w:t>
-      </w:r>
-      <w:proofErr w:type="spellEnd"/>
-      <w:r>
-        <w:rPr>
-          <w:szCs w:val="26"/>
-          <w:lang w:val="de-CH"/>
-        </w:rPr>
-        <w:t xml:space="preserve">, </w:t>
+        <w:t xml:space="preserve">, M. Utz, S. Zumstein, </w:t>
       </w:r>
       <w:r>
         <w:rPr>
@@ -11389,8 +11393,6 @@
       <w:r>
         <w:t>, 2000, John Wiley &amp; Sons, Inc. New York, NY, USA</w:t>
       </w:r>
-      <w:bookmarkStart w:id="24" w:name="_GoBack"/>
-      <w:bookmarkEnd w:id="24"/>
     </w:p>
     <w:p>
       <w:pPr>
@@ -11605,7 +11607,7 @@
 </file>
 
 <file path=word/endnotes.xml><?xml version="1.0" encoding="utf-8"?>
-<w:endnotes xmlns:wpc="http://schemas.microsoft.com/office/word/2010/wordprocessingCanvas" xmlns:cx="http://schemas.microsoft.com/office/drawing/2014/chartex" xmlns:cx1="http://schemas.microsoft.com/office/drawing/2015/9/8/chartex" xmlns:cx2="http://schemas.microsoft.com/office/drawing/2015/10/21/chartex" xmlns:mc="http://schemas.openxmlformats.org/markup-compatibility/2006" xmlns:o="urn:schemas-microsoft-com:office:office" xmlns:r="http://schemas.openxmlformats.org/officeDocument/2006/relationships" xmlns:m="http://schemas.openxmlformats.org/officeDocument/2006/math" xmlns:v="urn:schemas-microsoft-com:vml" xmlns:wp14="http://schemas.microsoft.com/office/word/2010/wordprocessingDrawing" xmlns:wp="http://schemas.openxmlformats.org/drawingml/2006/wordprocessingDrawing" xmlns:w10="urn:schemas-microsoft-com:office:word" xmlns:w="http://schemas.openxmlformats.org/wordprocessingml/2006/main" xmlns:w14="http://schemas.microsoft.com/office/word/2010/wordml" xmlns:w15="http://schemas.microsoft.com/office/word/2012/wordml" xmlns:w16se="http://schemas.microsoft.com/office/word/2015/wordml/symex" xmlns:wpg="http://schemas.microsoft.com/office/word/2010/wordprocessingGroup" xmlns:wpi="http://schemas.microsoft.com/office/word/2010/wordprocessingInk" xmlns:wne="http://schemas.microsoft.com/office/word/2006/wordml" xmlns:wps="http://schemas.microsoft.com/office/word/2010/wordprocessingShape" mc:Ignorable="w14 w15 w16se wp14">
+<w:endnotes xmlns:wpc="http://schemas.microsoft.com/office/word/2010/wordprocessingCanvas" xmlns:mo="http://schemas.microsoft.com/office/mac/office/2008/main" xmlns:mc="http://schemas.openxmlformats.org/markup-compatibility/2006" xmlns:mv="urn:schemas-microsoft-com:mac:vml" xmlns:o="urn:schemas-microsoft-com:office:office" xmlns:r="http://schemas.openxmlformats.org/officeDocument/2006/relationships" xmlns:m="http://schemas.openxmlformats.org/officeDocument/2006/math" xmlns:v="urn:schemas-microsoft-com:vml" xmlns:wp14="http://schemas.microsoft.com/office/word/2010/wordprocessingDrawing" xmlns:wp="http://schemas.openxmlformats.org/drawingml/2006/wordprocessingDrawing" xmlns:w10="urn:schemas-microsoft-com:office:word" xmlns:w="http://schemas.openxmlformats.org/wordprocessingml/2006/main" xmlns:w14="http://schemas.microsoft.com/office/word/2010/wordml" xmlns:w15="http://schemas.microsoft.com/office/word/2012/wordml" xmlns:wpg="http://schemas.microsoft.com/office/word/2010/wordprocessingGroup" xmlns:wpi="http://schemas.microsoft.com/office/word/2010/wordprocessingInk" xmlns:wne="http://schemas.microsoft.com/office/word/2006/wordml" xmlns:wps="http://schemas.microsoft.com/office/word/2010/wordprocessingShape" mc:Ignorable="w14 w15 wp14">
   <w:endnote w:type="separator" w:id="-1">
     <w:p>
       <w:pPr>
@@ -11630,7 +11632,7 @@
 </file>
 
 <file path=word/footer1.xml><?xml version="1.0" encoding="utf-8"?>
-<w:ftr xmlns:wpc="http://schemas.microsoft.com/office/word/2010/wordprocessingCanvas" xmlns:cx="http://schemas.microsoft.com/office/drawing/2014/chartex" xmlns:cx1="http://schemas.microsoft.com/office/drawing/2015/9/8/chartex" xmlns:cx2="http://schemas.microsoft.com/office/drawing/2015/10/21/chartex" xmlns:mc="http://schemas.openxmlformats.org/markup-compatibility/2006" xmlns:o="urn:schemas-microsoft-com:office:office" xmlns:r="http://schemas.openxmlformats.org/officeDocument/2006/relationships" xmlns:m="http://schemas.openxmlformats.org/officeDocument/2006/math" xmlns:v="urn:schemas-microsoft-com:vml" xmlns:wp14="http://schemas.microsoft.com/office/word/2010/wordprocessingDrawing" xmlns:wp="http://schemas.openxmlformats.org/drawingml/2006/wordprocessingDrawing" xmlns:w10="urn:schemas-microsoft-com:office:word" xmlns:w="http://schemas.openxmlformats.org/wordprocessingml/2006/main" xmlns:w14="http://schemas.microsoft.com/office/word/2010/wordml" xmlns:w15="http://schemas.microsoft.com/office/word/2012/wordml" xmlns:w16se="http://schemas.microsoft.com/office/word/2015/wordml/symex" xmlns:wpg="http://schemas.microsoft.com/office/word/2010/wordprocessingGroup" xmlns:wpi="http://schemas.microsoft.com/office/word/2010/wordprocessingInk" xmlns:wne="http://schemas.microsoft.com/office/word/2006/wordml" xmlns:wps="http://schemas.microsoft.com/office/word/2010/wordprocessingShape" mc:Ignorable="w14 w15 w16se wp14">
+<w:ftr xmlns:wpc="http://schemas.microsoft.com/office/word/2010/wordprocessingCanvas" xmlns:mo="http://schemas.microsoft.com/office/mac/office/2008/main" xmlns:mc="http://schemas.openxmlformats.org/markup-compatibility/2006" xmlns:mv="urn:schemas-microsoft-com:mac:vml" xmlns:o="urn:schemas-microsoft-com:office:office" xmlns:r="http://schemas.openxmlformats.org/officeDocument/2006/relationships" xmlns:m="http://schemas.openxmlformats.org/officeDocument/2006/math" xmlns:v="urn:schemas-microsoft-com:vml" xmlns:wp14="http://schemas.microsoft.com/office/word/2010/wordprocessingDrawing" xmlns:wp="http://schemas.openxmlformats.org/drawingml/2006/wordprocessingDrawing" xmlns:w10="urn:schemas-microsoft-com:office:word" xmlns:w="http://schemas.openxmlformats.org/wordprocessingml/2006/main" xmlns:w14="http://schemas.microsoft.com/office/word/2010/wordml" xmlns:w15="http://schemas.microsoft.com/office/word/2012/wordml" xmlns:wpg="http://schemas.microsoft.com/office/word/2010/wordprocessingGroup" xmlns:wpi="http://schemas.microsoft.com/office/word/2010/wordprocessingInk" xmlns:wne="http://schemas.microsoft.com/office/word/2006/wordml" xmlns:wps="http://schemas.microsoft.com/office/word/2010/wordprocessingShape" mc:Ignorable="w14 w15 wp14">
   <w:sdt>
     <w:sdtPr>
       <w:rPr>
@@ -11698,7 +11700,7 @@
 </file>
 
 <file path=word/footnotes.xml><?xml version="1.0" encoding="utf-8"?>
-<w:footnotes xmlns:wpc="http://schemas.microsoft.com/office/word/2010/wordprocessingCanvas" xmlns:cx="http://schemas.microsoft.com/office/drawing/2014/chartex" xmlns:cx1="http://schemas.microsoft.com/office/drawing/2015/9/8/chartex" xmlns:cx2="http://schemas.microsoft.com/office/drawing/2015/10/21/chartex" xmlns:mc="http://schemas.openxmlformats.org/markup-compatibility/2006" xmlns:o="urn:schemas-microsoft-com:office:office" xmlns:r="http://schemas.openxmlformats.org/officeDocument/2006/relationships" xmlns:m="http://schemas.openxmlformats.org/officeDocument/2006/math" xmlns:v="urn:schemas-microsoft-com:vml" xmlns:wp14="http://schemas.microsoft.com/office/word/2010/wordprocessingDrawing" xmlns:wp="http://schemas.openxmlformats.org/drawingml/2006/wordprocessingDrawing" xmlns:w10="urn:schemas-microsoft-com:office:word" xmlns:w="http://schemas.openxmlformats.org/wordprocessingml/2006/main" xmlns:w14="http://schemas.microsoft.com/office/word/2010/wordml" xmlns:w15="http://schemas.microsoft.com/office/word/2012/wordml" xmlns:w16se="http://schemas.microsoft.com/office/word/2015/wordml/symex" xmlns:wpg="http://schemas.microsoft.com/office/word/2010/wordprocessingGroup" xmlns:wpi="http://schemas.microsoft.com/office/word/2010/wordprocessingInk" xmlns:wne="http://schemas.microsoft.com/office/word/2006/wordml" xmlns:wps="http://schemas.microsoft.com/office/word/2010/wordprocessingShape" mc:Ignorable="w14 w15 w16se wp14">
+<w:footnotes xmlns:wpc="http://schemas.microsoft.com/office/word/2010/wordprocessingCanvas" xmlns:mo="http://schemas.microsoft.com/office/mac/office/2008/main" xmlns:mc="http://schemas.openxmlformats.org/markup-compatibility/2006" xmlns:mv="urn:schemas-microsoft-com:mac:vml" xmlns:o="urn:schemas-microsoft-com:office:office" xmlns:r="http://schemas.openxmlformats.org/officeDocument/2006/relationships" xmlns:m="http://schemas.openxmlformats.org/officeDocument/2006/math" xmlns:v="urn:schemas-microsoft-com:vml" xmlns:wp14="http://schemas.microsoft.com/office/word/2010/wordprocessingDrawing" xmlns:wp="http://schemas.openxmlformats.org/drawingml/2006/wordprocessingDrawing" xmlns:w10="urn:schemas-microsoft-com:office:word" xmlns:w="http://schemas.openxmlformats.org/wordprocessingml/2006/main" xmlns:w14="http://schemas.microsoft.com/office/word/2010/wordml" xmlns:w15="http://schemas.microsoft.com/office/word/2012/wordml" xmlns:wpg="http://schemas.microsoft.com/office/word/2010/wordprocessingGroup" xmlns:wpi="http://schemas.microsoft.com/office/word/2010/wordprocessingInk" xmlns:wne="http://schemas.microsoft.com/office/word/2006/wordml" xmlns:wps="http://schemas.microsoft.com/office/word/2010/wordprocessingShape" mc:Ignorable="w14 w15 wp14">
   <w:footnote w:type="separator" w:id="-1">
     <w:p>
       <w:pPr>
@@ -11723,7 +11725,7 @@
 </file>
 
 <file path=word/header1.xml><?xml version="1.0" encoding="utf-8"?>
-<w:hdr xmlns:wpc="http://schemas.microsoft.com/office/word/2010/wordprocessingCanvas" xmlns:cx="http://schemas.microsoft.com/office/drawing/2014/chartex" xmlns:cx1="http://schemas.microsoft.com/office/drawing/2015/9/8/chartex" xmlns:cx2="http://schemas.microsoft.com/office/drawing/2015/10/21/chartex" xmlns:mc="http://schemas.openxmlformats.org/markup-compatibility/2006" xmlns:o="urn:schemas-microsoft-com:office:office" xmlns:r="http://schemas.openxmlformats.org/officeDocument/2006/relationships" xmlns:m="http://schemas.openxmlformats.org/officeDocument/2006/math" xmlns:v="urn:schemas-microsoft-com:vml" xmlns:wp14="http://schemas.microsoft.com/office/word/2010/wordprocessingDrawing" xmlns:wp="http://schemas.openxmlformats.org/drawingml/2006/wordprocessingDrawing" xmlns:w10="urn:schemas-microsoft-com:office:word" xmlns:w="http://schemas.openxmlformats.org/wordprocessingml/2006/main" xmlns:w14="http://schemas.microsoft.com/office/word/2010/wordml" xmlns:w15="http://schemas.microsoft.com/office/word/2012/wordml" xmlns:w16se="http://schemas.microsoft.com/office/word/2015/wordml/symex" xmlns:wpg="http://schemas.microsoft.com/office/word/2010/wordprocessingGroup" xmlns:wpi="http://schemas.microsoft.com/office/word/2010/wordprocessingInk" xmlns:wne="http://schemas.microsoft.com/office/word/2006/wordml" xmlns:wps="http://schemas.microsoft.com/office/word/2010/wordprocessingShape" mc:Ignorable="w14 w15 w16se wp14">
+<w:hdr xmlns:wpc="http://schemas.microsoft.com/office/word/2010/wordprocessingCanvas" xmlns:mo="http://schemas.microsoft.com/office/mac/office/2008/main" xmlns:mc="http://schemas.openxmlformats.org/markup-compatibility/2006" xmlns:mv="urn:schemas-microsoft-com:mac:vml" xmlns:o="urn:schemas-microsoft-com:office:office" xmlns:r="http://schemas.openxmlformats.org/officeDocument/2006/relationships" xmlns:m="http://schemas.openxmlformats.org/officeDocument/2006/math" xmlns:v="urn:schemas-microsoft-com:vml" xmlns:wp14="http://schemas.microsoft.com/office/word/2010/wordprocessingDrawing" xmlns:wp="http://schemas.openxmlformats.org/drawingml/2006/wordprocessingDrawing" xmlns:w10="urn:schemas-microsoft-com:office:word" xmlns:w="http://schemas.openxmlformats.org/wordprocessingml/2006/main" xmlns:w14="http://schemas.microsoft.com/office/word/2010/wordml" xmlns:w15="http://schemas.microsoft.com/office/word/2012/wordml" xmlns:wpg="http://schemas.microsoft.com/office/word/2010/wordprocessingGroup" xmlns:wpi="http://schemas.microsoft.com/office/word/2010/wordprocessingInk" xmlns:wne="http://schemas.microsoft.com/office/word/2006/wordml" xmlns:wps="http://schemas.microsoft.com/office/word/2010/wordprocessingShape" mc:Ignorable="w14 w15 wp14">
   <w:p>
     <w:pPr>
       <w:pStyle w:val="Header"/>
@@ -11776,8 +11778,8 @@
 </file>
 
 <file path=word/numbering.xml><?xml version="1.0" encoding="utf-8"?>
-<w:numbering xmlns:wpc="http://schemas.microsoft.com/office/word/2010/wordprocessingCanvas" xmlns:cx="http://schemas.microsoft.com/office/drawing/2014/chartex" xmlns:cx1="http://schemas.microsoft.com/office/drawing/2015/9/8/chartex" xmlns:cx2="http://schemas.microsoft.com/office/drawing/2015/10/21/chartex" xmlns:mc="http://schemas.openxmlformats.org/markup-compatibility/2006" xmlns:o="urn:schemas-microsoft-com:office:office" xmlns:r="http://schemas.openxmlformats.org/officeDocument/2006/relationships" xmlns:m="http://schemas.openxmlformats.org/officeDocument/2006/math" xmlns:v="urn:schemas-microsoft-com:vml" xmlns:wp14="http://schemas.microsoft.com/office/word/2010/wordprocessingDrawing" xmlns:wp="http://schemas.openxmlformats.org/drawingml/2006/wordprocessingDrawing" xmlns:w10="urn:schemas-microsoft-com:office:word" xmlns:w="http://schemas.openxmlformats.org/wordprocessingml/2006/main" xmlns:w14="http://schemas.microsoft.com/office/word/2010/wordml" xmlns:w15="http://schemas.microsoft.com/office/word/2012/wordml" xmlns:w16se="http://schemas.microsoft.com/office/word/2015/wordml/symex" xmlns:wpg="http://schemas.microsoft.com/office/word/2010/wordprocessingGroup" xmlns:wpi="http://schemas.microsoft.com/office/word/2010/wordprocessingInk" xmlns:wne="http://schemas.microsoft.com/office/word/2006/wordml" xmlns:wps="http://schemas.microsoft.com/office/word/2010/wordprocessingShape" mc:Ignorable="w14 w15 w16se wp14">
-  <w:abstractNum w:abstractNumId="0" w15:restartNumberingAfterBreak="0">
+<w:numbering xmlns:wpc="http://schemas.microsoft.com/office/word/2010/wordprocessingCanvas" xmlns:mo="http://schemas.microsoft.com/office/mac/office/2008/main" xmlns:mc="http://schemas.openxmlformats.org/markup-compatibility/2006" xmlns:mv="urn:schemas-microsoft-com:mac:vml" xmlns:o="urn:schemas-microsoft-com:office:office" xmlns:r="http://schemas.openxmlformats.org/officeDocument/2006/relationships" xmlns:m="http://schemas.openxmlformats.org/officeDocument/2006/math" xmlns:v="urn:schemas-microsoft-com:vml" xmlns:wp14="http://schemas.microsoft.com/office/word/2010/wordprocessingDrawing" xmlns:wp="http://schemas.openxmlformats.org/drawingml/2006/wordprocessingDrawing" xmlns:w10="urn:schemas-microsoft-com:office:word" xmlns:w="http://schemas.openxmlformats.org/wordprocessingml/2006/main" xmlns:w14="http://schemas.microsoft.com/office/word/2010/wordml" xmlns:w15="http://schemas.microsoft.com/office/word/2012/wordml" xmlns:wpg="http://schemas.microsoft.com/office/word/2010/wordprocessingGroup" xmlns:wpi="http://schemas.microsoft.com/office/word/2010/wordprocessingInk" xmlns:wne="http://schemas.microsoft.com/office/word/2006/wordml" xmlns:wps="http://schemas.microsoft.com/office/word/2010/wordprocessingShape" mc:Ignorable="w14 w15 wp14">
+  <w:abstractNum w:abstractNumId="0">
     <w:nsid w:val="05EF4954"/>
     <w:multiLevelType w:val="hybridMultilevel"/>
     <w:tmpl w:val="9D0073E0"/>
@@ -11890,7 +11892,7 @@
       </w:rPr>
     </w:lvl>
   </w:abstractNum>
-  <w:abstractNum w:abstractNumId="1" w15:restartNumberingAfterBreak="0">
+  <w:abstractNum w:abstractNumId="1">
     <w:nsid w:val="0CDF018D"/>
     <w:multiLevelType w:val="hybridMultilevel"/>
     <w:tmpl w:val="6AEA0078"/>
@@ -12003,7 +12005,7 @@
       </w:rPr>
     </w:lvl>
   </w:abstractNum>
-  <w:abstractNum w:abstractNumId="2" w15:restartNumberingAfterBreak="0">
+  <w:abstractNum w:abstractNumId="2">
     <w:nsid w:val="12C664ED"/>
     <w:multiLevelType w:val="hybridMultilevel"/>
     <w:tmpl w:val="E3BEA84E"/>
@@ -12115,7 +12117,7 @@
       </w:rPr>
     </w:lvl>
   </w:abstractNum>
-  <w:abstractNum w:abstractNumId="3" w15:restartNumberingAfterBreak="0">
+  <w:abstractNum w:abstractNumId="3">
     <w:nsid w:val="1BA06FC7"/>
     <w:multiLevelType w:val="hybridMultilevel"/>
     <w:tmpl w:val="FF981760"/>
@@ -12201,7 +12203,7 @@
       </w:pPr>
     </w:lvl>
   </w:abstractNum>
-  <w:abstractNum w:abstractNumId="4" w15:restartNumberingAfterBreak="0">
+  <w:abstractNum w:abstractNumId="4">
     <w:nsid w:val="1C3A206E"/>
     <w:multiLevelType w:val="hybridMultilevel"/>
     <w:tmpl w:val="481CB86A"/>
@@ -12290,7 +12292,7 @@
       </w:pPr>
     </w:lvl>
   </w:abstractNum>
-  <w:abstractNum w:abstractNumId="5" w15:restartNumberingAfterBreak="0">
+  <w:abstractNum w:abstractNumId="5">
     <w:nsid w:val="1C6A572C"/>
     <w:multiLevelType w:val="hybridMultilevel"/>
     <w:tmpl w:val="4DFAE13C"/>
@@ -12403,7 +12405,7 @@
       </w:rPr>
     </w:lvl>
   </w:abstractNum>
-  <w:abstractNum w:abstractNumId="6" w15:restartNumberingAfterBreak="0">
+  <w:abstractNum w:abstractNumId="6">
     <w:nsid w:val="1FA237D0"/>
     <w:multiLevelType w:val="hybridMultilevel"/>
     <w:tmpl w:val="C4E4E8B8"/>
@@ -12516,7 +12518,7 @@
       </w:rPr>
     </w:lvl>
   </w:abstractNum>
-  <w:abstractNum w:abstractNumId="7" w15:restartNumberingAfterBreak="0">
+  <w:abstractNum w:abstractNumId="7">
     <w:nsid w:val="2D6F4521"/>
     <w:multiLevelType w:val="multilevel"/>
     <w:tmpl w:val="08070025"/>
@@ -12611,7 +12613,7 @@
       </w:pPr>
     </w:lvl>
   </w:abstractNum>
-  <w:abstractNum w:abstractNumId="8" w15:restartNumberingAfterBreak="0">
+  <w:abstractNum w:abstractNumId="8">
     <w:nsid w:val="34FF4AC1"/>
     <w:multiLevelType w:val="hybridMultilevel"/>
     <w:tmpl w:val="44001B0C"/>
@@ -12697,7 +12699,7 @@
       </w:pPr>
     </w:lvl>
   </w:abstractNum>
-  <w:abstractNum w:abstractNumId="9" w15:restartNumberingAfterBreak="0">
+  <w:abstractNum w:abstractNumId="9">
     <w:nsid w:val="356F2222"/>
     <w:multiLevelType w:val="multilevel"/>
     <w:tmpl w:val="0807001F"/>
@@ -12783,7 +12785,7 @@
       </w:pPr>
     </w:lvl>
   </w:abstractNum>
-  <w:abstractNum w:abstractNumId="10" w15:restartNumberingAfterBreak="0">
+  <w:abstractNum w:abstractNumId="10">
     <w:nsid w:val="3CF41304"/>
     <w:multiLevelType w:val="multilevel"/>
     <w:tmpl w:val="0807001F"/>
@@ -12869,7 +12871,7 @@
       </w:pPr>
     </w:lvl>
   </w:abstractNum>
-  <w:abstractNum w:abstractNumId="11" w15:restartNumberingAfterBreak="0">
+  <w:abstractNum w:abstractNumId="11">
     <w:nsid w:val="686D5897"/>
     <w:multiLevelType w:val="hybridMultilevel"/>
     <w:tmpl w:val="3DB22DEA"/>
@@ -12982,7 +12984,7 @@
       </w:rPr>
     </w:lvl>
   </w:abstractNum>
-  <w:abstractNum w:abstractNumId="12" w15:restartNumberingAfterBreak="0">
+  <w:abstractNum w:abstractNumId="12">
     <w:nsid w:val="727F3550"/>
     <w:multiLevelType w:val="hybridMultilevel"/>
     <w:tmpl w:val="C4904370"/>
@@ -13095,7 +13097,7 @@
       </w:rPr>
     </w:lvl>
   </w:abstractNum>
-  <w:abstractNum w:abstractNumId="13" w15:restartNumberingAfterBreak="0">
+  <w:abstractNum w:abstractNumId="13">
     <w:nsid w:val="78B33914"/>
     <w:multiLevelType w:val="hybridMultilevel"/>
     <w:tmpl w:val="EAC87A74"/>
@@ -13230,7 +13232,7 @@
 </file>
 
 <file path=word/styles.xml><?xml version="1.0" encoding="utf-8"?>
-<w:styles xmlns:mc="http://schemas.openxmlformats.org/markup-compatibility/2006" xmlns:r="http://schemas.openxmlformats.org/officeDocument/2006/relationships" xmlns:w="http://schemas.openxmlformats.org/wordprocessingml/2006/main" xmlns:w14="http://schemas.microsoft.com/office/word/2010/wordml" xmlns:w15="http://schemas.microsoft.com/office/word/2012/wordml" xmlns:w16se="http://schemas.microsoft.com/office/word/2015/wordml/symex" mc:Ignorable="w14 w15 w16se">
+<w:styles xmlns:mc="http://schemas.openxmlformats.org/markup-compatibility/2006" xmlns:r="http://schemas.openxmlformats.org/officeDocument/2006/relationships" xmlns:w="http://schemas.openxmlformats.org/wordprocessingml/2006/main" xmlns:w14="http://schemas.microsoft.com/office/word/2010/wordml" xmlns:w15="http://schemas.microsoft.com/office/word/2012/wordml" mc:Ignorable="w14 w15">
   <w:docDefaults>
     <w:rPrDefault>
       <w:rPr>
@@ -13242,7 +13244,7 @@
     </w:rPrDefault>
     <w:pPrDefault/>
   </w:docDefaults>
-  <w:latentStyles w:defLockedState="0" w:defUIPriority="99" w:defSemiHidden="0" w:defUnhideWhenUsed="0" w:defQFormat="0" w:count="372">
+  <w:latentStyles w:defLockedState="0" w:defUIPriority="99" w:defSemiHidden="0" w:defUnhideWhenUsed="0" w:defQFormat="0" w:count="382">
     <w:lsdException w:name="Normal" w:uiPriority="0" w:qFormat="1"/>
     <w:lsdException w:name="heading 1" w:uiPriority="9" w:qFormat="1"/>
     <w:lsdException w:name="heading 2" w:semiHidden="1" w:uiPriority="9" w:unhideWhenUsed="1" w:qFormat="1"/>
@@ -13612,6 +13614,7 @@
     <w:lsdException w:name="List Table 6 Colorful Accent 6" w:uiPriority="51"/>
     <w:lsdException w:name="List Table 7 Colorful Accent 6" w:uiPriority="52"/>
     <w:lsdException w:name="Mention" w:semiHidden="1" w:unhideWhenUsed="1"/>
+    <w:lsdException w:name="Smart Hyperlink" w:semiHidden="1" w:unhideWhenUsed="1"/>
   </w:latentStyles>
   <w:style w:type="paragraph" w:default="1" w:styleId="Normal">
     <w:name w:val="Normal"/>
@@ -14541,7 +14544,7 @@
 </file>
 
 <file path=customXml/itemProps2.xml><?xml version="1.0" encoding="utf-8"?>
-<ds:datastoreItem xmlns:ds="http://schemas.openxmlformats.org/officeDocument/2006/customXml" ds:itemID="{C1D67AB1-34BF-41CC-9184-0A5AF6C7DBED}">
+<ds:datastoreItem xmlns:ds="http://schemas.openxmlformats.org/officeDocument/2006/customXml" ds:itemID="{BAFBB8D1-568B-704D-81E6-794CAA2FE0EE}">
   <ds:schemaRefs>
     <ds:schemaRef ds:uri="http://schemas.openxmlformats.org/officeDocument/2006/bibliography"/>
   </ds:schemaRefs>

</xml_diff>